<commit_message>
add class 02 pdf
</commit_message>
<xml_diff>
--- a/JavaScript/documents/class-02-Expressions-Operators.docx
+++ b/JavaScript/documents/class-02-Expressions-Operators.docx
@@ -555,7 +555,6 @@
         <w:rPr>
           <w:rFonts w:ascii="Arial" w:hAnsi="Arial" w:cs="Arial"/>
         </w:rPr>
-        <w:lastRenderedPageBreak/>
         <w:t>decrement</w:t>
       </w:r>
       <w:proofErr w:type="spellEnd"/>
@@ -896,7 +895,6 @@
           <w:szCs w:val="21"/>
           <w:lang w:eastAsia="pt-BR"/>
         </w:rPr>
-        <w:lastRenderedPageBreak/>
         <w:t xml:space="preserve">        </w:t>
       </w:r>
       <w:proofErr w:type="spellStart"/>
@@ -1879,6 +1877,7 @@
           <w:sz w:val="28"/>
           <w:szCs w:val="28"/>
         </w:rPr>
+        <w:lastRenderedPageBreak/>
         <w:t>Comparison</w:t>
       </w:r>
       <w:proofErr w:type="spellEnd"/>
@@ -1960,7 +1959,6 @@
         <w:rPr>
           <w:rFonts w:ascii="Arial" w:hAnsi="Arial" w:cs="Arial"/>
         </w:rPr>
-        <w:lastRenderedPageBreak/>
         <w:t>&gt;</w:t>
       </w:r>
       <w:r>
@@ -10075,7 +10073,6 @@
         <w:rPr>
           <w:rFonts w:ascii="Arial" w:hAnsi="Arial" w:cs="Arial"/>
         </w:rPr>
-        <w:lastRenderedPageBreak/>
         <w:t xml:space="preserve"> * Cuidado com valores onde o booleano é considerado obrigatório (condicionais e loops)</w:t>
       </w:r>
     </w:p>
@@ -10380,7 +10377,19 @@
               <w:rPr>
                 <w:rFonts w:ascii="Arial" w:hAnsi="Arial" w:cs="Arial"/>
               </w:rPr>
-              <w:t>{}</w:t>
+              <w:t>{</w:t>
+            </w:r>
+            <w:r>
+              <w:rPr>
+                <w:rFonts w:ascii="Arial" w:hAnsi="Arial" w:cs="Arial"/>
+              </w:rPr>
+              <w:t xml:space="preserve"> </w:t>
+            </w:r>
+            <w:r>
+              <w:rPr>
+                <w:rFonts w:ascii="Arial" w:hAnsi="Arial" w:cs="Arial"/>
+              </w:rPr>
+              <w:t>}</w:t>
             </w:r>
           </w:p>
         </w:tc>
@@ -10458,7 +10467,19 @@
               <w:rPr>
                 <w:rFonts w:ascii="Arial" w:hAnsi="Arial" w:cs="Arial"/>
               </w:rPr>
-              <w:t>[]</w:t>
+              <w:t>[</w:t>
+            </w:r>
+            <w:r>
+              <w:rPr>
+                <w:rFonts w:ascii="Arial" w:hAnsi="Arial" w:cs="Arial"/>
+              </w:rPr>
+              <w:t xml:space="preserve"> </w:t>
+            </w:r>
+            <w:r>
+              <w:rPr>
+                <w:rFonts w:ascii="Arial" w:hAnsi="Arial" w:cs="Arial"/>
+              </w:rPr>
+              <w:t>]</w:t>
             </w:r>
           </w:p>
         </w:tc>

</xml_diff>

<commit_message>
update files class 02 operators
</commit_message>
<xml_diff>
--- a/JavaScript/documents/class-02-Expressions-Operators.docx
+++ b/JavaScript/documents/class-02-Expressions-Operators.docx
@@ -4084,6 +4084,18 @@
                 <w:lang w:eastAsia="pt-BR"/>
               </w:rPr>
             </w:pPr>
+            <w:r>
+              <w:rPr>
+                <w:rFonts w:ascii="Arial" w:eastAsia="Times New Roman" w:hAnsi="Arial" w:cs="Arial"/>
+                <w:b/>
+                <w:bCs/>
+                <w:color w:val="00B050"/>
+                <w:sz w:val="24"/>
+                <w:szCs w:val="24"/>
+                <w:lang w:eastAsia="pt-BR"/>
+              </w:rPr>
+              <w:t>V</w:t>
+            </w:r>
           </w:p>
         </w:tc>
         <w:tc>
@@ -4107,7 +4119,2140 @@
                 <w:rFonts w:ascii="Arial" w:eastAsia="Times New Roman" w:hAnsi="Arial" w:cs="Arial"/>
                 <w:b/>
                 <w:bCs/>
+                <w:color w:val="00B050"/>
+                <w:sz w:val="24"/>
+                <w:szCs w:val="24"/>
+                <w:lang w:eastAsia="pt-BR"/>
+              </w:rPr>
+            </w:pPr>
+            <w:r>
+              <w:rPr>
+                <w:rFonts w:ascii="Arial" w:eastAsia="Times New Roman" w:hAnsi="Arial" w:cs="Arial"/>
+                <w:b/>
+                <w:bCs/>
+                <w:color w:val="00B050"/>
+                <w:sz w:val="24"/>
+                <w:szCs w:val="24"/>
+                <w:lang w:eastAsia="pt-BR"/>
+              </w:rPr>
+              <w:t>V</w:t>
+            </w:r>
+          </w:p>
+        </w:tc>
+      </w:tr>
+      <w:tr>
+        <w:trPr>
+          <w:trHeight w:val="290"/>
+          <w:jc w:val="center"/>
+        </w:trPr>
+        <w:tc>
+          <w:tcPr>
+            <w:tcW w:w="1555" w:type="dxa"/>
+            <w:tcBorders>
+              <w:top w:val="nil"/>
+              <w:left w:val="single" w:sz="4" w:space="0" w:color="auto"/>
+              <w:bottom w:val="single" w:sz="4" w:space="0" w:color="auto"/>
+              <w:right w:val="single" w:sz="4" w:space="0" w:color="auto"/>
+            </w:tcBorders>
+            <w:shd w:val="clear" w:color="auto" w:fill="auto"/>
+            <w:noWrap/>
+            <w:vAlign w:val="bottom"/>
+            <w:hideMark/>
+          </w:tcPr>
+          <w:p>
+            <w:pPr>
+              <w:spacing w:after="0" w:line="240" w:lineRule="auto"/>
+              <w:jc w:val="center"/>
+              <w:rPr>
+                <w:rFonts w:ascii="Arial" w:eastAsia="Times New Roman" w:hAnsi="Arial" w:cs="Arial"/>
+                <w:b/>
+                <w:bCs/>
                 <w:color w:val="000000"/>
+                <w:sz w:val="24"/>
+                <w:szCs w:val="24"/>
+                <w:lang w:eastAsia="pt-BR"/>
+              </w:rPr>
+            </w:pPr>
+            <w:r>
+              <w:rPr>
+                <w:rFonts w:ascii="Arial" w:eastAsia="Times New Roman" w:hAnsi="Arial" w:cs="Arial"/>
+                <w:b/>
+                <w:bCs/>
+                <w:color w:val="000000"/>
+                <w:sz w:val="24"/>
+                <w:szCs w:val="24"/>
+                <w:lang w:eastAsia="pt-BR"/>
+              </w:rPr>
+              <w:t>V</w:t>
+            </w:r>
+          </w:p>
+        </w:tc>
+        <w:tc>
+          <w:tcPr>
+            <w:tcW w:w="1559" w:type="dxa"/>
+            <w:tcBorders>
+              <w:top w:val="nil"/>
+              <w:left w:val="nil"/>
+              <w:bottom w:val="single" w:sz="4" w:space="0" w:color="auto"/>
+              <w:right w:val="single" w:sz="4" w:space="0" w:color="auto"/>
+            </w:tcBorders>
+            <w:shd w:val="clear" w:color="auto" w:fill="auto"/>
+            <w:noWrap/>
+            <w:vAlign w:val="bottom"/>
+            <w:hideMark/>
+          </w:tcPr>
+          <w:p>
+            <w:pPr>
+              <w:spacing w:after="0" w:line="240" w:lineRule="auto"/>
+              <w:jc w:val="center"/>
+              <w:rPr>
+                <w:rFonts w:ascii="Arial" w:eastAsia="Times New Roman" w:hAnsi="Arial" w:cs="Arial"/>
+                <w:b/>
+                <w:bCs/>
+                <w:color w:val="000000"/>
+                <w:sz w:val="24"/>
+                <w:szCs w:val="24"/>
+                <w:lang w:eastAsia="pt-BR"/>
+              </w:rPr>
+            </w:pPr>
+            <w:r>
+              <w:rPr>
+                <w:rFonts w:ascii="Arial" w:eastAsia="Times New Roman" w:hAnsi="Arial" w:cs="Arial"/>
+                <w:b/>
+                <w:bCs/>
+                <w:color w:val="000000"/>
+                <w:sz w:val="24"/>
+                <w:szCs w:val="24"/>
+                <w:lang w:eastAsia="pt-BR"/>
+              </w:rPr>
+              <w:t>F</w:t>
+            </w:r>
+          </w:p>
+        </w:tc>
+        <w:tc>
+          <w:tcPr>
+            <w:tcW w:w="2551" w:type="dxa"/>
+            <w:tcBorders>
+              <w:top w:val="nil"/>
+              <w:left w:val="nil"/>
+              <w:bottom w:val="single" w:sz="4" w:space="0" w:color="auto"/>
+              <w:right w:val="single" w:sz="4" w:space="0" w:color="auto"/>
+            </w:tcBorders>
+            <w:shd w:val="clear" w:color="auto" w:fill="auto"/>
+            <w:noWrap/>
+            <w:vAlign w:val="bottom"/>
+          </w:tcPr>
+          <w:p>
+            <w:pPr>
+              <w:spacing w:after="0" w:line="240" w:lineRule="auto"/>
+              <w:jc w:val="center"/>
+              <w:rPr>
+                <w:rFonts w:ascii="Arial" w:eastAsia="Times New Roman" w:hAnsi="Arial" w:cs="Arial"/>
+                <w:b/>
+                <w:bCs/>
+                <w:color w:val="FF0000"/>
+                <w:sz w:val="24"/>
+                <w:szCs w:val="24"/>
+                <w:lang w:eastAsia="pt-BR"/>
+              </w:rPr>
+            </w:pPr>
+            <w:r>
+              <w:rPr>
+                <w:rFonts w:ascii="Arial" w:eastAsia="Times New Roman" w:hAnsi="Arial" w:cs="Arial"/>
+                <w:b/>
+                <w:bCs/>
+                <w:color w:val="FF0000"/>
+                <w:sz w:val="24"/>
+                <w:szCs w:val="24"/>
+                <w:lang w:eastAsia="pt-BR"/>
+              </w:rPr>
+              <w:t>F</w:t>
+            </w:r>
+          </w:p>
+        </w:tc>
+        <w:tc>
+          <w:tcPr>
+            <w:tcW w:w="2694" w:type="dxa"/>
+            <w:tcBorders>
+              <w:top w:val="nil"/>
+              <w:left w:val="nil"/>
+              <w:bottom w:val="single" w:sz="4" w:space="0" w:color="auto"/>
+              <w:right w:val="single" w:sz="4" w:space="0" w:color="auto"/>
+            </w:tcBorders>
+            <w:shd w:val="clear" w:color="auto" w:fill="auto"/>
+            <w:noWrap/>
+            <w:vAlign w:val="bottom"/>
+          </w:tcPr>
+          <w:p>
+            <w:pPr>
+              <w:spacing w:after="0" w:line="240" w:lineRule="auto"/>
+              <w:jc w:val="center"/>
+              <w:rPr>
+                <w:rFonts w:ascii="Arial" w:eastAsia="Times New Roman" w:hAnsi="Arial" w:cs="Arial"/>
+                <w:b/>
+                <w:bCs/>
+                <w:color w:val="00B050"/>
+                <w:sz w:val="24"/>
+                <w:szCs w:val="24"/>
+                <w:lang w:eastAsia="pt-BR"/>
+              </w:rPr>
+            </w:pPr>
+            <w:r>
+              <w:rPr>
+                <w:rFonts w:ascii="Arial" w:eastAsia="Times New Roman" w:hAnsi="Arial" w:cs="Arial"/>
+                <w:b/>
+                <w:bCs/>
+                <w:color w:val="00B050"/>
+                <w:sz w:val="24"/>
+                <w:szCs w:val="24"/>
+                <w:lang w:eastAsia="pt-BR"/>
+              </w:rPr>
+              <w:t>V</w:t>
+            </w:r>
+          </w:p>
+        </w:tc>
+      </w:tr>
+      <w:tr>
+        <w:trPr>
+          <w:trHeight w:val="290"/>
+          <w:jc w:val="center"/>
+        </w:trPr>
+        <w:tc>
+          <w:tcPr>
+            <w:tcW w:w="1555" w:type="dxa"/>
+            <w:tcBorders>
+              <w:top w:val="nil"/>
+              <w:left w:val="single" w:sz="4" w:space="0" w:color="auto"/>
+              <w:bottom w:val="single" w:sz="4" w:space="0" w:color="auto"/>
+              <w:right w:val="single" w:sz="4" w:space="0" w:color="auto"/>
+            </w:tcBorders>
+            <w:shd w:val="clear" w:color="auto" w:fill="auto"/>
+            <w:noWrap/>
+            <w:vAlign w:val="bottom"/>
+            <w:hideMark/>
+          </w:tcPr>
+          <w:p>
+            <w:pPr>
+              <w:spacing w:after="0" w:line="240" w:lineRule="auto"/>
+              <w:jc w:val="center"/>
+              <w:rPr>
+                <w:rFonts w:ascii="Arial" w:eastAsia="Times New Roman" w:hAnsi="Arial" w:cs="Arial"/>
+                <w:b/>
+                <w:bCs/>
+                <w:color w:val="000000"/>
+                <w:sz w:val="24"/>
+                <w:szCs w:val="24"/>
+                <w:lang w:eastAsia="pt-BR"/>
+              </w:rPr>
+            </w:pPr>
+            <w:r>
+              <w:rPr>
+                <w:rFonts w:ascii="Arial" w:eastAsia="Times New Roman" w:hAnsi="Arial" w:cs="Arial"/>
+                <w:b/>
+                <w:bCs/>
+                <w:color w:val="000000"/>
+                <w:sz w:val="24"/>
+                <w:szCs w:val="24"/>
+                <w:lang w:eastAsia="pt-BR"/>
+              </w:rPr>
+              <w:t>F</w:t>
+            </w:r>
+          </w:p>
+        </w:tc>
+        <w:tc>
+          <w:tcPr>
+            <w:tcW w:w="1559" w:type="dxa"/>
+            <w:tcBorders>
+              <w:top w:val="nil"/>
+              <w:left w:val="nil"/>
+              <w:bottom w:val="single" w:sz="4" w:space="0" w:color="auto"/>
+              <w:right w:val="single" w:sz="4" w:space="0" w:color="auto"/>
+            </w:tcBorders>
+            <w:shd w:val="clear" w:color="auto" w:fill="auto"/>
+            <w:noWrap/>
+            <w:vAlign w:val="bottom"/>
+            <w:hideMark/>
+          </w:tcPr>
+          <w:p>
+            <w:pPr>
+              <w:spacing w:after="0" w:line="240" w:lineRule="auto"/>
+              <w:jc w:val="center"/>
+              <w:rPr>
+                <w:rFonts w:ascii="Arial" w:eastAsia="Times New Roman" w:hAnsi="Arial" w:cs="Arial"/>
+                <w:b/>
+                <w:bCs/>
+                <w:color w:val="000000"/>
+                <w:sz w:val="24"/>
+                <w:szCs w:val="24"/>
+                <w:lang w:eastAsia="pt-BR"/>
+              </w:rPr>
+            </w:pPr>
+            <w:r>
+              <w:rPr>
+                <w:rFonts w:ascii="Arial" w:eastAsia="Times New Roman" w:hAnsi="Arial" w:cs="Arial"/>
+                <w:b/>
+                <w:bCs/>
+                <w:color w:val="000000"/>
+                <w:sz w:val="24"/>
+                <w:szCs w:val="24"/>
+                <w:lang w:eastAsia="pt-BR"/>
+              </w:rPr>
+              <w:t>V</w:t>
+            </w:r>
+          </w:p>
+        </w:tc>
+        <w:tc>
+          <w:tcPr>
+            <w:tcW w:w="2551" w:type="dxa"/>
+            <w:tcBorders>
+              <w:top w:val="nil"/>
+              <w:left w:val="nil"/>
+              <w:bottom w:val="single" w:sz="4" w:space="0" w:color="auto"/>
+              <w:right w:val="single" w:sz="4" w:space="0" w:color="auto"/>
+            </w:tcBorders>
+            <w:shd w:val="clear" w:color="auto" w:fill="auto"/>
+            <w:noWrap/>
+            <w:vAlign w:val="bottom"/>
+          </w:tcPr>
+          <w:p>
+            <w:pPr>
+              <w:spacing w:after="0" w:line="240" w:lineRule="auto"/>
+              <w:jc w:val="center"/>
+              <w:rPr>
+                <w:rFonts w:ascii="Arial" w:eastAsia="Times New Roman" w:hAnsi="Arial" w:cs="Arial"/>
+                <w:b/>
+                <w:bCs/>
+                <w:color w:val="FF0000"/>
+                <w:sz w:val="24"/>
+                <w:szCs w:val="24"/>
+                <w:lang w:eastAsia="pt-BR"/>
+              </w:rPr>
+            </w:pPr>
+            <w:r>
+              <w:rPr>
+                <w:rFonts w:ascii="Arial" w:eastAsia="Times New Roman" w:hAnsi="Arial" w:cs="Arial"/>
+                <w:b/>
+                <w:bCs/>
+                <w:color w:val="FF0000"/>
+                <w:sz w:val="24"/>
+                <w:szCs w:val="24"/>
+                <w:lang w:eastAsia="pt-BR"/>
+              </w:rPr>
+              <w:t>F</w:t>
+            </w:r>
+          </w:p>
+        </w:tc>
+        <w:tc>
+          <w:tcPr>
+            <w:tcW w:w="2694" w:type="dxa"/>
+            <w:tcBorders>
+              <w:top w:val="nil"/>
+              <w:left w:val="nil"/>
+              <w:bottom w:val="single" w:sz="4" w:space="0" w:color="auto"/>
+              <w:right w:val="single" w:sz="4" w:space="0" w:color="auto"/>
+            </w:tcBorders>
+            <w:shd w:val="clear" w:color="auto" w:fill="auto"/>
+            <w:noWrap/>
+            <w:vAlign w:val="bottom"/>
+          </w:tcPr>
+          <w:p>
+            <w:pPr>
+              <w:spacing w:after="0" w:line="240" w:lineRule="auto"/>
+              <w:jc w:val="center"/>
+              <w:rPr>
+                <w:rFonts w:ascii="Arial" w:eastAsia="Times New Roman" w:hAnsi="Arial" w:cs="Arial"/>
+                <w:b/>
+                <w:bCs/>
+                <w:color w:val="00B050"/>
+                <w:sz w:val="24"/>
+                <w:szCs w:val="24"/>
+                <w:lang w:eastAsia="pt-BR"/>
+              </w:rPr>
+            </w:pPr>
+            <w:r>
+              <w:rPr>
+                <w:rFonts w:ascii="Arial" w:eastAsia="Times New Roman" w:hAnsi="Arial" w:cs="Arial"/>
+                <w:b/>
+                <w:bCs/>
+                <w:color w:val="00B050"/>
+                <w:sz w:val="24"/>
+                <w:szCs w:val="24"/>
+                <w:lang w:eastAsia="pt-BR"/>
+              </w:rPr>
+              <w:t>V</w:t>
+            </w:r>
+          </w:p>
+        </w:tc>
+      </w:tr>
+      <w:tr>
+        <w:trPr>
+          <w:trHeight w:val="290"/>
+          <w:jc w:val="center"/>
+        </w:trPr>
+        <w:tc>
+          <w:tcPr>
+            <w:tcW w:w="1555" w:type="dxa"/>
+            <w:tcBorders>
+              <w:top w:val="nil"/>
+              <w:left w:val="single" w:sz="4" w:space="0" w:color="auto"/>
+              <w:bottom w:val="single" w:sz="4" w:space="0" w:color="auto"/>
+              <w:right w:val="single" w:sz="4" w:space="0" w:color="auto"/>
+            </w:tcBorders>
+            <w:shd w:val="clear" w:color="auto" w:fill="auto"/>
+            <w:noWrap/>
+            <w:vAlign w:val="bottom"/>
+            <w:hideMark/>
+          </w:tcPr>
+          <w:p>
+            <w:pPr>
+              <w:spacing w:after="0" w:line="240" w:lineRule="auto"/>
+              <w:jc w:val="center"/>
+              <w:rPr>
+                <w:rFonts w:ascii="Arial" w:eastAsia="Times New Roman" w:hAnsi="Arial" w:cs="Arial"/>
+                <w:b/>
+                <w:bCs/>
+                <w:color w:val="000000"/>
+                <w:sz w:val="24"/>
+                <w:szCs w:val="24"/>
+                <w:lang w:eastAsia="pt-BR"/>
+              </w:rPr>
+            </w:pPr>
+            <w:r>
+              <w:rPr>
+                <w:rFonts w:ascii="Arial" w:eastAsia="Times New Roman" w:hAnsi="Arial" w:cs="Arial"/>
+                <w:b/>
+                <w:bCs/>
+                <w:color w:val="000000"/>
+                <w:sz w:val="24"/>
+                <w:szCs w:val="24"/>
+                <w:lang w:eastAsia="pt-BR"/>
+              </w:rPr>
+              <w:t>F</w:t>
+            </w:r>
+          </w:p>
+        </w:tc>
+        <w:tc>
+          <w:tcPr>
+            <w:tcW w:w="1559" w:type="dxa"/>
+            <w:tcBorders>
+              <w:top w:val="nil"/>
+              <w:left w:val="nil"/>
+              <w:bottom w:val="single" w:sz="4" w:space="0" w:color="auto"/>
+              <w:right w:val="single" w:sz="4" w:space="0" w:color="auto"/>
+            </w:tcBorders>
+            <w:shd w:val="clear" w:color="auto" w:fill="auto"/>
+            <w:noWrap/>
+            <w:vAlign w:val="bottom"/>
+            <w:hideMark/>
+          </w:tcPr>
+          <w:p>
+            <w:pPr>
+              <w:spacing w:after="0" w:line="240" w:lineRule="auto"/>
+              <w:jc w:val="center"/>
+              <w:rPr>
+                <w:rFonts w:ascii="Arial" w:eastAsia="Times New Roman" w:hAnsi="Arial" w:cs="Arial"/>
+                <w:b/>
+                <w:bCs/>
+                <w:color w:val="000000"/>
+                <w:sz w:val="24"/>
+                <w:szCs w:val="24"/>
+                <w:lang w:eastAsia="pt-BR"/>
+              </w:rPr>
+            </w:pPr>
+            <w:r>
+              <w:rPr>
+                <w:rFonts w:ascii="Arial" w:eastAsia="Times New Roman" w:hAnsi="Arial" w:cs="Arial"/>
+                <w:b/>
+                <w:bCs/>
+                <w:color w:val="000000"/>
+                <w:sz w:val="24"/>
+                <w:szCs w:val="24"/>
+                <w:lang w:eastAsia="pt-BR"/>
+              </w:rPr>
+              <w:t>F</w:t>
+            </w:r>
+          </w:p>
+        </w:tc>
+        <w:tc>
+          <w:tcPr>
+            <w:tcW w:w="2551" w:type="dxa"/>
+            <w:tcBorders>
+              <w:top w:val="nil"/>
+              <w:left w:val="nil"/>
+              <w:bottom w:val="single" w:sz="4" w:space="0" w:color="auto"/>
+              <w:right w:val="single" w:sz="4" w:space="0" w:color="auto"/>
+            </w:tcBorders>
+            <w:shd w:val="clear" w:color="auto" w:fill="auto"/>
+            <w:noWrap/>
+            <w:vAlign w:val="bottom"/>
+          </w:tcPr>
+          <w:p>
+            <w:pPr>
+              <w:spacing w:after="0" w:line="240" w:lineRule="auto"/>
+              <w:jc w:val="center"/>
+              <w:rPr>
+                <w:rFonts w:ascii="Arial" w:eastAsia="Times New Roman" w:hAnsi="Arial" w:cs="Arial"/>
+                <w:b/>
+                <w:bCs/>
+                <w:color w:val="FF0000"/>
+                <w:sz w:val="24"/>
+                <w:szCs w:val="24"/>
+                <w:lang w:eastAsia="pt-BR"/>
+              </w:rPr>
+            </w:pPr>
+            <w:r>
+              <w:rPr>
+                <w:rFonts w:ascii="Arial" w:eastAsia="Times New Roman" w:hAnsi="Arial" w:cs="Arial"/>
+                <w:b/>
+                <w:bCs/>
+                <w:color w:val="FF0000"/>
+                <w:sz w:val="24"/>
+                <w:szCs w:val="24"/>
+                <w:lang w:eastAsia="pt-BR"/>
+              </w:rPr>
+              <w:t>F</w:t>
+            </w:r>
+          </w:p>
+        </w:tc>
+        <w:tc>
+          <w:tcPr>
+            <w:tcW w:w="2694" w:type="dxa"/>
+            <w:tcBorders>
+              <w:top w:val="nil"/>
+              <w:left w:val="nil"/>
+              <w:bottom w:val="single" w:sz="4" w:space="0" w:color="auto"/>
+              <w:right w:val="single" w:sz="4" w:space="0" w:color="auto"/>
+            </w:tcBorders>
+            <w:shd w:val="clear" w:color="auto" w:fill="auto"/>
+            <w:noWrap/>
+            <w:vAlign w:val="bottom"/>
+          </w:tcPr>
+          <w:p>
+            <w:pPr>
+              <w:spacing w:after="0" w:line="240" w:lineRule="auto"/>
+              <w:jc w:val="center"/>
+              <w:rPr>
+                <w:rFonts w:ascii="Arial" w:eastAsia="Times New Roman" w:hAnsi="Arial" w:cs="Arial"/>
+                <w:b/>
+                <w:bCs/>
+                <w:color w:val="000000"/>
+                <w:sz w:val="24"/>
+                <w:szCs w:val="24"/>
+                <w:lang w:eastAsia="pt-BR"/>
+              </w:rPr>
+            </w:pPr>
+            <w:r>
+              <w:rPr>
+                <w:rFonts w:ascii="Arial" w:eastAsia="Times New Roman" w:hAnsi="Arial" w:cs="Arial"/>
+                <w:b/>
+                <w:bCs/>
+                <w:color w:val="FF0000"/>
+                <w:sz w:val="24"/>
+                <w:szCs w:val="24"/>
+                <w:lang w:eastAsia="pt-BR"/>
+              </w:rPr>
+              <w:t>F</w:t>
+            </w:r>
+          </w:p>
+        </w:tc>
+      </w:tr>
+      <w:tr>
+        <w:trPr>
+          <w:trHeight w:val="290"/>
+          <w:jc w:val="center"/>
+        </w:trPr>
+        <w:tc>
+          <w:tcPr>
+            <w:tcW w:w="1555" w:type="dxa"/>
+            <w:tcBorders>
+              <w:top w:val="nil"/>
+              <w:left w:val="nil"/>
+              <w:bottom w:val="nil"/>
+              <w:right w:val="nil"/>
+            </w:tcBorders>
+            <w:shd w:val="clear" w:color="auto" w:fill="auto"/>
+            <w:noWrap/>
+            <w:vAlign w:val="bottom"/>
+            <w:hideMark/>
+          </w:tcPr>
+          <w:p>
+            <w:pPr>
+              <w:spacing w:after="0" w:line="240" w:lineRule="auto"/>
+              <w:jc w:val="center"/>
+              <w:rPr>
+                <w:rFonts w:ascii="Arial" w:eastAsia="Times New Roman" w:hAnsi="Arial" w:cs="Arial"/>
+                <w:b/>
+                <w:bCs/>
+                <w:color w:val="000000"/>
+                <w:sz w:val="24"/>
+                <w:szCs w:val="24"/>
+                <w:lang w:eastAsia="pt-BR"/>
+              </w:rPr>
+            </w:pPr>
+          </w:p>
+        </w:tc>
+        <w:tc>
+          <w:tcPr>
+            <w:tcW w:w="1559" w:type="dxa"/>
+            <w:tcBorders>
+              <w:top w:val="nil"/>
+              <w:left w:val="nil"/>
+              <w:bottom w:val="nil"/>
+              <w:right w:val="nil"/>
+            </w:tcBorders>
+            <w:shd w:val="clear" w:color="auto" w:fill="auto"/>
+            <w:noWrap/>
+            <w:vAlign w:val="bottom"/>
+            <w:hideMark/>
+          </w:tcPr>
+          <w:p>
+            <w:pPr>
+              <w:spacing w:after="0" w:line="240" w:lineRule="auto"/>
+              <w:rPr>
+                <w:rFonts w:ascii="Arial" w:eastAsia="Times New Roman" w:hAnsi="Arial" w:cs="Arial"/>
+                <w:sz w:val="24"/>
+                <w:szCs w:val="24"/>
+                <w:lang w:eastAsia="pt-BR"/>
+              </w:rPr>
+            </w:pPr>
+          </w:p>
+        </w:tc>
+        <w:tc>
+          <w:tcPr>
+            <w:tcW w:w="2551" w:type="dxa"/>
+            <w:tcBorders>
+              <w:top w:val="nil"/>
+              <w:left w:val="nil"/>
+              <w:bottom w:val="nil"/>
+              <w:right w:val="nil"/>
+            </w:tcBorders>
+            <w:shd w:val="clear" w:color="auto" w:fill="auto"/>
+            <w:noWrap/>
+            <w:vAlign w:val="bottom"/>
+            <w:hideMark/>
+          </w:tcPr>
+          <w:p>
+            <w:pPr>
+              <w:spacing w:after="0" w:line="240" w:lineRule="auto"/>
+              <w:rPr>
+                <w:rFonts w:ascii="Arial" w:eastAsia="Times New Roman" w:hAnsi="Arial" w:cs="Arial"/>
+                <w:b/>
+                <w:bCs/>
+                <w:kern w:val="36"/>
+                <w:sz w:val="24"/>
+                <w:szCs w:val="24"/>
+                <w:lang w:eastAsia="pt-BR"/>
+              </w:rPr>
+            </w:pPr>
+          </w:p>
+          <w:p>
+            <w:pPr>
+              <w:spacing w:before="100" w:beforeAutospacing="1" w:after="0" w:line="240" w:lineRule="auto"/>
+              <w:ind w:right="141"/>
+              <w:jc w:val="center"/>
+              <w:rPr>
+                <w:rFonts w:ascii="Arial" w:eastAsia="Times New Roman" w:hAnsi="Arial" w:cs="Arial"/>
+                <w:b/>
+                <w:bCs/>
+                <w:kern w:val="36"/>
+                <w:sz w:val="24"/>
+                <w:szCs w:val="24"/>
+                <w:lang w:eastAsia="pt-BR"/>
+              </w:rPr>
+            </w:pPr>
+            <w:proofErr w:type="spellStart"/>
+            <w:r>
+              <w:rPr>
+                <w:rFonts w:ascii="Arial" w:eastAsia="Times New Roman" w:hAnsi="Arial" w:cs="Arial"/>
+                <w:b/>
+                <w:bCs/>
+                <w:kern w:val="36"/>
+                <w:sz w:val="28"/>
+                <w:szCs w:val="28"/>
+                <w:lang w:eastAsia="pt-BR"/>
+              </w:rPr>
+              <w:t>Neg</w:t>
+            </w:r>
+            <w:r>
+              <w:rPr>
+                <w:rFonts w:ascii="Arial" w:eastAsia="Times New Roman" w:hAnsi="Arial" w:cs="Arial"/>
+                <w:b/>
+                <w:bCs/>
+                <w:kern w:val="36"/>
+                <w:sz w:val="28"/>
+                <w:szCs w:val="28"/>
+                <w:lang w:eastAsia="pt-BR"/>
+              </w:rPr>
+              <w:t>ation</w:t>
+            </w:r>
+            <w:proofErr w:type="spellEnd"/>
+          </w:p>
+          <w:p>
+            <w:pPr>
+              <w:spacing w:after="0" w:line="240" w:lineRule="auto"/>
+              <w:rPr>
+                <w:rFonts w:ascii="Arial" w:eastAsia="Times New Roman" w:hAnsi="Arial" w:cs="Arial"/>
+                <w:b/>
+                <w:bCs/>
+                <w:kern w:val="36"/>
+                <w:sz w:val="24"/>
+                <w:szCs w:val="24"/>
+                <w:lang w:eastAsia="pt-BR"/>
+              </w:rPr>
+            </w:pPr>
+          </w:p>
+          <w:p>
+            <w:pPr>
+              <w:spacing w:after="0" w:line="240" w:lineRule="auto"/>
+              <w:rPr>
+                <w:rFonts w:ascii="Arial" w:eastAsia="Times New Roman" w:hAnsi="Arial" w:cs="Arial"/>
+                <w:sz w:val="24"/>
+                <w:szCs w:val="24"/>
+                <w:lang w:eastAsia="pt-BR"/>
+              </w:rPr>
+            </w:pPr>
+          </w:p>
+        </w:tc>
+        <w:tc>
+          <w:tcPr>
+            <w:tcW w:w="2694" w:type="dxa"/>
+            <w:tcBorders>
+              <w:top w:val="nil"/>
+              <w:left w:val="nil"/>
+              <w:bottom w:val="nil"/>
+              <w:right w:val="nil"/>
+            </w:tcBorders>
+            <w:shd w:val="clear" w:color="auto" w:fill="auto"/>
+            <w:noWrap/>
+            <w:vAlign w:val="bottom"/>
+            <w:hideMark/>
+          </w:tcPr>
+          <w:p>
+            <w:pPr>
+              <w:spacing w:after="0" w:line="240" w:lineRule="auto"/>
+              <w:jc w:val="center"/>
+              <w:rPr>
+                <w:rFonts w:ascii="Arial" w:eastAsia="Times New Roman" w:hAnsi="Arial" w:cs="Arial"/>
+                <w:b/>
+                <w:bCs/>
+                <w:kern w:val="36"/>
+                <w:sz w:val="24"/>
+                <w:szCs w:val="24"/>
+                <w:lang w:eastAsia="pt-BR"/>
+              </w:rPr>
+            </w:pPr>
+          </w:p>
+          <w:p>
+            <w:pPr>
+              <w:spacing w:after="0" w:line="240" w:lineRule="auto"/>
+              <w:jc w:val="center"/>
+              <w:rPr>
+                <w:rFonts w:ascii="Arial" w:eastAsia="Times New Roman" w:hAnsi="Arial" w:cs="Arial"/>
+                <w:b/>
+                <w:bCs/>
+                <w:kern w:val="36"/>
+                <w:sz w:val="24"/>
+                <w:szCs w:val="24"/>
+                <w:lang w:eastAsia="pt-BR"/>
+              </w:rPr>
+            </w:pPr>
+          </w:p>
+          <w:p>
+            <w:pPr>
+              <w:spacing w:after="0" w:line="240" w:lineRule="auto"/>
+              <w:rPr>
+                <w:rFonts w:ascii="Arial" w:eastAsia="Times New Roman" w:hAnsi="Arial" w:cs="Arial"/>
+                <w:sz w:val="24"/>
+                <w:szCs w:val="24"/>
+                <w:lang w:eastAsia="pt-BR"/>
+              </w:rPr>
+            </w:pPr>
+          </w:p>
+        </w:tc>
+      </w:tr>
+      <w:tr>
+        <w:trPr>
+          <w:trHeight w:val="290"/>
+          <w:jc w:val="center"/>
+        </w:trPr>
+        <w:tc>
+          <w:tcPr>
+            <w:tcW w:w="1555" w:type="dxa"/>
+            <w:tcBorders>
+              <w:top w:val="single" w:sz="4" w:space="0" w:color="auto"/>
+              <w:left w:val="single" w:sz="4" w:space="0" w:color="auto"/>
+              <w:bottom w:val="single" w:sz="4" w:space="0" w:color="auto"/>
+              <w:right w:val="single" w:sz="4" w:space="0" w:color="auto"/>
+            </w:tcBorders>
+            <w:shd w:val="clear" w:color="000000" w:fill="0070C0"/>
+            <w:noWrap/>
+            <w:vAlign w:val="bottom"/>
+            <w:hideMark/>
+          </w:tcPr>
+          <w:p>
+            <w:pPr>
+              <w:spacing w:after="0" w:line="240" w:lineRule="auto"/>
+              <w:jc w:val="center"/>
+              <w:rPr>
+                <w:rFonts w:ascii="Arial" w:eastAsia="Times New Roman" w:hAnsi="Arial" w:cs="Arial"/>
+                <w:b/>
+                <w:bCs/>
+                <w:color w:val="FFFFFF"/>
+                <w:sz w:val="24"/>
+                <w:szCs w:val="24"/>
+                <w:lang w:eastAsia="pt-BR"/>
+              </w:rPr>
+            </w:pPr>
+            <w:r>
+              <w:rPr>
+                <w:rFonts w:ascii="Arial" w:eastAsia="Times New Roman" w:hAnsi="Arial" w:cs="Arial"/>
+                <w:b/>
+                <w:bCs/>
+                <w:color w:val="FFFFFF"/>
+                <w:sz w:val="24"/>
+                <w:szCs w:val="24"/>
+                <w:lang w:eastAsia="pt-BR"/>
+              </w:rPr>
+              <w:t>P</w:t>
+            </w:r>
+          </w:p>
+        </w:tc>
+        <w:tc>
+          <w:tcPr>
+            <w:tcW w:w="1559" w:type="dxa"/>
+            <w:tcBorders>
+              <w:top w:val="single" w:sz="4" w:space="0" w:color="auto"/>
+              <w:left w:val="nil"/>
+              <w:bottom w:val="single" w:sz="4" w:space="0" w:color="auto"/>
+              <w:right w:val="single" w:sz="4" w:space="0" w:color="auto"/>
+            </w:tcBorders>
+            <w:shd w:val="clear" w:color="000000" w:fill="0070C0"/>
+            <w:noWrap/>
+            <w:vAlign w:val="bottom"/>
+            <w:hideMark/>
+          </w:tcPr>
+          <w:p>
+            <w:pPr>
+              <w:spacing w:after="0" w:line="240" w:lineRule="auto"/>
+              <w:jc w:val="center"/>
+              <w:rPr>
+                <w:rFonts w:ascii="Arial" w:eastAsia="Times New Roman" w:hAnsi="Arial" w:cs="Arial"/>
+                <w:b/>
+                <w:bCs/>
+                <w:color w:val="FFFFFF"/>
+                <w:sz w:val="24"/>
+                <w:szCs w:val="24"/>
+                <w:lang w:eastAsia="pt-BR"/>
+              </w:rPr>
+            </w:pPr>
+            <w:r>
+              <w:rPr>
+                <w:rFonts w:ascii="Arial" w:eastAsia="Times New Roman" w:hAnsi="Arial" w:cs="Arial"/>
+                <w:b/>
+                <w:bCs/>
+                <w:color w:val="FFFFFF"/>
+                <w:sz w:val="24"/>
+                <w:szCs w:val="24"/>
+                <w:lang w:eastAsia="pt-BR"/>
+              </w:rPr>
+              <w:t>Q</w:t>
+            </w:r>
+          </w:p>
+        </w:tc>
+        <w:tc>
+          <w:tcPr>
+            <w:tcW w:w="2551" w:type="dxa"/>
+            <w:tcBorders>
+              <w:top w:val="single" w:sz="4" w:space="0" w:color="auto"/>
+              <w:left w:val="nil"/>
+              <w:bottom w:val="single" w:sz="4" w:space="0" w:color="auto"/>
+              <w:right w:val="single" w:sz="4" w:space="0" w:color="auto"/>
+            </w:tcBorders>
+            <w:shd w:val="clear" w:color="000000" w:fill="0070C0"/>
+            <w:noWrap/>
+            <w:vAlign w:val="bottom"/>
+            <w:hideMark/>
+          </w:tcPr>
+          <w:p>
+            <w:pPr>
+              <w:spacing w:after="0" w:line="240" w:lineRule="auto"/>
+              <w:jc w:val="center"/>
+              <w:rPr>
+                <w:rFonts w:ascii="Arial" w:eastAsia="Times New Roman" w:hAnsi="Arial" w:cs="Arial"/>
+                <w:b/>
+                <w:bCs/>
+                <w:color w:val="FFFFFF"/>
+                <w:sz w:val="24"/>
+                <w:szCs w:val="24"/>
+                <w:lang w:eastAsia="pt-BR"/>
+              </w:rPr>
+            </w:pPr>
+            <w:r>
+              <w:rPr>
+                <w:rFonts w:ascii="Arial" w:eastAsia="Times New Roman" w:hAnsi="Arial" w:cs="Arial"/>
+                <w:b/>
+                <w:bCs/>
+                <w:color w:val="FFFFFF"/>
+                <w:sz w:val="24"/>
+                <w:szCs w:val="24"/>
+                <w:lang w:eastAsia="pt-BR"/>
+              </w:rPr>
+              <w:t>~P</w:t>
+            </w:r>
+          </w:p>
+        </w:tc>
+        <w:tc>
+          <w:tcPr>
+            <w:tcW w:w="2694" w:type="dxa"/>
+            <w:tcBorders>
+              <w:top w:val="single" w:sz="4" w:space="0" w:color="auto"/>
+              <w:left w:val="nil"/>
+              <w:bottom w:val="single" w:sz="4" w:space="0" w:color="auto"/>
+              <w:right w:val="single" w:sz="4" w:space="0" w:color="auto"/>
+            </w:tcBorders>
+            <w:shd w:val="clear" w:color="000000" w:fill="0070C0"/>
+            <w:noWrap/>
+            <w:vAlign w:val="bottom"/>
+            <w:hideMark/>
+          </w:tcPr>
+          <w:p>
+            <w:pPr>
+              <w:spacing w:after="0" w:line="240" w:lineRule="auto"/>
+              <w:jc w:val="center"/>
+              <w:rPr>
+                <w:rFonts w:ascii="Arial" w:eastAsia="Times New Roman" w:hAnsi="Arial" w:cs="Arial"/>
+                <w:b/>
+                <w:bCs/>
+                <w:color w:val="FFFFFF"/>
+                <w:sz w:val="24"/>
+                <w:szCs w:val="24"/>
+                <w:lang w:eastAsia="pt-BR"/>
+              </w:rPr>
+            </w:pPr>
+            <w:r>
+              <w:rPr>
+                <w:rFonts w:ascii="Arial" w:eastAsia="Times New Roman" w:hAnsi="Arial" w:cs="Arial"/>
+                <w:b/>
+                <w:bCs/>
+                <w:color w:val="FFFFFF"/>
+                <w:sz w:val="24"/>
+                <w:szCs w:val="24"/>
+                <w:lang w:eastAsia="pt-BR"/>
+              </w:rPr>
+              <w:t>~Q</w:t>
+            </w:r>
+          </w:p>
+        </w:tc>
+      </w:tr>
+      <w:tr>
+        <w:trPr>
+          <w:trHeight w:val="290"/>
+          <w:jc w:val="center"/>
+        </w:trPr>
+        <w:tc>
+          <w:tcPr>
+            <w:tcW w:w="1555" w:type="dxa"/>
+            <w:tcBorders>
+              <w:top w:val="nil"/>
+              <w:left w:val="single" w:sz="4" w:space="0" w:color="auto"/>
+              <w:bottom w:val="single" w:sz="4" w:space="0" w:color="auto"/>
+              <w:right w:val="single" w:sz="4" w:space="0" w:color="auto"/>
+            </w:tcBorders>
+            <w:shd w:val="clear" w:color="auto" w:fill="auto"/>
+            <w:noWrap/>
+            <w:vAlign w:val="bottom"/>
+            <w:hideMark/>
+          </w:tcPr>
+          <w:p>
+            <w:pPr>
+              <w:spacing w:after="0" w:line="240" w:lineRule="auto"/>
+              <w:jc w:val="center"/>
+              <w:rPr>
+                <w:rFonts w:ascii="Arial" w:eastAsia="Times New Roman" w:hAnsi="Arial" w:cs="Arial"/>
+                <w:b/>
+                <w:bCs/>
+                <w:color w:val="000000"/>
+                <w:sz w:val="24"/>
+                <w:szCs w:val="24"/>
+                <w:lang w:eastAsia="pt-BR"/>
+              </w:rPr>
+            </w:pPr>
+            <w:r>
+              <w:rPr>
+                <w:rFonts w:ascii="Arial" w:eastAsia="Times New Roman" w:hAnsi="Arial" w:cs="Arial"/>
+                <w:b/>
+                <w:bCs/>
+                <w:color w:val="000000"/>
+                <w:sz w:val="24"/>
+                <w:szCs w:val="24"/>
+                <w:lang w:eastAsia="pt-BR"/>
+              </w:rPr>
+              <w:t>V</w:t>
+            </w:r>
+          </w:p>
+        </w:tc>
+        <w:tc>
+          <w:tcPr>
+            <w:tcW w:w="1559" w:type="dxa"/>
+            <w:tcBorders>
+              <w:top w:val="nil"/>
+              <w:left w:val="nil"/>
+              <w:bottom w:val="single" w:sz="4" w:space="0" w:color="auto"/>
+              <w:right w:val="single" w:sz="4" w:space="0" w:color="auto"/>
+            </w:tcBorders>
+            <w:shd w:val="clear" w:color="auto" w:fill="auto"/>
+            <w:noWrap/>
+            <w:vAlign w:val="bottom"/>
+            <w:hideMark/>
+          </w:tcPr>
+          <w:p>
+            <w:pPr>
+              <w:spacing w:after="0" w:line="240" w:lineRule="auto"/>
+              <w:jc w:val="center"/>
+              <w:rPr>
+                <w:rFonts w:ascii="Arial" w:eastAsia="Times New Roman" w:hAnsi="Arial" w:cs="Arial"/>
+                <w:b/>
+                <w:bCs/>
+                <w:color w:val="000000"/>
+                <w:sz w:val="24"/>
+                <w:szCs w:val="24"/>
+                <w:lang w:eastAsia="pt-BR"/>
+              </w:rPr>
+            </w:pPr>
+            <w:r>
+              <w:rPr>
+                <w:rFonts w:ascii="Arial" w:eastAsia="Times New Roman" w:hAnsi="Arial" w:cs="Arial"/>
+                <w:b/>
+                <w:bCs/>
+                <w:color w:val="000000"/>
+                <w:sz w:val="24"/>
+                <w:szCs w:val="24"/>
+                <w:lang w:eastAsia="pt-BR"/>
+              </w:rPr>
+              <w:t>V</w:t>
+            </w:r>
+          </w:p>
+        </w:tc>
+        <w:tc>
+          <w:tcPr>
+            <w:tcW w:w="2551" w:type="dxa"/>
+            <w:tcBorders>
+              <w:top w:val="nil"/>
+              <w:left w:val="nil"/>
+              <w:bottom w:val="single" w:sz="4" w:space="0" w:color="auto"/>
+              <w:right w:val="single" w:sz="4" w:space="0" w:color="auto"/>
+            </w:tcBorders>
+            <w:shd w:val="clear" w:color="auto" w:fill="auto"/>
+            <w:noWrap/>
+            <w:vAlign w:val="bottom"/>
+          </w:tcPr>
+          <w:p>
+            <w:pPr>
+              <w:spacing w:after="0" w:line="240" w:lineRule="auto"/>
+              <w:jc w:val="center"/>
+              <w:rPr>
+                <w:rFonts w:ascii="Arial" w:eastAsia="Times New Roman" w:hAnsi="Arial" w:cs="Arial"/>
+                <w:b/>
+                <w:bCs/>
+                <w:color w:val="FF0000"/>
+                <w:sz w:val="24"/>
+                <w:szCs w:val="24"/>
+                <w:lang w:eastAsia="pt-BR"/>
+              </w:rPr>
+            </w:pPr>
+            <w:r>
+              <w:rPr>
+                <w:rFonts w:ascii="Arial" w:eastAsia="Times New Roman" w:hAnsi="Arial" w:cs="Arial"/>
+                <w:b/>
+                <w:bCs/>
+                <w:color w:val="FF0000"/>
+                <w:sz w:val="24"/>
+                <w:szCs w:val="24"/>
+                <w:lang w:eastAsia="pt-BR"/>
+              </w:rPr>
+              <w:t>F</w:t>
+            </w:r>
+          </w:p>
+        </w:tc>
+        <w:tc>
+          <w:tcPr>
+            <w:tcW w:w="2694" w:type="dxa"/>
+            <w:tcBorders>
+              <w:top w:val="nil"/>
+              <w:left w:val="nil"/>
+              <w:bottom w:val="single" w:sz="4" w:space="0" w:color="auto"/>
+              <w:right w:val="single" w:sz="4" w:space="0" w:color="auto"/>
+            </w:tcBorders>
+            <w:shd w:val="clear" w:color="auto" w:fill="auto"/>
+            <w:noWrap/>
+            <w:vAlign w:val="bottom"/>
+          </w:tcPr>
+          <w:p>
+            <w:pPr>
+              <w:spacing w:after="0" w:line="240" w:lineRule="auto"/>
+              <w:jc w:val="center"/>
+              <w:rPr>
+                <w:rFonts w:ascii="Arial" w:eastAsia="Times New Roman" w:hAnsi="Arial" w:cs="Arial"/>
+                <w:b/>
+                <w:bCs/>
+                <w:color w:val="000000"/>
+                <w:sz w:val="24"/>
+                <w:szCs w:val="24"/>
+                <w:lang w:eastAsia="pt-BR"/>
+              </w:rPr>
+            </w:pPr>
+            <w:r>
+              <w:rPr>
+                <w:rFonts w:ascii="Arial" w:eastAsia="Times New Roman" w:hAnsi="Arial" w:cs="Arial"/>
+                <w:b/>
+                <w:bCs/>
+                <w:color w:val="FF0000"/>
+                <w:sz w:val="24"/>
+                <w:szCs w:val="24"/>
+                <w:lang w:eastAsia="pt-BR"/>
+              </w:rPr>
+              <w:t>F</w:t>
+            </w:r>
+          </w:p>
+        </w:tc>
+      </w:tr>
+      <w:tr>
+        <w:trPr>
+          <w:trHeight w:val="290"/>
+          <w:jc w:val="center"/>
+        </w:trPr>
+        <w:tc>
+          <w:tcPr>
+            <w:tcW w:w="1555" w:type="dxa"/>
+            <w:tcBorders>
+              <w:top w:val="nil"/>
+              <w:left w:val="single" w:sz="4" w:space="0" w:color="auto"/>
+              <w:bottom w:val="single" w:sz="4" w:space="0" w:color="auto"/>
+              <w:right w:val="single" w:sz="4" w:space="0" w:color="auto"/>
+            </w:tcBorders>
+            <w:shd w:val="clear" w:color="auto" w:fill="auto"/>
+            <w:noWrap/>
+            <w:vAlign w:val="bottom"/>
+            <w:hideMark/>
+          </w:tcPr>
+          <w:p>
+            <w:pPr>
+              <w:spacing w:after="0" w:line="240" w:lineRule="auto"/>
+              <w:jc w:val="center"/>
+              <w:rPr>
+                <w:rFonts w:ascii="Arial" w:eastAsia="Times New Roman" w:hAnsi="Arial" w:cs="Arial"/>
+                <w:b/>
+                <w:bCs/>
+                <w:color w:val="000000"/>
+                <w:sz w:val="24"/>
+                <w:szCs w:val="24"/>
+                <w:lang w:eastAsia="pt-BR"/>
+              </w:rPr>
+            </w:pPr>
+            <w:r>
+              <w:rPr>
+                <w:rFonts w:ascii="Arial" w:eastAsia="Times New Roman" w:hAnsi="Arial" w:cs="Arial"/>
+                <w:b/>
+                <w:bCs/>
+                <w:color w:val="000000"/>
+                <w:sz w:val="24"/>
+                <w:szCs w:val="24"/>
+                <w:lang w:eastAsia="pt-BR"/>
+              </w:rPr>
+              <w:t>V</w:t>
+            </w:r>
+          </w:p>
+        </w:tc>
+        <w:tc>
+          <w:tcPr>
+            <w:tcW w:w="1559" w:type="dxa"/>
+            <w:tcBorders>
+              <w:top w:val="nil"/>
+              <w:left w:val="nil"/>
+              <w:bottom w:val="single" w:sz="4" w:space="0" w:color="auto"/>
+              <w:right w:val="single" w:sz="4" w:space="0" w:color="auto"/>
+            </w:tcBorders>
+            <w:shd w:val="clear" w:color="auto" w:fill="auto"/>
+            <w:noWrap/>
+            <w:vAlign w:val="bottom"/>
+            <w:hideMark/>
+          </w:tcPr>
+          <w:p>
+            <w:pPr>
+              <w:spacing w:after="0" w:line="240" w:lineRule="auto"/>
+              <w:jc w:val="center"/>
+              <w:rPr>
+                <w:rFonts w:ascii="Arial" w:eastAsia="Times New Roman" w:hAnsi="Arial" w:cs="Arial"/>
+                <w:b/>
+                <w:bCs/>
+                <w:color w:val="000000"/>
+                <w:sz w:val="24"/>
+                <w:szCs w:val="24"/>
+                <w:lang w:eastAsia="pt-BR"/>
+              </w:rPr>
+            </w:pPr>
+            <w:r>
+              <w:rPr>
+                <w:rFonts w:ascii="Arial" w:eastAsia="Times New Roman" w:hAnsi="Arial" w:cs="Arial"/>
+                <w:b/>
+                <w:bCs/>
+                <w:color w:val="000000"/>
+                <w:sz w:val="24"/>
+                <w:szCs w:val="24"/>
+                <w:lang w:eastAsia="pt-BR"/>
+              </w:rPr>
+              <w:t>F</w:t>
+            </w:r>
+          </w:p>
+        </w:tc>
+        <w:tc>
+          <w:tcPr>
+            <w:tcW w:w="2551" w:type="dxa"/>
+            <w:tcBorders>
+              <w:top w:val="nil"/>
+              <w:left w:val="nil"/>
+              <w:bottom w:val="single" w:sz="4" w:space="0" w:color="auto"/>
+              <w:right w:val="single" w:sz="4" w:space="0" w:color="auto"/>
+            </w:tcBorders>
+            <w:shd w:val="clear" w:color="auto" w:fill="auto"/>
+            <w:noWrap/>
+            <w:vAlign w:val="bottom"/>
+          </w:tcPr>
+          <w:p>
+            <w:pPr>
+              <w:spacing w:after="0" w:line="240" w:lineRule="auto"/>
+              <w:jc w:val="center"/>
+              <w:rPr>
+                <w:rFonts w:ascii="Arial" w:eastAsia="Times New Roman" w:hAnsi="Arial" w:cs="Arial"/>
+                <w:b/>
+                <w:bCs/>
+                <w:color w:val="FF0000"/>
+                <w:sz w:val="24"/>
+                <w:szCs w:val="24"/>
+                <w:lang w:eastAsia="pt-BR"/>
+              </w:rPr>
+            </w:pPr>
+            <w:r>
+              <w:rPr>
+                <w:rFonts w:ascii="Arial" w:eastAsia="Times New Roman" w:hAnsi="Arial" w:cs="Arial"/>
+                <w:b/>
+                <w:bCs/>
+                <w:color w:val="FF0000"/>
+                <w:sz w:val="24"/>
+                <w:szCs w:val="24"/>
+                <w:lang w:eastAsia="pt-BR"/>
+              </w:rPr>
+              <w:t>F</w:t>
+            </w:r>
+          </w:p>
+        </w:tc>
+        <w:tc>
+          <w:tcPr>
+            <w:tcW w:w="2694" w:type="dxa"/>
+            <w:tcBorders>
+              <w:top w:val="nil"/>
+              <w:left w:val="nil"/>
+              <w:bottom w:val="single" w:sz="4" w:space="0" w:color="auto"/>
+              <w:right w:val="single" w:sz="4" w:space="0" w:color="auto"/>
+            </w:tcBorders>
+            <w:shd w:val="clear" w:color="auto" w:fill="auto"/>
+            <w:noWrap/>
+            <w:vAlign w:val="bottom"/>
+          </w:tcPr>
+          <w:p>
+            <w:pPr>
+              <w:spacing w:after="0" w:line="240" w:lineRule="auto"/>
+              <w:jc w:val="center"/>
+              <w:rPr>
+                <w:rFonts w:ascii="Arial" w:eastAsia="Times New Roman" w:hAnsi="Arial" w:cs="Arial"/>
+                <w:b/>
+                <w:bCs/>
+                <w:color w:val="000000"/>
+                <w:sz w:val="24"/>
+                <w:szCs w:val="24"/>
+                <w:lang w:eastAsia="pt-BR"/>
+              </w:rPr>
+            </w:pPr>
+            <w:r>
+              <w:rPr>
+                <w:rFonts w:ascii="Arial" w:eastAsia="Times New Roman" w:hAnsi="Arial" w:cs="Arial"/>
+                <w:b/>
+                <w:bCs/>
+                <w:color w:val="00B050"/>
+                <w:sz w:val="24"/>
+                <w:szCs w:val="24"/>
+                <w:lang w:eastAsia="pt-BR"/>
+              </w:rPr>
+              <w:t>V</w:t>
+            </w:r>
+          </w:p>
+        </w:tc>
+      </w:tr>
+      <w:tr>
+        <w:trPr>
+          <w:trHeight w:val="290"/>
+          <w:jc w:val="center"/>
+        </w:trPr>
+        <w:tc>
+          <w:tcPr>
+            <w:tcW w:w="1555" w:type="dxa"/>
+            <w:tcBorders>
+              <w:top w:val="nil"/>
+              <w:left w:val="single" w:sz="4" w:space="0" w:color="auto"/>
+              <w:bottom w:val="single" w:sz="4" w:space="0" w:color="auto"/>
+              <w:right w:val="single" w:sz="4" w:space="0" w:color="auto"/>
+            </w:tcBorders>
+            <w:shd w:val="clear" w:color="auto" w:fill="auto"/>
+            <w:noWrap/>
+            <w:vAlign w:val="bottom"/>
+            <w:hideMark/>
+          </w:tcPr>
+          <w:p>
+            <w:pPr>
+              <w:spacing w:after="0" w:line="240" w:lineRule="auto"/>
+              <w:jc w:val="center"/>
+              <w:rPr>
+                <w:rFonts w:ascii="Arial" w:eastAsia="Times New Roman" w:hAnsi="Arial" w:cs="Arial"/>
+                <w:b/>
+                <w:bCs/>
+                <w:color w:val="000000"/>
+                <w:sz w:val="24"/>
+                <w:szCs w:val="24"/>
+                <w:lang w:eastAsia="pt-BR"/>
+              </w:rPr>
+            </w:pPr>
+            <w:r>
+              <w:rPr>
+                <w:rFonts w:ascii="Arial" w:eastAsia="Times New Roman" w:hAnsi="Arial" w:cs="Arial"/>
+                <w:b/>
+                <w:bCs/>
+                <w:color w:val="000000"/>
+                <w:sz w:val="24"/>
+                <w:szCs w:val="24"/>
+                <w:lang w:eastAsia="pt-BR"/>
+              </w:rPr>
+              <w:t>F</w:t>
+            </w:r>
+          </w:p>
+        </w:tc>
+        <w:tc>
+          <w:tcPr>
+            <w:tcW w:w="1559" w:type="dxa"/>
+            <w:tcBorders>
+              <w:top w:val="nil"/>
+              <w:left w:val="nil"/>
+              <w:bottom w:val="single" w:sz="4" w:space="0" w:color="auto"/>
+              <w:right w:val="single" w:sz="4" w:space="0" w:color="auto"/>
+            </w:tcBorders>
+            <w:shd w:val="clear" w:color="auto" w:fill="auto"/>
+            <w:noWrap/>
+            <w:vAlign w:val="bottom"/>
+            <w:hideMark/>
+          </w:tcPr>
+          <w:p>
+            <w:pPr>
+              <w:spacing w:after="0" w:line="240" w:lineRule="auto"/>
+              <w:jc w:val="center"/>
+              <w:rPr>
+                <w:rFonts w:ascii="Arial" w:eastAsia="Times New Roman" w:hAnsi="Arial" w:cs="Arial"/>
+                <w:b/>
+                <w:bCs/>
+                <w:color w:val="000000"/>
+                <w:sz w:val="24"/>
+                <w:szCs w:val="24"/>
+                <w:lang w:eastAsia="pt-BR"/>
+              </w:rPr>
+            </w:pPr>
+            <w:r>
+              <w:rPr>
+                <w:rFonts w:ascii="Arial" w:eastAsia="Times New Roman" w:hAnsi="Arial" w:cs="Arial"/>
+                <w:b/>
+                <w:bCs/>
+                <w:color w:val="000000"/>
+                <w:sz w:val="24"/>
+                <w:szCs w:val="24"/>
+                <w:lang w:eastAsia="pt-BR"/>
+              </w:rPr>
+              <w:t>V</w:t>
+            </w:r>
+          </w:p>
+        </w:tc>
+        <w:tc>
+          <w:tcPr>
+            <w:tcW w:w="2551" w:type="dxa"/>
+            <w:tcBorders>
+              <w:top w:val="nil"/>
+              <w:left w:val="nil"/>
+              <w:bottom w:val="single" w:sz="4" w:space="0" w:color="auto"/>
+              <w:right w:val="single" w:sz="4" w:space="0" w:color="auto"/>
+            </w:tcBorders>
+            <w:shd w:val="clear" w:color="auto" w:fill="auto"/>
+            <w:noWrap/>
+            <w:vAlign w:val="bottom"/>
+          </w:tcPr>
+          <w:p>
+            <w:pPr>
+              <w:spacing w:after="0" w:line="240" w:lineRule="auto"/>
+              <w:jc w:val="center"/>
+              <w:rPr>
+                <w:rFonts w:ascii="Arial" w:eastAsia="Times New Roman" w:hAnsi="Arial" w:cs="Arial"/>
+                <w:b/>
+                <w:bCs/>
+                <w:color w:val="00B050"/>
+                <w:sz w:val="24"/>
+                <w:szCs w:val="24"/>
+                <w:lang w:eastAsia="pt-BR"/>
+              </w:rPr>
+            </w:pPr>
+            <w:r>
+              <w:rPr>
+                <w:rFonts w:ascii="Arial" w:eastAsia="Times New Roman" w:hAnsi="Arial" w:cs="Arial"/>
+                <w:b/>
+                <w:bCs/>
+                <w:color w:val="00B050"/>
+                <w:sz w:val="24"/>
+                <w:szCs w:val="24"/>
+                <w:lang w:eastAsia="pt-BR"/>
+              </w:rPr>
+              <w:t>V</w:t>
+            </w:r>
+          </w:p>
+        </w:tc>
+        <w:tc>
+          <w:tcPr>
+            <w:tcW w:w="2694" w:type="dxa"/>
+            <w:tcBorders>
+              <w:top w:val="nil"/>
+              <w:left w:val="nil"/>
+              <w:bottom w:val="single" w:sz="4" w:space="0" w:color="auto"/>
+              <w:right w:val="single" w:sz="4" w:space="0" w:color="auto"/>
+            </w:tcBorders>
+            <w:shd w:val="clear" w:color="auto" w:fill="auto"/>
+            <w:noWrap/>
+            <w:vAlign w:val="bottom"/>
+          </w:tcPr>
+          <w:p>
+            <w:pPr>
+              <w:spacing w:after="0" w:line="240" w:lineRule="auto"/>
+              <w:jc w:val="center"/>
+              <w:rPr>
+                <w:rFonts w:ascii="Arial" w:eastAsia="Times New Roman" w:hAnsi="Arial" w:cs="Arial"/>
+                <w:b/>
+                <w:bCs/>
+                <w:color w:val="000000"/>
+                <w:sz w:val="24"/>
+                <w:szCs w:val="24"/>
+                <w:lang w:eastAsia="pt-BR"/>
+              </w:rPr>
+            </w:pPr>
+            <w:r>
+              <w:rPr>
+                <w:rFonts w:ascii="Arial" w:eastAsia="Times New Roman" w:hAnsi="Arial" w:cs="Arial"/>
+                <w:b/>
+                <w:bCs/>
+                <w:color w:val="FF0000"/>
+                <w:sz w:val="24"/>
+                <w:szCs w:val="24"/>
+                <w:lang w:eastAsia="pt-BR"/>
+              </w:rPr>
+              <w:t>F</w:t>
+            </w:r>
+          </w:p>
+        </w:tc>
+      </w:tr>
+      <w:tr>
+        <w:trPr>
+          <w:trHeight w:val="290"/>
+          <w:jc w:val="center"/>
+        </w:trPr>
+        <w:tc>
+          <w:tcPr>
+            <w:tcW w:w="1555" w:type="dxa"/>
+            <w:tcBorders>
+              <w:top w:val="nil"/>
+              <w:left w:val="single" w:sz="4" w:space="0" w:color="auto"/>
+              <w:bottom w:val="single" w:sz="4" w:space="0" w:color="auto"/>
+              <w:right w:val="single" w:sz="4" w:space="0" w:color="auto"/>
+            </w:tcBorders>
+            <w:shd w:val="clear" w:color="auto" w:fill="auto"/>
+            <w:noWrap/>
+            <w:vAlign w:val="bottom"/>
+            <w:hideMark/>
+          </w:tcPr>
+          <w:p>
+            <w:pPr>
+              <w:spacing w:after="0" w:line="240" w:lineRule="auto"/>
+              <w:jc w:val="center"/>
+              <w:rPr>
+                <w:rFonts w:ascii="Arial" w:eastAsia="Times New Roman" w:hAnsi="Arial" w:cs="Arial"/>
+                <w:b/>
+                <w:bCs/>
+                <w:color w:val="000000"/>
+                <w:sz w:val="24"/>
+                <w:szCs w:val="24"/>
+                <w:lang w:eastAsia="pt-BR"/>
+              </w:rPr>
+            </w:pPr>
+            <w:r>
+              <w:rPr>
+                <w:rFonts w:ascii="Arial" w:eastAsia="Times New Roman" w:hAnsi="Arial" w:cs="Arial"/>
+                <w:b/>
+                <w:bCs/>
+                <w:color w:val="000000"/>
+                <w:sz w:val="24"/>
+                <w:szCs w:val="24"/>
+                <w:lang w:eastAsia="pt-BR"/>
+              </w:rPr>
+              <w:t>F</w:t>
+            </w:r>
+          </w:p>
+        </w:tc>
+        <w:tc>
+          <w:tcPr>
+            <w:tcW w:w="1559" w:type="dxa"/>
+            <w:tcBorders>
+              <w:top w:val="nil"/>
+              <w:left w:val="nil"/>
+              <w:bottom w:val="single" w:sz="4" w:space="0" w:color="auto"/>
+              <w:right w:val="single" w:sz="4" w:space="0" w:color="auto"/>
+            </w:tcBorders>
+            <w:shd w:val="clear" w:color="auto" w:fill="auto"/>
+            <w:noWrap/>
+            <w:vAlign w:val="bottom"/>
+            <w:hideMark/>
+          </w:tcPr>
+          <w:p>
+            <w:pPr>
+              <w:spacing w:after="0" w:line="240" w:lineRule="auto"/>
+              <w:jc w:val="center"/>
+              <w:rPr>
+                <w:rFonts w:ascii="Arial" w:eastAsia="Times New Roman" w:hAnsi="Arial" w:cs="Arial"/>
+                <w:b/>
+                <w:bCs/>
+                <w:color w:val="000000"/>
+                <w:sz w:val="24"/>
+                <w:szCs w:val="24"/>
+                <w:lang w:eastAsia="pt-BR"/>
+              </w:rPr>
+            </w:pPr>
+            <w:r>
+              <w:rPr>
+                <w:rFonts w:ascii="Arial" w:eastAsia="Times New Roman" w:hAnsi="Arial" w:cs="Arial"/>
+                <w:b/>
+                <w:bCs/>
+                <w:color w:val="000000"/>
+                <w:sz w:val="24"/>
+                <w:szCs w:val="24"/>
+                <w:lang w:eastAsia="pt-BR"/>
+              </w:rPr>
+              <w:t>F</w:t>
+            </w:r>
+          </w:p>
+        </w:tc>
+        <w:tc>
+          <w:tcPr>
+            <w:tcW w:w="2551" w:type="dxa"/>
+            <w:tcBorders>
+              <w:top w:val="nil"/>
+              <w:left w:val="nil"/>
+              <w:bottom w:val="single" w:sz="4" w:space="0" w:color="auto"/>
+              <w:right w:val="single" w:sz="4" w:space="0" w:color="auto"/>
+            </w:tcBorders>
+            <w:shd w:val="clear" w:color="auto" w:fill="auto"/>
+            <w:noWrap/>
+            <w:vAlign w:val="bottom"/>
+          </w:tcPr>
+          <w:p>
+            <w:pPr>
+              <w:spacing w:after="0" w:line="240" w:lineRule="auto"/>
+              <w:jc w:val="center"/>
+              <w:rPr>
+                <w:rFonts w:ascii="Arial" w:eastAsia="Times New Roman" w:hAnsi="Arial" w:cs="Arial"/>
+                <w:b/>
+                <w:bCs/>
+                <w:color w:val="00B050"/>
+                <w:sz w:val="24"/>
+                <w:szCs w:val="24"/>
+                <w:lang w:eastAsia="pt-BR"/>
+              </w:rPr>
+            </w:pPr>
+            <w:r>
+              <w:rPr>
+                <w:rFonts w:ascii="Arial" w:eastAsia="Times New Roman" w:hAnsi="Arial" w:cs="Arial"/>
+                <w:b/>
+                <w:bCs/>
+                <w:color w:val="00B050"/>
+                <w:sz w:val="24"/>
+                <w:szCs w:val="24"/>
+                <w:lang w:eastAsia="pt-BR"/>
+              </w:rPr>
+              <w:t>V</w:t>
+            </w:r>
+          </w:p>
+        </w:tc>
+        <w:tc>
+          <w:tcPr>
+            <w:tcW w:w="2694" w:type="dxa"/>
+            <w:tcBorders>
+              <w:top w:val="nil"/>
+              <w:left w:val="nil"/>
+              <w:bottom w:val="single" w:sz="4" w:space="0" w:color="auto"/>
+              <w:right w:val="single" w:sz="4" w:space="0" w:color="auto"/>
+            </w:tcBorders>
+            <w:shd w:val="clear" w:color="auto" w:fill="auto"/>
+            <w:noWrap/>
+            <w:vAlign w:val="bottom"/>
+          </w:tcPr>
+          <w:p>
+            <w:pPr>
+              <w:spacing w:after="0" w:line="240" w:lineRule="auto"/>
+              <w:jc w:val="center"/>
+              <w:rPr>
+                <w:rFonts w:ascii="Arial" w:eastAsia="Times New Roman" w:hAnsi="Arial" w:cs="Arial"/>
+                <w:b/>
+                <w:bCs/>
+                <w:color w:val="000000"/>
+                <w:sz w:val="24"/>
+                <w:szCs w:val="24"/>
+                <w:lang w:eastAsia="pt-BR"/>
+              </w:rPr>
+            </w:pPr>
+            <w:r>
+              <w:rPr>
+                <w:rFonts w:ascii="Arial" w:eastAsia="Times New Roman" w:hAnsi="Arial" w:cs="Arial"/>
+                <w:b/>
+                <w:bCs/>
+                <w:color w:val="00B050"/>
+                <w:sz w:val="24"/>
+                <w:szCs w:val="24"/>
+                <w:lang w:eastAsia="pt-BR"/>
+              </w:rPr>
+              <w:t>V</w:t>
+            </w:r>
+          </w:p>
+        </w:tc>
+      </w:tr>
+      <w:tr>
+        <w:trPr>
+          <w:trHeight w:val="290"/>
+          <w:jc w:val="center"/>
+        </w:trPr>
+        <w:tc>
+          <w:tcPr>
+            <w:tcW w:w="1555" w:type="dxa"/>
+            <w:tcBorders>
+              <w:top w:val="nil"/>
+              <w:left w:val="nil"/>
+              <w:bottom w:val="nil"/>
+              <w:right w:val="nil"/>
+            </w:tcBorders>
+            <w:shd w:val="clear" w:color="auto" w:fill="auto"/>
+            <w:noWrap/>
+            <w:vAlign w:val="bottom"/>
+            <w:hideMark/>
+          </w:tcPr>
+          <w:p>
+            <w:pPr>
+              <w:spacing w:after="0" w:line="240" w:lineRule="auto"/>
+              <w:jc w:val="center"/>
+              <w:rPr>
+                <w:rFonts w:ascii="Arial" w:eastAsia="Times New Roman" w:hAnsi="Arial" w:cs="Arial"/>
+                <w:b/>
+                <w:bCs/>
+                <w:color w:val="000000"/>
+                <w:sz w:val="24"/>
+                <w:szCs w:val="24"/>
+                <w:lang w:eastAsia="pt-BR"/>
+              </w:rPr>
+            </w:pPr>
+          </w:p>
+        </w:tc>
+        <w:tc>
+          <w:tcPr>
+            <w:tcW w:w="1559" w:type="dxa"/>
+            <w:tcBorders>
+              <w:top w:val="nil"/>
+              <w:left w:val="nil"/>
+              <w:bottom w:val="nil"/>
+              <w:right w:val="nil"/>
+            </w:tcBorders>
+            <w:shd w:val="clear" w:color="auto" w:fill="auto"/>
+            <w:noWrap/>
+            <w:vAlign w:val="bottom"/>
+            <w:hideMark/>
+          </w:tcPr>
+          <w:p>
+            <w:pPr>
+              <w:spacing w:after="0" w:line="240" w:lineRule="auto"/>
+              <w:rPr>
+                <w:rFonts w:ascii="Arial" w:eastAsia="Times New Roman" w:hAnsi="Arial" w:cs="Arial"/>
+                <w:sz w:val="24"/>
+                <w:szCs w:val="24"/>
+                <w:lang w:eastAsia="pt-BR"/>
+              </w:rPr>
+            </w:pPr>
+          </w:p>
+        </w:tc>
+        <w:tc>
+          <w:tcPr>
+            <w:tcW w:w="2551" w:type="dxa"/>
+            <w:tcBorders>
+              <w:top w:val="nil"/>
+              <w:left w:val="nil"/>
+              <w:bottom w:val="nil"/>
+              <w:right w:val="nil"/>
+            </w:tcBorders>
+            <w:shd w:val="clear" w:color="auto" w:fill="auto"/>
+            <w:noWrap/>
+            <w:vAlign w:val="bottom"/>
+            <w:hideMark/>
+          </w:tcPr>
+          <w:p>
+            <w:pPr>
+              <w:spacing w:before="100" w:beforeAutospacing="1" w:after="0" w:line="240" w:lineRule="auto"/>
+              <w:ind w:right="141"/>
+              <w:rPr>
+                <w:rFonts w:ascii="Arial" w:eastAsia="Times New Roman" w:hAnsi="Arial" w:cs="Arial"/>
+                <w:b/>
+                <w:bCs/>
+                <w:kern w:val="36"/>
+                <w:sz w:val="28"/>
+                <w:szCs w:val="28"/>
+                <w:lang w:eastAsia="pt-BR"/>
+              </w:rPr>
+            </w:pPr>
+          </w:p>
+          <w:p>
+            <w:pPr>
+              <w:spacing w:before="100" w:beforeAutospacing="1" w:after="0" w:line="240" w:lineRule="auto"/>
+              <w:ind w:right="141"/>
+              <w:jc w:val="center"/>
+              <w:rPr>
+                <w:rFonts w:ascii="Arial" w:eastAsia="Times New Roman" w:hAnsi="Arial" w:cs="Arial"/>
+                <w:b/>
+                <w:bCs/>
+                <w:sz w:val="24"/>
+                <w:szCs w:val="24"/>
+                <w:lang w:eastAsia="pt-BR"/>
+              </w:rPr>
+            </w:pPr>
+            <w:proofErr w:type="spellStart"/>
+            <w:r>
+              <w:rPr>
+                <w:rFonts w:ascii="Arial" w:eastAsia="Times New Roman" w:hAnsi="Arial" w:cs="Arial"/>
+                <w:b/>
+                <w:bCs/>
+                <w:kern w:val="36"/>
+                <w:sz w:val="28"/>
+                <w:szCs w:val="28"/>
+                <w:lang w:eastAsia="pt-BR"/>
+              </w:rPr>
+              <w:t>Exerc</w:t>
+            </w:r>
+            <w:r>
+              <w:rPr>
+                <w:rFonts w:ascii="Arial" w:eastAsia="Times New Roman" w:hAnsi="Arial" w:cs="Arial"/>
+                <w:b/>
+                <w:bCs/>
+                <w:kern w:val="36"/>
+                <w:sz w:val="28"/>
+                <w:szCs w:val="28"/>
+                <w:lang w:eastAsia="pt-BR"/>
+              </w:rPr>
+              <w:t>ise</w:t>
+            </w:r>
+            <w:proofErr w:type="spellEnd"/>
+          </w:p>
+          <w:p>
+            <w:pPr>
+              <w:spacing w:after="0" w:line="240" w:lineRule="auto"/>
+              <w:rPr>
+                <w:rFonts w:ascii="Arial" w:eastAsia="Times New Roman" w:hAnsi="Arial" w:cs="Arial"/>
+                <w:b/>
+                <w:bCs/>
+                <w:sz w:val="24"/>
+                <w:szCs w:val="24"/>
+                <w:lang w:eastAsia="pt-BR"/>
+              </w:rPr>
+            </w:pPr>
+          </w:p>
+          <w:p>
+            <w:pPr>
+              <w:spacing w:after="0" w:line="240" w:lineRule="auto"/>
+              <w:rPr>
+                <w:rFonts w:ascii="Arial" w:eastAsia="Times New Roman" w:hAnsi="Arial" w:cs="Arial"/>
+                <w:b/>
+                <w:bCs/>
+                <w:sz w:val="24"/>
+                <w:szCs w:val="24"/>
+                <w:lang w:eastAsia="pt-BR"/>
+              </w:rPr>
+            </w:pPr>
+          </w:p>
+        </w:tc>
+        <w:tc>
+          <w:tcPr>
+            <w:tcW w:w="2694" w:type="dxa"/>
+            <w:tcBorders>
+              <w:top w:val="nil"/>
+              <w:left w:val="nil"/>
+              <w:bottom w:val="nil"/>
+              <w:right w:val="nil"/>
+            </w:tcBorders>
+            <w:shd w:val="clear" w:color="auto" w:fill="auto"/>
+            <w:noWrap/>
+            <w:vAlign w:val="bottom"/>
+            <w:hideMark/>
+          </w:tcPr>
+          <w:p>
+            <w:pPr>
+              <w:spacing w:after="0" w:line="240" w:lineRule="auto"/>
+              <w:rPr>
+                <w:rFonts w:ascii="Arial" w:eastAsia="Times New Roman" w:hAnsi="Arial" w:cs="Arial"/>
+                <w:sz w:val="24"/>
+                <w:szCs w:val="24"/>
+                <w:lang w:eastAsia="pt-BR"/>
+              </w:rPr>
+            </w:pPr>
+          </w:p>
+          <w:p>
+            <w:pPr>
+              <w:spacing w:after="0" w:line="240" w:lineRule="auto"/>
+              <w:rPr>
+                <w:rFonts w:ascii="Arial" w:eastAsia="Times New Roman" w:hAnsi="Arial" w:cs="Arial"/>
+                <w:sz w:val="24"/>
+                <w:szCs w:val="24"/>
+                <w:lang w:eastAsia="pt-BR"/>
+              </w:rPr>
+            </w:pPr>
+          </w:p>
+          <w:p>
+            <w:pPr>
+              <w:spacing w:after="0" w:line="240" w:lineRule="auto"/>
+              <w:rPr>
+                <w:rFonts w:ascii="Arial" w:eastAsia="Times New Roman" w:hAnsi="Arial" w:cs="Arial"/>
+                <w:sz w:val="24"/>
+                <w:szCs w:val="24"/>
+                <w:lang w:eastAsia="pt-BR"/>
+              </w:rPr>
+            </w:pPr>
+          </w:p>
+        </w:tc>
+      </w:tr>
+      <w:tr>
+        <w:trPr>
+          <w:trHeight w:val="290"/>
+          <w:jc w:val="center"/>
+        </w:trPr>
+        <w:tc>
+          <w:tcPr>
+            <w:tcW w:w="1555" w:type="dxa"/>
+            <w:tcBorders>
+              <w:top w:val="single" w:sz="4" w:space="0" w:color="auto"/>
+              <w:left w:val="single" w:sz="4" w:space="0" w:color="auto"/>
+              <w:bottom w:val="single" w:sz="4" w:space="0" w:color="auto"/>
+              <w:right w:val="single" w:sz="4" w:space="0" w:color="auto"/>
+            </w:tcBorders>
+            <w:shd w:val="clear" w:color="000000" w:fill="0070C0"/>
+            <w:noWrap/>
+            <w:vAlign w:val="bottom"/>
+            <w:hideMark/>
+          </w:tcPr>
+          <w:p>
+            <w:pPr>
+              <w:spacing w:after="0" w:line="240" w:lineRule="auto"/>
+              <w:jc w:val="center"/>
+              <w:rPr>
+                <w:rFonts w:ascii="Arial" w:eastAsia="Times New Roman" w:hAnsi="Arial" w:cs="Arial"/>
+                <w:b/>
+                <w:bCs/>
+                <w:color w:val="FFFFFF"/>
+                <w:sz w:val="24"/>
+                <w:szCs w:val="24"/>
+                <w:lang w:eastAsia="pt-BR"/>
+              </w:rPr>
+            </w:pPr>
+            <w:r>
+              <w:rPr>
+                <w:rFonts w:ascii="Arial" w:eastAsia="Times New Roman" w:hAnsi="Arial" w:cs="Arial"/>
+                <w:b/>
+                <w:bCs/>
+                <w:color w:val="FFFFFF"/>
+                <w:sz w:val="24"/>
+                <w:szCs w:val="24"/>
+                <w:lang w:eastAsia="pt-BR"/>
+              </w:rPr>
+              <w:t>P</w:t>
+            </w:r>
+          </w:p>
+        </w:tc>
+        <w:tc>
+          <w:tcPr>
+            <w:tcW w:w="1559" w:type="dxa"/>
+            <w:tcBorders>
+              <w:top w:val="single" w:sz="4" w:space="0" w:color="auto"/>
+              <w:left w:val="nil"/>
+              <w:bottom w:val="single" w:sz="4" w:space="0" w:color="auto"/>
+              <w:right w:val="single" w:sz="4" w:space="0" w:color="auto"/>
+            </w:tcBorders>
+            <w:shd w:val="clear" w:color="000000" w:fill="0070C0"/>
+            <w:noWrap/>
+            <w:vAlign w:val="bottom"/>
+            <w:hideMark/>
+          </w:tcPr>
+          <w:p>
+            <w:pPr>
+              <w:spacing w:after="0" w:line="240" w:lineRule="auto"/>
+              <w:jc w:val="center"/>
+              <w:rPr>
+                <w:rFonts w:ascii="Arial" w:eastAsia="Times New Roman" w:hAnsi="Arial" w:cs="Arial"/>
+                <w:b/>
+                <w:bCs/>
+                <w:color w:val="FFFFFF"/>
+                <w:sz w:val="24"/>
+                <w:szCs w:val="24"/>
+                <w:lang w:eastAsia="pt-BR"/>
+              </w:rPr>
+            </w:pPr>
+            <w:r>
+              <w:rPr>
+                <w:rFonts w:ascii="Arial" w:eastAsia="Times New Roman" w:hAnsi="Arial" w:cs="Arial"/>
+                <w:b/>
+                <w:bCs/>
+                <w:color w:val="FFFFFF"/>
+                <w:sz w:val="24"/>
+                <w:szCs w:val="24"/>
+                <w:lang w:eastAsia="pt-BR"/>
+              </w:rPr>
+              <w:t>Q</w:t>
+            </w:r>
+          </w:p>
+        </w:tc>
+        <w:tc>
+          <w:tcPr>
+            <w:tcW w:w="2551" w:type="dxa"/>
+            <w:tcBorders>
+              <w:top w:val="single" w:sz="4" w:space="0" w:color="auto"/>
+              <w:left w:val="nil"/>
+              <w:bottom w:val="single" w:sz="4" w:space="0" w:color="auto"/>
+              <w:right w:val="single" w:sz="4" w:space="0" w:color="auto"/>
+            </w:tcBorders>
+            <w:shd w:val="clear" w:color="000000" w:fill="0070C0"/>
+            <w:noWrap/>
+            <w:vAlign w:val="bottom"/>
+            <w:hideMark/>
+          </w:tcPr>
+          <w:p>
+            <w:pPr>
+              <w:spacing w:after="0" w:line="240" w:lineRule="auto"/>
+              <w:jc w:val="center"/>
+              <w:rPr>
+                <w:rFonts w:ascii="Arial" w:eastAsia="Times New Roman" w:hAnsi="Arial" w:cs="Arial"/>
+                <w:b/>
+                <w:bCs/>
+                <w:color w:val="FFFFFF"/>
+                <w:sz w:val="24"/>
+                <w:szCs w:val="24"/>
+                <w:lang w:eastAsia="pt-BR"/>
+              </w:rPr>
+            </w:pPr>
+            <w:r>
+              <w:rPr>
+                <w:rFonts w:ascii="Arial" w:eastAsia="Times New Roman" w:hAnsi="Arial" w:cs="Arial"/>
+                <w:b/>
+                <w:bCs/>
+                <w:color w:val="FFFFFF"/>
+                <w:sz w:val="24"/>
+                <w:szCs w:val="24"/>
+                <w:lang w:eastAsia="pt-BR"/>
+              </w:rPr>
+              <w:t>~P ^ Q</w:t>
+            </w:r>
+          </w:p>
+        </w:tc>
+        <w:tc>
+          <w:tcPr>
+            <w:tcW w:w="2694" w:type="dxa"/>
+            <w:tcBorders>
+              <w:top w:val="single" w:sz="4" w:space="0" w:color="auto"/>
+              <w:left w:val="nil"/>
+              <w:bottom w:val="single" w:sz="4" w:space="0" w:color="auto"/>
+              <w:right w:val="single" w:sz="4" w:space="0" w:color="auto"/>
+            </w:tcBorders>
+            <w:shd w:val="clear" w:color="000000" w:fill="0070C0"/>
+            <w:noWrap/>
+            <w:vAlign w:val="bottom"/>
+            <w:hideMark/>
+          </w:tcPr>
+          <w:p>
+            <w:pPr>
+              <w:spacing w:after="0" w:line="240" w:lineRule="auto"/>
+              <w:jc w:val="center"/>
+              <w:rPr>
+                <w:rFonts w:ascii="Arial" w:eastAsia="Times New Roman" w:hAnsi="Arial" w:cs="Arial"/>
+                <w:b/>
+                <w:bCs/>
+                <w:color w:val="FFFFFF"/>
+                <w:sz w:val="24"/>
+                <w:szCs w:val="24"/>
+                <w:lang w:eastAsia="pt-BR"/>
+              </w:rPr>
+            </w:pPr>
+            <w:r>
+              <w:rPr>
+                <w:rFonts w:ascii="Arial" w:eastAsia="Times New Roman" w:hAnsi="Arial" w:cs="Arial"/>
+                <w:b/>
+                <w:bCs/>
+                <w:color w:val="FFFFFF"/>
+                <w:sz w:val="24"/>
+                <w:szCs w:val="24"/>
+                <w:lang w:eastAsia="pt-BR"/>
+              </w:rPr>
+              <w:t>P ^ ~Q</w:t>
+            </w:r>
+          </w:p>
+        </w:tc>
+      </w:tr>
+      <w:tr>
+        <w:trPr>
+          <w:trHeight w:val="290"/>
+          <w:jc w:val="center"/>
+        </w:trPr>
+        <w:tc>
+          <w:tcPr>
+            <w:tcW w:w="1555" w:type="dxa"/>
+            <w:tcBorders>
+              <w:top w:val="nil"/>
+              <w:left w:val="single" w:sz="4" w:space="0" w:color="auto"/>
+              <w:bottom w:val="single" w:sz="4" w:space="0" w:color="auto"/>
+              <w:right w:val="single" w:sz="4" w:space="0" w:color="auto"/>
+            </w:tcBorders>
+            <w:shd w:val="clear" w:color="auto" w:fill="auto"/>
+            <w:noWrap/>
+            <w:vAlign w:val="bottom"/>
+            <w:hideMark/>
+          </w:tcPr>
+          <w:p>
+            <w:pPr>
+              <w:spacing w:after="0" w:line="240" w:lineRule="auto"/>
+              <w:jc w:val="center"/>
+              <w:rPr>
+                <w:rFonts w:ascii="Arial" w:eastAsia="Times New Roman" w:hAnsi="Arial" w:cs="Arial"/>
+                <w:b/>
+                <w:bCs/>
+                <w:color w:val="000000"/>
+                <w:sz w:val="24"/>
+                <w:szCs w:val="24"/>
+                <w:lang w:eastAsia="pt-BR"/>
+              </w:rPr>
+            </w:pPr>
+            <w:r>
+              <w:rPr>
+                <w:rFonts w:ascii="Arial" w:eastAsia="Times New Roman" w:hAnsi="Arial" w:cs="Arial"/>
+                <w:b/>
+                <w:bCs/>
+                <w:color w:val="000000"/>
+                <w:sz w:val="24"/>
+                <w:szCs w:val="24"/>
+                <w:lang w:eastAsia="pt-BR"/>
+              </w:rPr>
+              <w:t>V</w:t>
+            </w:r>
+          </w:p>
+        </w:tc>
+        <w:tc>
+          <w:tcPr>
+            <w:tcW w:w="1559" w:type="dxa"/>
+            <w:tcBorders>
+              <w:top w:val="nil"/>
+              <w:left w:val="nil"/>
+              <w:bottom w:val="single" w:sz="4" w:space="0" w:color="auto"/>
+              <w:right w:val="single" w:sz="4" w:space="0" w:color="auto"/>
+            </w:tcBorders>
+            <w:shd w:val="clear" w:color="auto" w:fill="auto"/>
+            <w:noWrap/>
+            <w:vAlign w:val="bottom"/>
+            <w:hideMark/>
+          </w:tcPr>
+          <w:p>
+            <w:pPr>
+              <w:spacing w:after="0" w:line="240" w:lineRule="auto"/>
+              <w:jc w:val="center"/>
+              <w:rPr>
+                <w:rFonts w:ascii="Arial" w:eastAsia="Times New Roman" w:hAnsi="Arial" w:cs="Arial"/>
+                <w:b/>
+                <w:bCs/>
+                <w:color w:val="000000"/>
+                <w:sz w:val="24"/>
+                <w:szCs w:val="24"/>
+                <w:lang w:eastAsia="pt-BR"/>
+              </w:rPr>
+            </w:pPr>
+            <w:r>
+              <w:rPr>
+                <w:rFonts w:ascii="Arial" w:eastAsia="Times New Roman" w:hAnsi="Arial" w:cs="Arial"/>
+                <w:b/>
+                <w:bCs/>
+                <w:color w:val="000000"/>
+                <w:sz w:val="24"/>
+                <w:szCs w:val="24"/>
+                <w:lang w:eastAsia="pt-BR"/>
+              </w:rPr>
+              <w:t>V</w:t>
+            </w:r>
+          </w:p>
+        </w:tc>
+        <w:tc>
+          <w:tcPr>
+            <w:tcW w:w="2551" w:type="dxa"/>
+            <w:tcBorders>
+              <w:top w:val="nil"/>
+              <w:left w:val="nil"/>
+              <w:bottom w:val="single" w:sz="4" w:space="0" w:color="auto"/>
+              <w:right w:val="single" w:sz="4" w:space="0" w:color="auto"/>
+            </w:tcBorders>
+            <w:shd w:val="clear" w:color="auto" w:fill="auto"/>
+            <w:noWrap/>
+            <w:vAlign w:val="bottom"/>
+          </w:tcPr>
+          <w:p>
+            <w:pPr>
+              <w:spacing w:after="0" w:line="240" w:lineRule="auto"/>
+              <w:jc w:val="center"/>
+              <w:rPr>
+                <w:rFonts w:ascii="Arial" w:eastAsia="Times New Roman" w:hAnsi="Arial" w:cs="Arial"/>
+                <w:b/>
+                <w:bCs/>
+                <w:color w:val="FF0000"/>
+                <w:sz w:val="24"/>
+                <w:szCs w:val="24"/>
+                <w:lang w:eastAsia="pt-BR"/>
+              </w:rPr>
+            </w:pPr>
+          </w:p>
+        </w:tc>
+        <w:tc>
+          <w:tcPr>
+            <w:tcW w:w="2694" w:type="dxa"/>
+            <w:tcBorders>
+              <w:top w:val="nil"/>
+              <w:left w:val="nil"/>
+              <w:bottom w:val="single" w:sz="4" w:space="0" w:color="auto"/>
+              <w:right w:val="single" w:sz="4" w:space="0" w:color="auto"/>
+            </w:tcBorders>
+            <w:shd w:val="clear" w:color="auto" w:fill="auto"/>
+            <w:noWrap/>
+            <w:vAlign w:val="bottom"/>
+          </w:tcPr>
+          <w:p>
+            <w:pPr>
+              <w:spacing w:after="0" w:line="240" w:lineRule="auto"/>
+              <w:jc w:val="center"/>
+              <w:rPr>
+                <w:rFonts w:ascii="Arial" w:eastAsia="Times New Roman" w:hAnsi="Arial" w:cs="Arial"/>
+                <w:b/>
+                <w:bCs/>
+                <w:color w:val="FF0000"/>
                 <w:sz w:val="24"/>
                 <w:szCs w:val="24"/>
                 <w:lang w:eastAsia="pt-BR"/>
@@ -4226,7 +6371,7 @@
                 <w:rFonts w:ascii="Arial" w:eastAsia="Times New Roman" w:hAnsi="Arial" w:cs="Arial"/>
                 <w:b/>
                 <w:bCs/>
-                <w:color w:val="000000"/>
+                <w:color w:val="FF0000"/>
                 <w:sz w:val="24"/>
                 <w:szCs w:val="24"/>
                 <w:lang w:eastAsia="pt-BR"/>
@@ -4255,7 +6400,7 @@
                 <w:rFonts w:ascii="Arial" w:eastAsia="Times New Roman" w:hAnsi="Arial" w:cs="Arial"/>
                 <w:b/>
                 <w:bCs/>
-                <w:color w:val="000000"/>
+                <w:color w:val="FF0000"/>
                 <w:sz w:val="24"/>
                 <w:szCs w:val="24"/>
                 <w:lang w:eastAsia="pt-BR"/>
@@ -4374,7 +6519,7 @@
                 <w:rFonts w:ascii="Arial" w:eastAsia="Times New Roman" w:hAnsi="Arial" w:cs="Arial"/>
                 <w:b/>
                 <w:bCs/>
-                <w:color w:val="000000"/>
+                <w:color w:val="FF0000"/>
                 <w:sz w:val="24"/>
                 <w:szCs w:val="24"/>
                 <w:lang w:eastAsia="pt-BR"/>
@@ -4403,7 +6548,7 @@
                 <w:rFonts w:ascii="Arial" w:eastAsia="Times New Roman" w:hAnsi="Arial" w:cs="Arial"/>
                 <w:b/>
                 <w:bCs/>
-                <w:color w:val="000000"/>
+                <w:color w:val="FF0000"/>
                 <w:sz w:val="24"/>
                 <w:szCs w:val="24"/>
                 <w:lang w:eastAsia="pt-BR"/>
@@ -4522,7 +6667,7 @@
                 <w:rFonts w:ascii="Arial" w:eastAsia="Times New Roman" w:hAnsi="Arial" w:cs="Arial"/>
                 <w:b/>
                 <w:bCs/>
-                <w:color w:val="000000"/>
+                <w:color w:val="FF0000"/>
                 <w:sz w:val="24"/>
                 <w:szCs w:val="24"/>
                 <w:lang w:eastAsia="pt-BR"/>
@@ -4551,7 +6696,7 @@
                 <w:rFonts w:ascii="Arial" w:eastAsia="Times New Roman" w:hAnsi="Arial" w:cs="Arial"/>
                 <w:b/>
                 <w:bCs/>
-                <w:color w:val="000000"/>
+                <w:color w:val="FF0000"/>
                 <w:sz w:val="24"/>
                 <w:szCs w:val="24"/>
                 <w:lang w:eastAsia="pt-BR"/>
@@ -4587,7 +6732,7 @@
                 <w:rFonts w:ascii="Arial" w:eastAsia="Times New Roman" w:hAnsi="Arial" w:cs="Arial"/>
                 <w:b/>
                 <w:bCs/>
-                <w:color w:val="000000"/>
+                <w:color w:val="FF0000"/>
                 <w:sz w:val="24"/>
                 <w:szCs w:val="24"/>
                 <w:lang w:eastAsia="pt-BR"/>
@@ -4640,76 +6785,6 @@
               <w:spacing w:after="0" w:line="240" w:lineRule="auto"/>
               <w:rPr>
                 <w:rFonts w:ascii="Arial" w:eastAsia="Times New Roman" w:hAnsi="Arial" w:cs="Arial"/>
-                <w:b/>
-                <w:bCs/>
-                <w:kern w:val="36"/>
-                <w:sz w:val="24"/>
-                <w:szCs w:val="24"/>
-                <w:lang w:eastAsia="pt-BR"/>
-              </w:rPr>
-            </w:pPr>
-          </w:p>
-          <w:p>
-            <w:pPr>
-              <w:spacing w:before="100" w:beforeAutospacing="1" w:after="0" w:line="240" w:lineRule="auto"/>
-              <w:ind w:right="141"/>
-              <w:jc w:val="center"/>
-              <w:rPr>
-                <w:rFonts w:ascii="Arial" w:eastAsia="Times New Roman" w:hAnsi="Arial" w:cs="Arial"/>
-                <w:b/>
-                <w:bCs/>
-                <w:kern w:val="36"/>
-                <w:sz w:val="24"/>
-                <w:szCs w:val="24"/>
-                <w:lang w:eastAsia="pt-BR"/>
-              </w:rPr>
-            </w:pPr>
-            <w:proofErr w:type="spellStart"/>
-            <w:r>
-              <w:rPr>
-                <w:rFonts w:ascii="Arial" w:eastAsia="Times New Roman" w:hAnsi="Arial" w:cs="Arial"/>
-                <w:b/>
-                <w:bCs/>
-                <w:kern w:val="36"/>
-                <w:sz w:val="28"/>
-                <w:szCs w:val="28"/>
-                <w:lang w:eastAsia="pt-BR"/>
-              </w:rPr>
-              <w:t>Neg</w:t>
-            </w:r>
-            <w:r>
-              <w:rPr>
-                <w:rFonts w:ascii="Arial" w:eastAsia="Times New Roman" w:hAnsi="Arial" w:cs="Arial"/>
-                <w:b/>
-                <w:bCs/>
-                <w:kern w:val="36"/>
-                <w:sz w:val="28"/>
-                <w:szCs w:val="28"/>
-                <w:lang w:eastAsia="pt-BR"/>
-              </w:rPr>
-              <w:t>ation</w:t>
-            </w:r>
-            <w:proofErr w:type="spellEnd"/>
-          </w:p>
-          <w:p>
-            <w:pPr>
-              <w:spacing w:after="0" w:line="240" w:lineRule="auto"/>
-              <w:rPr>
-                <w:rFonts w:ascii="Arial" w:eastAsia="Times New Roman" w:hAnsi="Arial" w:cs="Arial"/>
-                <w:b/>
-                <w:bCs/>
-                <w:kern w:val="36"/>
-                <w:sz w:val="24"/>
-                <w:szCs w:val="24"/>
-                <w:lang w:eastAsia="pt-BR"/>
-              </w:rPr>
-            </w:pPr>
-          </w:p>
-          <w:p>
-            <w:pPr>
-              <w:spacing w:after="0" w:line="240" w:lineRule="auto"/>
-              <w:rPr>
-                <w:rFonts w:ascii="Arial" w:eastAsia="Times New Roman" w:hAnsi="Arial" w:cs="Arial"/>
                 <w:sz w:val="24"/>
                 <w:szCs w:val="24"/>
                 <w:lang w:eastAsia="pt-BR"/>
@@ -4731,36 +6806,6 @@
             <w:vAlign w:val="bottom"/>
             <w:hideMark/>
           </w:tcPr>
-          <w:p>
-            <w:pPr>
-              <w:spacing w:after="0" w:line="240" w:lineRule="auto"/>
-              <w:jc w:val="center"/>
-              <w:rPr>
-                <w:rFonts w:ascii="Arial" w:eastAsia="Times New Roman" w:hAnsi="Arial" w:cs="Arial"/>
-                <w:b/>
-                <w:bCs/>
-                <w:kern w:val="36"/>
-                <w:sz w:val="24"/>
-                <w:szCs w:val="24"/>
-                <w:lang w:eastAsia="pt-BR"/>
-              </w:rPr>
-            </w:pPr>
-          </w:p>
-          <w:p>
-            <w:pPr>
-              <w:spacing w:after="0" w:line="240" w:lineRule="auto"/>
-              <w:jc w:val="center"/>
-              <w:rPr>
-                <w:rFonts w:ascii="Arial" w:eastAsia="Times New Roman" w:hAnsi="Arial" w:cs="Arial"/>
-                <w:b/>
-                <w:bCs/>
-                <w:kern w:val="36"/>
-                <w:sz w:val="24"/>
-                <w:szCs w:val="24"/>
-                <w:lang w:eastAsia="pt-BR"/>
-              </w:rPr>
-            </w:pPr>
-          </w:p>
           <w:p>
             <w:pPr>
               <w:spacing w:after="0" w:line="240" w:lineRule="auto"/>
@@ -4901,7 +6946,31 @@
                 <w:szCs w:val="24"/>
                 <w:lang w:eastAsia="pt-BR"/>
               </w:rPr>
-              <w:t>~P</w:t>
+              <w:t xml:space="preserve">~P </w:t>
+            </w:r>
+            <w:r>
+              <w:rPr>
+                <w:rFonts w:ascii="Arial" w:eastAsia="Times New Roman" w:hAnsi="Arial" w:cs="Arial"/>
+                <w:b/>
+                <w:bCs/>
+                <w:color w:val="FFFFFF"/>
+                <w:sz w:val="20"/>
+                <w:szCs w:val="20"/>
+                <w:lang w:eastAsia="pt-BR"/>
+              </w:rPr>
+              <w:t>v</w:t>
+            </w:r>
+            <w:r>
+              <w:rPr>
+                <w:rFonts w:ascii="Arial" w:eastAsia="Times New Roman" w:hAnsi="Arial" w:cs="Arial"/>
+                <w:b/>
+                <w:bCs/>
+                <w:color w:val="FFFFFF"/>
+                <w:sz w:val="24"/>
+                <w:szCs w:val="24"/>
+                <w:lang w:eastAsia="pt-BR"/>
+              </w:rPr>
+              <w:t xml:space="preserve"> Q</w:t>
             </w:r>
           </w:p>
         </w:tc>
@@ -4933,6 +7002,7 @@
                 <w:lang w:eastAsia="pt-BR"/>
               </w:rPr>
             </w:pPr>
+            <w:proofErr w:type="gramStart"/>
             <w:r>
               <w:rPr>
                 <w:rFonts w:ascii="Arial" w:eastAsia="Times New Roman" w:hAnsi="Arial" w:cs="Arial"/>
@@ -4943,7 +7013,44 @@
                 <w:szCs w:val="24"/>
                 <w:lang w:eastAsia="pt-BR"/>
               </w:rPr>
-              <w:t>~Q</w:t>
+              <w:t>~(</w:t>
+            </w:r>
+            <w:proofErr w:type="gramEnd"/>
+            <w:r>
+              <w:rPr>
+                <w:rFonts w:ascii="Arial" w:eastAsia="Times New Roman" w:hAnsi="Arial" w:cs="Arial"/>
+                <w:b/>
+                <w:bCs/>
+                <w:color w:val="FFFFFF"/>
+                <w:sz w:val="24"/>
+                <w:szCs w:val="24"/>
+                <w:lang w:eastAsia="pt-BR"/>
+              </w:rPr>
+              <w:t xml:space="preserve">P </w:t>
+            </w:r>
+            <w:r>
+              <w:rPr>
+                <w:rFonts w:ascii="Arial" w:eastAsia="Times New Roman" w:hAnsi="Arial" w:cs="Arial"/>
+                <w:b/>
+                <w:bCs/>
+                <w:color w:val="FFFFFF"/>
+                <w:sz w:val="20"/>
+                <w:szCs w:val="20"/>
+                <w:lang w:eastAsia="pt-BR"/>
+              </w:rPr>
+              <w:t>v</w:t>
+            </w:r>
+            <w:r>
+              <w:rPr>
+                <w:rFonts w:ascii="Arial" w:eastAsia="Times New Roman" w:hAnsi="Arial" w:cs="Arial"/>
+                <w:b/>
+                <w:bCs/>
+                <w:color w:val="FFFFFF"/>
+                <w:sz w:val="24"/>
+                <w:szCs w:val="24"/>
+                <w:lang w:eastAsia="pt-BR"/>
+              </w:rPr>
+              <w:t xml:space="preserve"> ~Q) </w:t>
             </w:r>
           </w:p>
         </w:tc>
@@ -5058,7 +7165,7 @@
                 <w:rFonts w:ascii="Arial" w:eastAsia="Times New Roman" w:hAnsi="Arial" w:cs="Arial"/>
                 <w:b/>
                 <w:bCs/>
-                <w:color w:val="000000"/>
+                <w:color w:val="FF0000"/>
                 <w:sz w:val="24"/>
                 <w:szCs w:val="24"/>
                 <w:lang w:eastAsia="pt-BR"/>
@@ -5087,7 +7194,7 @@
                 <w:rFonts w:ascii="Arial" w:eastAsia="Times New Roman" w:hAnsi="Arial" w:cs="Arial"/>
                 <w:b/>
                 <w:bCs/>
-                <w:color w:val="000000"/>
+                <w:color w:val="FF0000"/>
                 <w:sz w:val="24"/>
                 <w:szCs w:val="24"/>
                 <w:lang w:eastAsia="pt-BR"/>
@@ -5206,7 +7313,7 @@
                 <w:rFonts w:ascii="Arial" w:eastAsia="Times New Roman" w:hAnsi="Arial" w:cs="Arial"/>
                 <w:b/>
                 <w:bCs/>
-                <w:color w:val="000000"/>
+                <w:color w:val="FF0000"/>
                 <w:sz w:val="24"/>
                 <w:szCs w:val="24"/>
                 <w:lang w:eastAsia="pt-BR"/>
@@ -5235,7 +7342,7 @@
                 <w:rFonts w:ascii="Arial" w:eastAsia="Times New Roman" w:hAnsi="Arial" w:cs="Arial"/>
                 <w:b/>
                 <w:bCs/>
-                <w:color w:val="000000"/>
+                <w:color w:val="FF0000"/>
                 <w:sz w:val="24"/>
                 <w:szCs w:val="24"/>
                 <w:lang w:eastAsia="pt-BR"/>
@@ -5354,7 +7461,7 @@
                 <w:rFonts w:ascii="Arial" w:eastAsia="Times New Roman" w:hAnsi="Arial" w:cs="Arial"/>
                 <w:b/>
                 <w:bCs/>
-                <w:color w:val="000000"/>
+                <w:color w:val="FF0000"/>
                 <w:sz w:val="24"/>
                 <w:szCs w:val="24"/>
                 <w:lang w:eastAsia="pt-BR"/>
@@ -5383,7 +7490,7 @@
                 <w:rFonts w:ascii="Arial" w:eastAsia="Times New Roman" w:hAnsi="Arial" w:cs="Arial"/>
                 <w:b/>
                 <w:bCs/>
-                <w:color w:val="000000"/>
+                <w:color w:val="FF0000"/>
                 <w:sz w:val="24"/>
                 <w:szCs w:val="24"/>
                 <w:lang w:eastAsia="pt-BR"/>
@@ -5502,7 +7609,7 @@
                 <w:rFonts w:ascii="Arial" w:eastAsia="Times New Roman" w:hAnsi="Arial" w:cs="Arial"/>
                 <w:b/>
                 <w:bCs/>
-                <w:color w:val="000000"/>
+                <w:color w:val="FF0000"/>
                 <w:sz w:val="24"/>
                 <w:szCs w:val="24"/>
                 <w:lang w:eastAsia="pt-BR"/>
@@ -5531,7 +7638,7 @@
                 <w:rFonts w:ascii="Arial" w:eastAsia="Times New Roman" w:hAnsi="Arial" w:cs="Arial"/>
                 <w:b/>
                 <w:bCs/>
-                <w:color w:val="000000"/>
+                <w:color w:val="FF0000"/>
                 <w:sz w:val="24"/>
                 <w:szCs w:val="24"/>
                 <w:lang w:eastAsia="pt-BR"/>
@@ -5567,7 +7674,7 @@
                 <w:rFonts w:ascii="Arial" w:eastAsia="Times New Roman" w:hAnsi="Arial" w:cs="Arial"/>
                 <w:b/>
                 <w:bCs/>
-                <w:color w:val="000000"/>
+                <w:color w:val="FF0000"/>
                 <w:sz w:val="24"/>
                 <w:szCs w:val="24"/>
                 <w:lang w:eastAsia="pt-BR"/>
@@ -5617,80 +7724,9 @@
           </w:tcPr>
           <w:p>
             <w:pPr>
-              <w:spacing w:before="100" w:beforeAutospacing="1" w:after="0" w:line="240" w:lineRule="auto"/>
-              <w:ind w:right="141"/>
-              <w:rPr>
-                <w:rFonts w:ascii="Arial" w:eastAsia="Times New Roman" w:hAnsi="Arial" w:cs="Arial"/>
-                <w:b/>
-                <w:bCs/>
-                <w:kern w:val="36"/>
-                <w:sz w:val="28"/>
-                <w:szCs w:val="28"/>
-                <w:lang w:eastAsia="pt-BR"/>
-              </w:rPr>
-            </w:pPr>
-          </w:p>
-          <w:p>
-            <w:pPr>
-              <w:spacing w:before="100" w:beforeAutospacing="1" w:after="0" w:line="240" w:lineRule="auto"/>
-              <w:ind w:right="141"/>
-              <w:jc w:val="center"/>
-              <w:rPr>
-                <w:rFonts w:ascii="Arial" w:eastAsia="Times New Roman" w:hAnsi="Arial" w:cs="Arial"/>
-                <w:b/>
-                <w:bCs/>
-                <w:sz w:val="24"/>
-                <w:szCs w:val="24"/>
-                <w:lang w:eastAsia="pt-BR"/>
-              </w:rPr>
-            </w:pPr>
-            <w:proofErr w:type="spellStart"/>
-            <w:r>
-              <w:rPr>
-                <w:rFonts w:ascii="Arial" w:eastAsia="Times New Roman" w:hAnsi="Arial" w:cs="Arial"/>
-                <w:b/>
-                <w:bCs/>
-                <w:kern w:val="36"/>
-                <w:sz w:val="28"/>
-                <w:szCs w:val="28"/>
-                <w:lang w:eastAsia="pt-BR"/>
-              </w:rPr>
-              <w:t>Exerc</w:t>
-            </w:r>
-            <w:r>
-              <w:rPr>
-                <w:rFonts w:ascii="Arial" w:eastAsia="Times New Roman" w:hAnsi="Arial" w:cs="Arial"/>
-                <w:b/>
-                <w:bCs/>
-                <w:kern w:val="36"/>
-                <w:sz w:val="28"/>
-                <w:szCs w:val="28"/>
-                <w:lang w:eastAsia="pt-BR"/>
-              </w:rPr>
-              <w:t>ise</w:t>
-            </w:r>
-            <w:proofErr w:type="spellEnd"/>
-          </w:p>
-          <w:p>
-            <w:pPr>
               <w:spacing w:after="0" w:line="240" w:lineRule="auto"/>
               <w:rPr>
                 <w:rFonts w:ascii="Arial" w:eastAsia="Times New Roman" w:hAnsi="Arial" w:cs="Arial"/>
-                <w:b/>
-                <w:bCs/>
-                <w:sz w:val="24"/>
-                <w:szCs w:val="24"/>
-                <w:lang w:eastAsia="pt-BR"/>
-              </w:rPr>
-            </w:pPr>
-          </w:p>
-          <w:p>
-            <w:pPr>
-              <w:spacing w:after="0" w:line="240" w:lineRule="auto"/>
-              <w:rPr>
-                <w:rFonts w:ascii="Arial" w:eastAsia="Times New Roman" w:hAnsi="Arial" w:cs="Arial"/>
-                <w:b/>
-                <w:bCs/>
                 <w:sz w:val="24"/>
                 <w:szCs w:val="24"/>
                 <w:lang w:eastAsia="pt-BR"/>
@@ -5712,28 +7748,6 @@
             <w:vAlign w:val="bottom"/>
             <w:hideMark/>
           </w:tcPr>
-          <w:p>
-            <w:pPr>
-              <w:spacing w:after="0" w:line="240" w:lineRule="auto"/>
-              <w:rPr>
-                <w:rFonts w:ascii="Arial" w:eastAsia="Times New Roman" w:hAnsi="Arial" w:cs="Arial"/>
-                <w:sz w:val="24"/>
-                <w:szCs w:val="24"/>
-                <w:lang w:eastAsia="pt-BR"/>
-              </w:rPr>
-            </w:pPr>
-          </w:p>
-          <w:p>
-            <w:pPr>
-              <w:spacing w:after="0" w:line="240" w:lineRule="auto"/>
-              <w:rPr>
-                <w:rFonts w:ascii="Arial" w:eastAsia="Times New Roman" w:hAnsi="Arial" w:cs="Arial"/>
-                <w:sz w:val="24"/>
-                <w:szCs w:val="24"/>
-                <w:lang w:eastAsia="pt-BR"/>
-              </w:rPr>
-            </w:pPr>
-          </w:p>
           <w:p>
             <w:pPr>
               <w:spacing w:after="0" w:line="240" w:lineRule="auto"/>
@@ -5874,7 +7888,31 @@
                 <w:szCs w:val="24"/>
                 <w:lang w:eastAsia="pt-BR"/>
               </w:rPr>
-              <w:t>~P ^ Q</w:t>
+              <w:t xml:space="preserve">P </w:t>
+            </w:r>
+            <w:r>
+              <w:rPr>
+                <w:rFonts w:ascii="Arial" w:eastAsia="Times New Roman" w:hAnsi="Arial" w:cs="Arial"/>
+                <w:b/>
+                <w:bCs/>
+                <w:color w:val="FFFFFF"/>
+                <w:sz w:val="20"/>
+                <w:szCs w:val="20"/>
+                <w:lang w:eastAsia="pt-BR"/>
+              </w:rPr>
+              <w:t>v</w:t>
+            </w:r>
+            <w:r>
+              <w:rPr>
+                <w:rFonts w:ascii="Arial" w:eastAsia="Times New Roman" w:hAnsi="Arial" w:cs="Arial"/>
+                <w:b/>
+                <w:bCs/>
+                <w:color w:val="FFFFFF"/>
+                <w:sz w:val="24"/>
+                <w:szCs w:val="24"/>
+                <w:lang w:eastAsia="pt-BR"/>
+              </w:rPr>
+              <w:t xml:space="preserve"> (Q ^ P)</w:t>
             </w:r>
           </w:p>
         </w:tc>
@@ -5916,845 +7954,7 @@
                 <w:szCs w:val="24"/>
                 <w:lang w:eastAsia="pt-BR"/>
               </w:rPr>
-              <w:t>P ^ ~Q</w:t>
-            </w:r>
-          </w:p>
-        </w:tc>
-      </w:tr>
-      <w:tr>
-        <w:trPr>
-          <w:trHeight w:val="290"/>
-          <w:jc w:val="center"/>
-        </w:trPr>
-        <w:tc>
-          <w:tcPr>
-            <w:tcW w:w="1555" w:type="dxa"/>
-            <w:tcBorders>
-              <w:top w:val="nil"/>
-              <w:left w:val="single" w:sz="4" w:space="0" w:color="auto"/>
-              <w:bottom w:val="single" w:sz="4" w:space="0" w:color="auto"/>
-              <w:right w:val="single" w:sz="4" w:space="0" w:color="auto"/>
-            </w:tcBorders>
-            <w:shd w:val="clear" w:color="auto" w:fill="auto"/>
-            <w:noWrap/>
-            <w:vAlign w:val="bottom"/>
-            <w:hideMark/>
-          </w:tcPr>
-          <w:p>
-            <w:pPr>
-              <w:spacing w:after="0" w:line="240" w:lineRule="auto"/>
-              <w:jc w:val="center"/>
-              <w:rPr>
-                <w:rFonts w:ascii="Arial" w:eastAsia="Times New Roman" w:hAnsi="Arial" w:cs="Arial"/>
-                <w:b/>
-                <w:bCs/>
-                <w:color w:val="000000"/>
-                <w:sz w:val="24"/>
-                <w:szCs w:val="24"/>
-                <w:lang w:eastAsia="pt-BR"/>
-              </w:rPr>
-            </w:pPr>
-            <w:r>
-              <w:rPr>
-                <w:rFonts w:ascii="Arial" w:eastAsia="Times New Roman" w:hAnsi="Arial" w:cs="Arial"/>
-                <w:b/>
-                <w:bCs/>
-                <w:color w:val="000000"/>
-                <w:sz w:val="24"/>
-                <w:szCs w:val="24"/>
-                <w:lang w:eastAsia="pt-BR"/>
-              </w:rPr>
-              <w:t>V</w:t>
-            </w:r>
-          </w:p>
-        </w:tc>
-        <w:tc>
-          <w:tcPr>
-            <w:tcW w:w="1559" w:type="dxa"/>
-            <w:tcBorders>
-              <w:top w:val="nil"/>
-              <w:left w:val="nil"/>
-              <w:bottom w:val="single" w:sz="4" w:space="0" w:color="auto"/>
-              <w:right w:val="single" w:sz="4" w:space="0" w:color="auto"/>
-            </w:tcBorders>
-            <w:shd w:val="clear" w:color="auto" w:fill="auto"/>
-            <w:noWrap/>
-            <w:vAlign w:val="bottom"/>
-            <w:hideMark/>
-          </w:tcPr>
-          <w:p>
-            <w:pPr>
-              <w:spacing w:after="0" w:line="240" w:lineRule="auto"/>
-              <w:jc w:val="center"/>
-              <w:rPr>
-                <w:rFonts w:ascii="Arial" w:eastAsia="Times New Roman" w:hAnsi="Arial" w:cs="Arial"/>
-                <w:b/>
-                <w:bCs/>
-                <w:color w:val="000000"/>
-                <w:sz w:val="24"/>
-                <w:szCs w:val="24"/>
-                <w:lang w:eastAsia="pt-BR"/>
-              </w:rPr>
-            </w:pPr>
-            <w:r>
-              <w:rPr>
-                <w:rFonts w:ascii="Arial" w:eastAsia="Times New Roman" w:hAnsi="Arial" w:cs="Arial"/>
-                <w:b/>
-                <w:bCs/>
-                <w:color w:val="000000"/>
-                <w:sz w:val="24"/>
-                <w:szCs w:val="24"/>
-                <w:lang w:eastAsia="pt-BR"/>
-              </w:rPr>
-              <w:t>V</w:t>
-            </w:r>
-          </w:p>
-        </w:tc>
-        <w:tc>
-          <w:tcPr>
-            <w:tcW w:w="2551" w:type="dxa"/>
-            <w:tcBorders>
-              <w:top w:val="nil"/>
-              <w:left w:val="nil"/>
-              <w:bottom w:val="single" w:sz="4" w:space="0" w:color="auto"/>
-              <w:right w:val="single" w:sz="4" w:space="0" w:color="auto"/>
-            </w:tcBorders>
-            <w:shd w:val="clear" w:color="auto" w:fill="auto"/>
-            <w:noWrap/>
-            <w:vAlign w:val="bottom"/>
-          </w:tcPr>
-          <w:p>
-            <w:pPr>
-              <w:spacing w:after="0" w:line="240" w:lineRule="auto"/>
-              <w:jc w:val="center"/>
-              <w:rPr>
-                <w:rFonts w:ascii="Arial" w:eastAsia="Times New Roman" w:hAnsi="Arial" w:cs="Arial"/>
-                <w:b/>
-                <w:bCs/>
-                <w:color w:val="FF0000"/>
-                <w:sz w:val="24"/>
-                <w:szCs w:val="24"/>
-                <w:lang w:eastAsia="pt-BR"/>
-              </w:rPr>
-            </w:pPr>
-          </w:p>
-        </w:tc>
-        <w:tc>
-          <w:tcPr>
-            <w:tcW w:w="2694" w:type="dxa"/>
-            <w:tcBorders>
-              <w:top w:val="nil"/>
-              <w:left w:val="nil"/>
-              <w:bottom w:val="single" w:sz="4" w:space="0" w:color="auto"/>
-              <w:right w:val="single" w:sz="4" w:space="0" w:color="auto"/>
-            </w:tcBorders>
-            <w:shd w:val="clear" w:color="auto" w:fill="auto"/>
-            <w:noWrap/>
-            <w:vAlign w:val="bottom"/>
-          </w:tcPr>
-          <w:p>
-            <w:pPr>
-              <w:spacing w:after="0" w:line="240" w:lineRule="auto"/>
-              <w:jc w:val="center"/>
-              <w:rPr>
-                <w:rFonts w:ascii="Arial" w:eastAsia="Times New Roman" w:hAnsi="Arial" w:cs="Arial"/>
-                <w:b/>
-                <w:bCs/>
-                <w:color w:val="FF0000"/>
-                <w:sz w:val="24"/>
-                <w:szCs w:val="24"/>
-                <w:lang w:eastAsia="pt-BR"/>
-              </w:rPr>
-            </w:pPr>
-          </w:p>
-        </w:tc>
-      </w:tr>
-      <w:tr>
-        <w:trPr>
-          <w:trHeight w:val="290"/>
-          <w:jc w:val="center"/>
-        </w:trPr>
-        <w:tc>
-          <w:tcPr>
-            <w:tcW w:w="1555" w:type="dxa"/>
-            <w:tcBorders>
-              <w:top w:val="nil"/>
-              <w:left w:val="single" w:sz="4" w:space="0" w:color="auto"/>
-              <w:bottom w:val="single" w:sz="4" w:space="0" w:color="auto"/>
-              <w:right w:val="single" w:sz="4" w:space="0" w:color="auto"/>
-            </w:tcBorders>
-            <w:shd w:val="clear" w:color="auto" w:fill="auto"/>
-            <w:noWrap/>
-            <w:vAlign w:val="bottom"/>
-            <w:hideMark/>
-          </w:tcPr>
-          <w:p>
-            <w:pPr>
-              <w:spacing w:after="0" w:line="240" w:lineRule="auto"/>
-              <w:jc w:val="center"/>
-              <w:rPr>
-                <w:rFonts w:ascii="Arial" w:eastAsia="Times New Roman" w:hAnsi="Arial" w:cs="Arial"/>
-                <w:b/>
-                <w:bCs/>
-                <w:color w:val="000000"/>
-                <w:sz w:val="24"/>
-                <w:szCs w:val="24"/>
-                <w:lang w:eastAsia="pt-BR"/>
-              </w:rPr>
-            </w:pPr>
-            <w:r>
-              <w:rPr>
-                <w:rFonts w:ascii="Arial" w:eastAsia="Times New Roman" w:hAnsi="Arial" w:cs="Arial"/>
-                <w:b/>
-                <w:bCs/>
-                <w:color w:val="000000"/>
-                <w:sz w:val="24"/>
-                <w:szCs w:val="24"/>
-                <w:lang w:eastAsia="pt-BR"/>
-              </w:rPr>
-              <w:t>V</w:t>
-            </w:r>
-          </w:p>
-        </w:tc>
-        <w:tc>
-          <w:tcPr>
-            <w:tcW w:w="1559" w:type="dxa"/>
-            <w:tcBorders>
-              <w:top w:val="nil"/>
-              <w:left w:val="nil"/>
-              <w:bottom w:val="single" w:sz="4" w:space="0" w:color="auto"/>
-              <w:right w:val="single" w:sz="4" w:space="0" w:color="auto"/>
-            </w:tcBorders>
-            <w:shd w:val="clear" w:color="auto" w:fill="auto"/>
-            <w:noWrap/>
-            <w:vAlign w:val="bottom"/>
-            <w:hideMark/>
-          </w:tcPr>
-          <w:p>
-            <w:pPr>
-              <w:spacing w:after="0" w:line="240" w:lineRule="auto"/>
-              <w:jc w:val="center"/>
-              <w:rPr>
-                <w:rFonts w:ascii="Arial" w:eastAsia="Times New Roman" w:hAnsi="Arial" w:cs="Arial"/>
-                <w:b/>
-                <w:bCs/>
-                <w:color w:val="000000"/>
-                <w:sz w:val="24"/>
-                <w:szCs w:val="24"/>
-                <w:lang w:eastAsia="pt-BR"/>
-              </w:rPr>
-            </w:pPr>
-            <w:r>
-              <w:rPr>
-                <w:rFonts w:ascii="Arial" w:eastAsia="Times New Roman" w:hAnsi="Arial" w:cs="Arial"/>
-                <w:b/>
-                <w:bCs/>
-                <w:color w:val="000000"/>
-                <w:sz w:val="24"/>
-                <w:szCs w:val="24"/>
-                <w:lang w:eastAsia="pt-BR"/>
-              </w:rPr>
-              <w:t>F</w:t>
-            </w:r>
-          </w:p>
-        </w:tc>
-        <w:tc>
-          <w:tcPr>
-            <w:tcW w:w="2551" w:type="dxa"/>
-            <w:tcBorders>
-              <w:top w:val="nil"/>
-              <w:left w:val="nil"/>
-              <w:bottom w:val="single" w:sz="4" w:space="0" w:color="auto"/>
-              <w:right w:val="single" w:sz="4" w:space="0" w:color="auto"/>
-            </w:tcBorders>
-            <w:shd w:val="clear" w:color="auto" w:fill="auto"/>
-            <w:noWrap/>
-            <w:vAlign w:val="bottom"/>
-          </w:tcPr>
-          <w:p>
-            <w:pPr>
-              <w:spacing w:after="0" w:line="240" w:lineRule="auto"/>
-              <w:jc w:val="center"/>
-              <w:rPr>
-                <w:rFonts w:ascii="Arial" w:eastAsia="Times New Roman" w:hAnsi="Arial" w:cs="Arial"/>
-                <w:b/>
-                <w:bCs/>
-                <w:color w:val="FF0000"/>
-                <w:sz w:val="24"/>
-                <w:szCs w:val="24"/>
-                <w:lang w:eastAsia="pt-BR"/>
-              </w:rPr>
-            </w:pPr>
-          </w:p>
-        </w:tc>
-        <w:tc>
-          <w:tcPr>
-            <w:tcW w:w="2694" w:type="dxa"/>
-            <w:tcBorders>
-              <w:top w:val="nil"/>
-              <w:left w:val="nil"/>
-              <w:bottom w:val="single" w:sz="4" w:space="0" w:color="auto"/>
-              <w:right w:val="single" w:sz="4" w:space="0" w:color="auto"/>
-            </w:tcBorders>
-            <w:shd w:val="clear" w:color="auto" w:fill="auto"/>
-            <w:noWrap/>
-            <w:vAlign w:val="bottom"/>
-          </w:tcPr>
-          <w:p>
-            <w:pPr>
-              <w:spacing w:after="0" w:line="240" w:lineRule="auto"/>
-              <w:jc w:val="center"/>
-              <w:rPr>
-                <w:rFonts w:ascii="Arial" w:eastAsia="Times New Roman" w:hAnsi="Arial" w:cs="Arial"/>
-                <w:b/>
-                <w:bCs/>
-                <w:color w:val="FF0000"/>
-                <w:sz w:val="24"/>
-                <w:szCs w:val="24"/>
-                <w:lang w:eastAsia="pt-BR"/>
-              </w:rPr>
-            </w:pPr>
-          </w:p>
-        </w:tc>
-      </w:tr>
-      <w:tr>
-        <w:trPr>
-          <w:trHeight w:val="290"/>
-          <w:jc w:val="center"/>
-        </w:trPr>
-        <w:tc>
-          <w:tcPr>
-            <w:tcW w:w="1555" w:type="dxa"/>
-            <w:tcBorders>
-              <w:top w:val="nil"/>
-              <w:left w:val="single" w:sz="4" w:space="0" w:color="auto"/>
-              <w:bottom w:val="single" w:sz="4" w:space="0" w:color="auto"/>
-              <w:right w:val="single" w:sz="4" w:space="0" w:color="auto"/>
-            </w:tcBorders>
-            <w:shd w:val="clear" w:color="auto" w:fill="auto"/>
-            <w:noWrap/>
-            <w:vAlign w:val="bottom"/>
-            <w:hideMark/>
-          </w:tcPr>
-          <w:p>
-            <w:pPr>
-              <w:spacing w:after="0" w:line="240" w:lineRule="auto"/>
-              <w:jc w:val="center"/>
-              <w:rPr>
-                <w:rFonts w:ascii="Arial" w:eastAsia="Times New Roman" w:hAnsi="Arial" w:cs="Arial"/>
-                <w:b/>
-                <w:bCs/>
-                <w:color w:val="000000"/>
-                <w:sz w:val="24"/>
-                <w:szCs w:val="24"/>
-                <w:lang w:eastAsia="pt-BR"/>
-              </w:rPr>
-            </w:pPr>
-            <w:r>
-              <w:rPr>
-                <w:rFonts w:ascii="Arial" w:eastAsia="Times New Roman" w:hAnsi="Arial" w:cs="Arial"/>
-                <w:b/>
-                <w:bCs/>
-                <w:color w:val="000000"/>
-                <w:sz w:val="24"/>
-                <w:szCs w:val="24"/>
-                <w:lang w:eastAsia="pt-BR"/>
-              </w:rPr>
-              <w:t>F</w:t>
-            </w:r>
-          </w:p>
-        </w:tc>
-        <w:tc>
-          <w:tcPr>
-            <w:tcW w:w="1559" w:type="dxa"/>
-            <w:tcBorders>
-              <w:top w:val="nil"/>
-              <w:left w:val="nil"/>
-              <w:bottom w:val="single" w:sz="4" w:space="0" w:color="auto"/>
-              <w:right w:val="single" w:sz="4" w:space="0" w:color="auto"/>
-            </w:tcBorders>
-            <w:shd w:val="clear" w:color="auto" w:fill="auto"/>
-            <w:noWrap/>
-            <w:vAlign w:val="bottom"/>
-            <w:hideMark/>
-          </w:tcPr>
-          <w:p>
-            <w:pPr>
-              <w:spacing w:after="0" w:line="240" w:lineRule="auto"/>
-              <w:jc w:val="center"/>
-              <w:rPr>
-                <w:rFonts w:ascii="Arial" w:eastAsia="Times New Roman" w:hAnsi="Arial" w:cs="Arial"/>
-                <w:b/>
-                <w:bCs/>
-                <w:color w:val="000000"/>
-                <w:sz w:val="24"/>
-                <w:szCs w:val="24"/>
-                <w:lang w:eastAsia="pt-BR"/>
-              </w:rPr>
-            </w:pPr>
-            <w:r>
-              <w:rPr>
-                <w:rFonts w:ascii="Arial" w:eastAsia="Times New Roman" w:hAnsi="Arial" w:cs="Arial"/>
-                <w:b/>
-                <w:bCs/>
-                <w:color w:val="000000"/>
-                <w:sz w:val="24"/>
-                <w:szCs w:val="24"/>
-                <w:lang w:eastAsia="pt-BR"/>
-              </w:rPr>
-              <w:t>V</w:t>
-            </w:r>
-          </w:p>
-        </w:tc>
-        <w:tc>
-          <w:tcPr>
-            <w:tcW w:w="2551" w:type="dxa"/>
-            <w:tcBorders>
-              <w:top w:val="nil"/>
-              <w:left w:val="nil"/>
-              <w:bottom w:val="single" w:sz="4" w:space="0" w:color="auto"/>
-              <w:right w:val="single" w:sz="4" w:space="0" w:color="auto"/>
-            </w:tcBorders>
-            <w:shd w:val="clear" w:color="auto" w:fill="auto"/>
-            <w:noWrap/>
-            <w:vAlign w:val="bottom"/>
-          </w:tcPr>
-          <w:p>
-            <w:pPr>
-              <w:spacing w:after="0" w:line="240" w:lineRule="auto"/>
-              <w:jc w:val="center"/>
-              <w:rPr>
-                <w:rFonts w:ascii="Arial" w:eastAsia="Times New Roman" w:hAnsi="Arial" w:cs="Arial"/>
-                <w:b/>
-                <w:bCs/>
-                <w:color w:val="FF0000"/>
-                <w:sz w:val="24"/>
-                <w:szCs w:val="24"/>
-                <w:lang w:eastAsia="pt-BR"/>
-              </w:rPr>
-            </w:pPr>
-          </w:p>
-        </w:tc>
-        <w:tc>
-          <w:tcPr>
-            <w:tcW w:w="2694" w:type="dxa"/>
-            <w:tcBorders>
-              <w:top w:val="nil"/>
-              <w:left w:val="nil"/>
-              <w:bottom w:val="single" w:sz="4" w:space="0" w:color="auto"/>
-              <w:right w:val="single" w:sz="4" w:space="0" w:color="auto"/>
-            </w:tcBorders>
-            <w:shd w:val="clear" w:color="auto" w:fill="auto"/>
-            <w:noWrap/>
-            <w:vAlign w:val="bottom"/>
-          </w:tcPr>
-          <w:p>
-            <w:pPr>
-              <w:spacing w:after="0" w:line="240" w:lineRule="auto"/>
-              <w:jc w:val="center"/>
-              <w:rPr>
-                <w:rFonts w:ascii="Arial" w:eastAsia="Times New Roman" w:hAnsi="Arial" w:cs="Arial"/>
-                <w:b/>
-                <w:bCs/>
-                <w:color w:val="FF0000"/>
-                <w:sz w:val="24"/>
-                <w:szCs w:val="24"/>
-                <w:lang w:eastAsia="pt-BR"/>
-              </w:rPr>
-            </w:pPr>
-          </w:p>
-        </w:tc>
-      </w:tr>
-      <w:tr>
-        <w:trPr>
-          <w:trHeight w:val="290"/>
-          <w:jc w:val="center"/>
-        </w:trPr>
-        <w:tc>
-          <w:tcPr>
-            <w:tcW w:w="1555" w:type="dxa"/>
-            <w:tcBorders>
-              <w:top w:val="nil"/>
-              <w:left w:val="single" w:sz="4" w:space="0" w:color="auto"/>
-              <w:bottom w:val="single" w:sz="4" w:space="0" w:color="auto"/>
-              <w:right w:val="single" w:sz="4" w:space="0" w:color="auto"/>
-            </w:tcBorders>
-            <w:shd w:val="clear" w:color="auto" w:fill="auto"/>
-            <w:noWrap/>
-            <w:vAlign w:val="bottom"/>
-            <w:hideMark/>
-          </w:tcPr>
-          <w:p>
-            <w:pPr>
-              <w:spacing w:after="0" w:line="240" w:lineRule="auto"/>
-              <w:jc w:val="center"/>
-              <w:rPr>
-                <w:rFonts w:ascii="Arial" w:eastAsia="Times New Roman" w:hAnsi="Arial" w:cs="Arial"/>
-                <w:b/>
-                <w:bCs/>
-                <w:color w:val="000000"/>
-                <w:sz w:val="24"/>
-                <w:szCs w:val="24"/>
-                <w:lang w:eastAsia="pt-BR"/>
-              </w:rPr>
-            </w:pPr>
-            <w:r>
-              <w:rPr>
-                <w:rFonts w:ascii="Arial" w:eastAsia="Times New Roman" w:hAnsi="Arial" w:cs="Arial"/>
-                <w:b/>
-                <w:bCs/>
-                <w:color w:val="000000"/>
-                <w:sz w:val="24"/>
-                <w:szCs w:val="24"/>
-                <w:lang w:eastAsia="pt-BR"/>
-              </w:rPr>
-              <w:t>F</w:t>
-            </w:r>
-          </w:p>
-        </w:tc>
-        <w:tc>
-          <w:tcPr>
-            <w:tcW w:w="1559" w:type="dxa"/>
-            <w:tcBorders>
-              <w:top w:val="nil"/>
-              <w:left w:val="nil"/>
-              <w:bottom w:val="single" w:sz="4" w:space="0" w:color="auto"/>
-              <w:right w:val="single" w:sz="4" w:space="0" w:color="auto"/>
-            </w:tcBorders>
-            <w:shd w:val="clear" w:color="auto" w:fill="auto"/>
-            <w:noWrap/>
-            <w:vAlign w:val="bottom"/>
-            <w:hideMark/>
-          </w:tcPr>
-          <w:p>
-            <w:pPr>
-              <w:spacing w:after="0" w:line="240" w:lineRule="auto"/>
-              <w:jc w:val="center"/>
-              <w:rPr>
-                <w:rFonts w:ascii="Arial" w:eastAsia="Times New Roman" w:hAnsi="Arial" w:cs="Arial"/>
-                <w:b/>
-                <w:bCs/>
-                <w:color w:val="000000"/>
-                <w:sz w:val="24"/>
-                <w:szCs w:val="24"/>
-                <w:lang w:eastAsia="pt-BR"/>
-              </w:rPr>
-            </w:pPr>
-            <w:r>
-              <w:rPr>
-                <w:rFonts w:ascii="Arial" w:eastAsia="Times New Roman" w:hAnsi="Arial" w:cs="Arial"/>
-                <w:b/>
-                <w:bCs/>
-                <w:color w:val="000000"/>
-                <w:sz w:val="24"/>
-                <w:szCs w:val="24"/>
-                <w:lang w:eastAsia="pt-BR"/>
-              </w:rPr>
-              <w:t>F</w:t>
-            </w:r>
-          </w:p>
-        </w:tc>
-        <w:tc>
-          <w:tcPr>
-            <w:tcW w:w="2551" w:type="dxa"/>
-            <w:tcBorders>
-              <w:top w:val="nil"/>
-              <w:left w:val="nil"/>
-              <w:bottom w:val="single" w:sz="4" w:space="0" w:color="auto"/>
-              <w:right w:val="single" w:sz="4" w:space="0" w:color="auto"/>
-            </w:tcBorders>
-            <w:shd w:val="clear" w:color="auto" w:fill="auto"/>
-            <w:noWrap/>
-            <w:vAlign w:val="bottom"/>
-          </w:tcPr>
-          <w:p>
-            <w:pPr>
-              <w:spacing w:after="0" w:line="240" w:lineRule="auto"/>
-              <w:jc w:val="center"/>
-              <w:rPr>
-                <w:rFonts w:ascii="Arial" w:eastAsia="Times New Roman" w:hAnsi="Arial" w:cs="Arial"/>
-                <w:b/>
-                <w:bCs/>
-                <w:color w:val="FF0000"/>
-                <w:sz w:val="24"/>
-                <w:szCs w:val="24"/>
-                <w:lang w:eastAsia="pt-BR"/>
-              </w:rPr>
-            </w:pPr>
-          </w:p>
-        </w:tc>
-        <w:tc>
-          <w:tcPr>
-            <w:tcW w:w="2694" w:type="dxa"/>
-            <w:tcBorders>
-              <w:top w:val="nil"/>
-              <w:left w:val="nil"/>
-              <w:bottom w:val="single" w:sz="4" w:space="0" w:color="auto"/>
-              <w:right w:val="single" w:sz="4" w:space="0" w:color="auto"/>
-            </w:tcBorders>
-            <w:shd w:val="clear" w:color="auto" w:fill="auto"/>
-            <w:noWrap/>
-            <w:vAlign w:val="bottom"/>
-          </w:tcPr>
-          <w:p>
-            <w:pPr>
-              <w:spacing w:after="0" w:line="240" w:lineRule="auto"/>
-              <w:jc w:val="center"/>
-              <w:rPr>
-                <w:rFonts w:ascii="Arial" w:eastAsia="Times New Roman" w:hAnsi="Arial" w:cs="Arial"/>
-                <w:b/>
-                <w:bCs/>
-                <w:color w:val="FF0000"/>
-                <w:sz w:val="24"/>
-                <w:szCs w:val="24"/>
-                <w:lang w:eastAsia="pt-BR"/>
-              </w:rPr>
-            </w:pPr>
-          </w:p>
-        </w:tc>
-      </w:tr>
-      <w:tr>
-        <w:trPr>
-          <w:trHeight w:val="290"/>
-          <w:jc w:val="center"/>
-        </w:trPr>
-        <w:tc>
-          <w:tcPr>
-            <w:tcW w:w="1555" w:type="dxa"/>
-            <w:tcBorders>
-              <w:top w:val="nil"/>
-              <w:left w:val="nil"/>
-              <w:bottom w:val="nil"/>
-              <w:right w:val="nil"/>
-            </w:tcBorders>
-            <w:shd w:val="clear" w:color="auto" w:fill="auto"/>
-            <w:noWrap/>
-            <w:vAlign w:val="bottom"/>
-            <w:hideMark/>
-          </w:tcPr>
-          <w:p>
-            <w:pPr>
-              <w:spacing w:after="0" w:line="240" w:lineRule="auto"/>
-              <w:jc w:val="center"/>
-              <w:rPr>
-                <w:rFonts w:ascii="Arial" w:eastAsia="Times New Roman" w:hAnsi="Arial" w:cs="Arial"/>
-                <w:b/>
-                <w:bCs/>
-                <w:color w:val="FF0000"/>
-                <w:sz w:val="24"/>
-                <w:szCs w:val="24"/>
-                <w:lang w:eastAsia="pt-BR"/>
-              </w:rPr>
-            </w:pPr>
-          </w:p>
-        </w:tc>
-        <w:tc>
-          <w:tcPr>
-            <w:tcW w:w="1559" w:type="dxa"/>
-            <w:tcBorders>
-              <w:top w:val="nil"/>
-              <w:left w:val="nil"/>
-              <w:bottom w:val="nil"/>
-              <w:right w:val="nil"/>
-            </w:tcBorders>
-            <w:shd w:val="clear" w:color="auto" w:fill="auto"/>
-            <w:noWrap/>
-            <w:vAlign w:val="bottom"/>
-            <w:hideMark/>
-          </w:tcPr>
-          <w:p>
-            <w:pPr>
-              <w:spacing w:after="0" w:line="240" w:lineRule="auto"/>
-              <w:rPr>
-                <w:rFonts w:ascii="Arial" w:eastAsia="Times New Roman" w:hAnsi="Arial" w:cs="Arial"/>
-                <w:sz w:val="24"/>
-                <w:szCs w:val="24"/>
-                <w:lang w:eastAsia="pt-BR"/>
-              </w:rPr>
-            </w:pPr>
-          </w:p>
-        </w:tc>
-        <w:tc>
-          <w:tcPr>
-            <w:tcW w:w="2551" w:type="dxa"/>
-            <w:tcBorders>
-              <w:top w:val="nil"/>
-              <w:left w:val="nil"/>
-              <w:bottom w:val="nil"/>
-              <w:right w:val="nil"/>
-            </w:tcBorders>
-            <w:shd w:val="clear" w:color="auto" w:fill="auto"/>
-            <w:noWrap/>
-            <w:vAlign w:val="bottom"/>
-            <w:hideMark/>
-          </w:tcPr>
-          <w:p>
-            <w:pPr>
-              <w:spacing w:after="0" w:line="240" w:lineRule="auto"/>
-              <w:rPr>
-                <w:rFonts w:ascii="Arial" w:eastAsia="Times New Roman" w:hAnsi="Arial" w:cs="Arial"/>
-                <w:sz w:val="24"/>
-                <w:szCs w:val="24"/>
-                <w:lang w:eastAsia="pt-BR"/>
-              </w:rPr>
-            </w:pPr>
-          </w:p>
-        </w:tc>
-        <w:tc>
-          <w:tcPr>
-            <w:tcW w:w="2694" w:type="dxa"/>
-            <w:tcBorders>
-              <w:top w:val="nil"/>
-              <w:left w:val="nil"/>
-              <w:bottom w:val="nil"/>
-              <w:right w:val="nil"/>
-            </w:tcBorders>
-            <w:shd w:val="clear" w:color="auto" w:fill="auto"/>
-            <w:noWrap/>
-            <w:vAlign w:val="bottom"/>
-            <w:hideMark/>
-          </w:tcPr>
-          <w:p>
-            <w:pPr>
-              <w:spacing w:after="0" w:line="240" w:lineRule="auto"/>
-              <w:rPr>
-                <w:rFonts w:ascii="Arial" w:eastAsia="Times New Roman" w:hAnsi="Arial" w:cs="Arial"/>
-                <w:sz w:val="24"/>
-                <w:szCs w:val="24"/>
-                <w:lang w:eastAsia="pt-BR"/>
-              </w:rPr>
-            </w:pPr>
-          </w:p>
-        </w:tc>
-      </w:tr>
-      <w:tr>
-        <w:trPr>
-          <w:trHeight w:val="290"/>
-          <w:jc w:val="center"/>
-        </w:trPr>
-        <w:tc>
-          <w:tcPr>
-            <w:tcW w:w="1555" w:type="dxa"/>
-            <w:tcBorders>
-              <w:top w:val="single" w:sz="4" w:space="0" w:color="auto"/>
-              <w:left w:val="single" w:sz="4" w:space="0" w:color="auto"/>
-              <w:bottom w:val="single" w:sz="4" w:space="0" w:color="auto"/>
-              <w:right w:val="single" w:sz="4" w:space="0" w:color="auto"/>
-            </w:tcBorders>
-            <w:shd w:val="clear" w:color="000000" w:fill="0070C0"/>
-            <w:noWrap/>
-            <w:vAlign w:val="bottom"/>
-            <w:hideMark/>
-          </w:tcPr>
-          <w:p>
-            <w:pPr>
-              <w:spacing w:after="0" w:line="240" w:lineRule="auto"/>
-              <w:jc w:val="center"/>
-              <w:rPr>
-                <w:rFonts w:ascii="Arial" w:eastAsia="Times New Roman" w:hAnsi="Arial" w:cs="Arial"/>
-                <w:b/>
-                <w:bCs/>
-                <w:color w:val="FFFFFF"/>
-                <w:sz w:val="24"/>
-                <w:szCs w:val="24"/>
-                <w:lang w:eastAsia="pt-BR"/>
-              </w:rPr>
-            </w:pPr>
-            <w:r>
-              <w:rPr>
-                <w:rFonts w:ascii="Arial" w:eastAsia="Times New Roman" w:hAnsi="Arial" w:cs="Arial"/>
-                <w:b/>
-                <w:bCs/>
-                <w:color w:val="FFFFFF"/>
-                <w:sz w:val="24"/>
-                <w:szCs w:val="24"/>
-                <w:lang w:eastAsia="pt-BR"/>
-              </w:rPr>
-              <w:t>P</w:t>
-            </w:r>
-          </w:p>
-        </w:tc>
-        <w:tc>
-          <w:tcPr>
-            <w:tcW w:w="1559" w:type="dxa"/>
-            <w:tcBorders>
-              <w:top w:val="single" w:sz="4" w:space="0" w:color="auto"/>
-              <w:left w:val="nil"/>
-              <w:bottom w:val="single" w:sz="4" w:space="0" w:color="auto"/>
-              <w:right w:val="single" w:sz="4" w:space="0" w:color="auto"/>
-            </w:tcBorders>
-            <w:shd w:val="clear" w:color="000000" w:fill="0070C0"/>
-            <w:noWrap/>
-            <w:vAlign w:val="bottom"/>
-            <w:hideMark/>
-          </w:tcPr>
-          <w:p>
-            <w:pPr>
-              <w:spacing w:after="0" w:line="240" w:lineRule="auto"/>
-              <w:jc w:val="center"/>
-              <w:rPr>
-                <w:rFonts w:ascii="Arial" w:eastAsia="Times New Roman" w:hAnsi="Arial" w:cs="Arial"/>
-                <w:b/>
-                <w:bCs/>
-                <w:color w:val="FFFFFF"/>
-                <w:sz w:val="24"/>
-                <w:szCs w:val="24"/>
-                <w:lang w:eastAsia="pt-BR"/>
-              </w:rPr>
-            </w:pPr>
-            <w:r>
-              <w:rPr>
-                <w:rFonts w:ascii="Arial" w:eastAsia="Times New Roman" w:hAnsi="Arial" w:cs="Arial"/>
-                <w:b/>
-                <w:bCs/>
-                <w:color w:val="FFFFFF"/>
-                <w:sz w:val="24"/>
-                <w:szCs w:val="24"/>
-                <w:lang w:eastAsia="pt-BR"/>
-              </w:rPr>
-              <w:t>Q</w:t>
-            </w:r>
-          </w:p>
-        </w:tc>
-        <w:tc>
-          <w:tcPr>
-            <w:tcW w:w="2551" w:type="dxa"/>
-            <w:tcBorders>
-              <w:top w:val="single" w:sz="4" w:space="0" w:color="auto"/>
-              <w:left w:val="nil"/>
-              <w:bottom w:val="single" w:sz="4" w:space="0" w:color="auto"/>
-              <w:right w:val="single" w:sz="4" w:space="0" w:color="auto"/>
-            </w:tcBorders>
-            <w:shd w:val="clear" w:color="000000" w:fill="0070C0"/>
-            <w:noWrap/>
-            <w:vAlign w:val="bottom"/>
-            <w:hideMark/>
-          </w:tcPr>
-          <w:p>
-            <w:pPr>
-              <w:spacing w:after="0" w:line="240" w:lineRule="auto"/>
-              <w:jc w:val="center"/>
-              <w:rPr>
-                <w:rFonts w:ascii="Arial" w:eastAsia="Times New Roman" w:hAnsi="Arial" w:cs="Arial"/>
-                <w:b/>
-                <w:bCs/>
-                <w:color w:val="FFFFFF"/>
-                <w:sz w:val="24"/>
-                <w:szCs w:val="24"/>
-                <w:lang w:eastAsia="pt-BR"/>
-              </w:rPr>
-            </w:pPr>
-            <w:r>
-              <w:rPr>
-                <w:rFonts w:ascii="Arial" w:eastAsia="Times New Roman" w:hAnsi="Arial" w:cs="Arial"/>
-                <w:b/>
-                <w:bCs/>
-                <w:color w:val="FFFFFF"/>
-                <w:sz w:val="24"/>
-                <w:szCs w:val="24"/>
-                <w:lang w:eastAsia="pt-BR"/>
-              </w:rPr>
-              <w:t xml:space="preserve">~P </w:t>
+              <w:t xml:space="preserve">(P ^ Q) </w:t>
             </w:r>
             <w:r>
               <w:rPr>
@@ -6778,991 +7978,7 @@
                 <w:szCs w:val="24"/>
                 <w:lang w:eastAsia="pt-BR"/>
               </w:rPr>
-              <w:t xml:space="preserve"> Q</w:t>
-            </w:r>
-          </w:p>
-        </w:tc>
-        <w:tc>
-          <w:tcPr>
-            <w:tcW w:w="2694" w:type="dxa"/>
-            <w:tcBorders>
-              <w:top w:val="single" w:sz="4" w:space="0" w:color="auto"/>
-              <w:left w:val="nil"/>
-              <w:bottom w:val="single" w:sz="4" w:space="0" w:color="auto"/>
-              <w:right w:val="single" w:sz="4" w:space="0" w:color="auto"/>
-            </w:tcBorders>
-            <w:shd w:val="clear" w:color="000000" w:fill="0070C0"/>
-            <w:noWrap/>
-            <w:vAlign w:val="bottom"/>
-            <w:hideMark/>
-          </w:tcPr>
-          <w:p>
-            <w:pPr>
-              <w:spacing w:after="0" w:line="240" w:lineRule="auto"/>
-              <w:jc w:val="center"/>
-              <w:rPr>
-                <w:rFonts w:ascii="Arial" w:eastAsia="Times New Roman" w:hAnsi="Arial" w:cs="Arial"/>
-                <w:b/>
-                <w:bCs/>
-                <w:color w:val="FFFFFF"/>
-                <w:sz w:val="24"/>
-                <w:szCs w:val="24"/>
-                <w:lang w:eastAsia="pt-BR"/>
-              </w:rPr>
-            </w:pPr>
-            <w:proofErr w:type="gramStart"/>
-            <w:r>
-              <w:rPr>
-                <w:rFonts w:ascii="Arial" w:eastAsia="Times New Roman" w:hAnsi="Arial" w:cs="Arial"/>
-                <w:b/>
-                <w:bCs/>
-                <w:color w:val="FFFFFF"/>
-                <w:sz w:val="24"/>
-                <w:szCs w:val="24"/>
-                <w:lang w:eastAsia="pt-BR"/>
-              </w:rPr>
-              <w:t>~(</w:t>
-            </w:r>
-            <w:proofErr w:type="gramEnd"/>
-            <w:r>
-              <w:rPr>
-                <w:rFonts w:ascii="Arial" w:eastAsia="Times New Roman" w:hAnsi="Arial" w:cs="Arial"/>
-                <w:b/>
-                <w:bCs/>
-                <w:color w:val="FFFFFF"/>
-                <w:sz w:val="24"/>
-                <w:szCs w:val="24"/>
-                <w:lang w:eastAsia="pt-BR"/>
-              </w:rPr>
-              <w:t xml:space="preserve">P </w:t>
-            </w:r>
-            <w:r>
-              <w:rPr>
-                <w:rFonts w:ascii="Arial" w:eastAsia="Times New Roman" w:hAnsi="Arial" w:cs="Arial"/>
-                <w:b/>
-                <w:bCs/>
-                <w:color w:val="FFFFFF"/>
-                <w:sz w:val="20"/>
-                <w:szCs w:val="20"/>
-                <w:lang w:eastAsia="pt-BR"/>
-              </w:rPr>
-              <w:t>v</w:t>
-            </w:r>
-            <w:r>
-              <w:rPr>
-                <w:rFonts w:ascii="Arial" w:eastAsia="Times New Roman" w:hAnsi="Arial" w:cs="Arial"/>
-                <w:b/>
-                <w:bCs/>
-                <w:color w:val="FFFFFF"/>
-                <w:sz w:val="24"/>
-                <w:szCs w:val="24"/>
-                <w:lang w:eastAsia="pt-BR"/>
-              </w:rPr>
-              <w:t xml:space="preserve"> ~Q) </w:t>
-            </w:r>
-          </w:p>
-        </w:tc>
-      </w:tr>
-      <w:tr>
-        <w:trPr>
-          <w:trHeight w:val="290"/>
-          <w:jc w:val="center"/>
-        </w:trPr>
-        <w:tc>
-          <w:tcPr>
-            <w:tcW w:w="1555" w:type="dxa"/>
-            <w:tcBorders>
-              <w:top w:val="nil"/>
-              <w:left w:val="single" w:sz="4" w:space="0" w:color="auto"/>
-              <w:bottom w:val="single" w:sz="4" w:space="0" w:color="auto"/>
-              <w:right w:val="single" w:sz="4" w:space="0" w:color="auto"/>
-            </w:tcBorders>
-            <w:shd w:val="clear" w:color="auto" w:fill="auto"/>
-            <w:noWrap/>
-            <w:vAlign w:val="bottom"/>
-            <w:hideMark/>
-          </w:tcPr>
-          <w:p>
-            <w:pPr>
-              <w:spacing w:after="0" w:line="240" w:lineRule="auto"/>
-              <w:jc w:val="center"/>
-              <w:rPr>
-                <w:rFonts w:ascii="Arial" w:eastAsia="Times New Roman" w:hAnsi="Arial" w:cs="Arial"/>
-                <w:b/>
-                <w:bCs/>
-                <w:color w:val="000000"/>
-                <w:sz w:val="24"/>
-                <w:szCs w:val="24"/>
-                <w:lang w:eastAsia="pt-BR"/>
-              </w:rPr>
-            </w:pPr>
-            <w:r>
-              <w:rPr>
-                <w:rFonts w:ascii="Arial" w:eastAsia="Times New Roman" w:hAnsi="Arial" w:cs="Arial"/>
-                <w:b/>
-                <w:bCs/>
-                <w:color w:val="000000"/>
-                <w:sz w:val="24"/>
-                <w:szCs w:val="24"/>
-                <w:lang w:eastAsia="pt-BR"/>
-              </w:rPr>
-              <w:t>V</w:t>
-            </w:r>
-          </w:p>
-        </w:tc>
-        <w:tc>
-          <w:tcPr>
-            <w:tcW w:w="1559" w:type="dxa"/>
-            <w:tcBorders>
-              <w:top w:val="nil"/>
-              <w:left w:val="nil"/>
-              <w:bottom w:val="single" w:sz="4" w:space="0" w:color="auto"/>
-              <w:right w:val="single" w:sz="4" w:space="0" w:color="auto"/>
-            </w:tcBorders>
-            <w:shd w:val="clear" w:color="auto" w:fill="auto"/>
-            <w:noWrap/>
-            <w:vAlign w:val="bottom"/>
-            <w:hideMark/>
-          </w:tcPr>
-          <w:p>
-            <w:pPr>
-              <w:spacing w:after="0" w:line="240" w:lineRule="auto"/>
-              <w:jc w:val="center"/>
-              <w:rPr>
-                <w:rFonts w:ascii="Arial" w:eastAsia="Times New Roman" w:hAnsi="Arial" w:cs="Arial"/>
-                <w:b/>
-                <w:bCs/>
-                <w:color w:val="000000"/>
-                <w:sz w:val="24"/>
-                <w:szCs w:val="24"/>
-                <w:lang w:eastAsia="pt-BR"/>
-              </w:rPr>
-            </w:pPr>
-            <w:r>
-              <w:rPr>
-                <w:rFonts w:ascii="Arial" w:eastAsia="Times New Roman" w:hAnsi="Arial" w:cs="Arial"/>
-                <w:b/>
-                <w:bCs/>
-                <w:color w:val="000000"/>
-                <w:sz w:val="24"/>
-                <w:szCs w:val="24"/>
-                <w:lang w:eastAsia="pt-BR"/>
-              </w:rPr>
-              <w:t>V</w:t>
-            </w:r>
-          </w:p>
-        </w:tc>
-        <w:tc>
-          <w:tcPr>
-            <w:tcW w:w="2551" w:type="dxa"/>
-            <w:tcBorders>
-              <w:top w:val="nil"/>
-              <w:left w:val="nil"/>
-              <w:bottom w:val="single" w:sz="4" w:space="0" w:color="auto"/>
-              <w:right w:val="single" w:sz="4" w:space="0" w:color="auto"/>
-            </w:tcBorders>
-            <w:shd w:val="clear" w:color="auto" w:fill="auto"/>
-            <w:noWrap/>
-            <w:vAlign w:val="bottom"/>
-          </w:tcPr>
-          <w:p>
-            <w:pPr>
-              <w:spacing w:after="0" w:line="240" w:lineRule="auto"/>
-              <w:jc w:val="center"/>
-              <w:rPr>
-                <w:rFonts w:ascii="Arial" w:eastAsia="Times New Roman" w:hAnsi="Arial" w:cs="Arial"/>
-                <w:b/>
-                <w:bCs/>
-                <w:color w:val="FF0000"/>
-                <w:sz w:val="24"/>
-                <w:szCs w:val="24"/>
-                <w:lang w:eastAsia="pt-BR"/>
-              </w:rPr>
-            </w:pPr>
-          </w:p>
-        </w:tc>
-        <w:tc>
-          <w:tcPr>
-            <w:tcW w:w="2694" w:type="dxa"/>
-            <w:tcBorders>
-              <w:top w:val="nil"/>
-              <w:left w:val="nil"/>
-              <w:bottom w:val="single" w:sz="4" w:space="0" w:color="auto"/>
-              <w:right w:val="single" w:sz="4" w:space="0" w:color="auto"/>
-            </w:tcBorders>
-            <w:shd w:val="clear" w:color="auto" w:fill="auto"/>
-            <w:noWrap/>
-            <w:vAlign w:val="bottom"/>
-          </w:tcPr>
-          <w:p>
-            <w:pPr>
-              <w:spacing w:after="0" w:line="240" w:lineRule="auto"/>
-              <w:jc w:val="center"/>
-              <w:rPr>
-                <w:rFonts w:ascii="Arial" w:eastAsia="Times New Roman" w:hAnsi="Arial" w:cs="Arial"/>
-                <w:b/>
-                <w:bCs/>
-                <w:color w:val="FF0000"/>
-                <w:sz w:val="24"/>
-                <w:szCs w:val="24"/>
-                <w:lang w:eastAsia="pt-BR"/>
-              </w:rPr>
-            </w:pPr>
-          </w:p>
-        </w:tc>
-      </w:tr>
-      <w:tr>
-        <w:trPr>
-          <w:trHeight w:val="290"/>
-          <w:jc w:val="center"/>
-        </w:trPr>
-        <w:tc>
-          <w:tcPr>
-            <w:tcW w:w="1555" w:type="dxa"/>
-            <w:tcBorders>
-              <w:top w:val="nil"/>
-              <w:left w:val="single" w:sz="4" w:space="0" w:color="auto"/>
-              <w:bottom w:val="single" w:sz="4" w:space="0" w:color="auto"/>
-              <w:right w:val="single" w:sz="4" w:space="0" w:color="auto"/>
-            </w:tcBorders>
-            <w:shd w:val="clear" w:color="auto" w:fill="auto"/>
-            <w:noWrap/>
-            <w:vAlign w:val="bottom"/>
-            <w:hideMark/>
-          </w:tcPr>
-          <w:p>
-            <w:pPr>
-              <w:spacing w:after="0" w:line="240" w:lineRule="auto"/>
-              <w:jc w:val="center"/>
-              <w:rPr>
-                <w:rFonts w:ascii="Arial" w:eastAsia="Times New Roman" w:hAnsi="Arial" w:cs="Arial"/>
-                <w:b/>
-                <w:bCs/>
-                <w:color w:val="000000"/>
-                <w:sz w:val="24"/>
-                <w:szCs w:val="24"/>
-                <w:lang w:eastAsia="pt-BR"/>
-              </w:rPr>
-            </w:pPr>
-            <w:r>
-              <w:rPr>
-                <w:rFonts w:ascii="Arial" w:eastAsia="Times New Roman" w:hAnsi="Arial" w:cs="Arial"/>
-                <w:b/>
-                <w:bCs/>
-                <w:color w:val="000000"/>
-                <w:sz w:val="24"/>
-                <w:szCs w:val="24"/>
-                <w:lang w:eastAsia="pt-BR"/>
-              </w:rPr>
-              <w:t>V</w:t>
-            </w:r>
-          </w:p>
-        </w:tc>
-        <w:tc>
-          <w:tcPr>
-            <w:tcW w:w="1559" w:type="dxa"/>
-            <w:tcBorders>
-              <w:top w:val="nil"/>
-              <w:left w:val="nil"/>
-              <w:bottom w:val="single" w:sz="4" w:space="0" w:color="auto"/>
-              <w:right w:val="single" w:sz="4" w:space="0" w:color="auto"/>
-            </w:tcBorders>
-            <w:shd w:val="clear" w:color="auto" w:fill="auto"/>
-            <w:noWrap/>
-            <w:vAlign w:val="bottom"/>
-            <w:hideMark/>
-          </w:tcPr>
-          <w:p>
-            <w:pPr>
-              <w:spacing w:after="0" w:line="240" w:lineRule="auto"/>
-              <w:jc w:val="center"/>
-              <w:rPr>
-                <w:rFonts w:ascii="Arial" w:eastAsia="Times New Roman" w:hAnsi="Arial" w:cs="Arial"/>
-                <w:b/>
-                <w:bCs/>
-                <w:color w:val="000000"/>
-                <w:sz w:val="24"/>
-                <w:szCs w:val="24"/>
-                <w:lang w:eastAsia="pt-BR"/>
-              </w:rPr>
-            </w:pPr>
-            <w:r>
-              <w:rPr>
-                <w:rFonts w:ascii="Arial" w:eastAsia="Times New Roman" w:hAnsi="Arial" w:cs="Arial"/>
-                <w:b/>
-                <w:bCs/>
-                <w:color w:val="000000"/>
-                <w:sz w:val="24"/>
-                <w:szCs w:val="24"/>
-                <w:lang w:eastAsia="pt-BR"/>
-              </w:rPr>
-              <w:t>F</w:t>
-            </w:r>
-          </w:p>
-        </w:tc>
-        <w:tc>
-          <w:tcPr>
-            <w:tcW w:w="2551" w:type="dxa"/>
-            <w:tcBorders>
-              <w:top w:val="nil"/>
-              <w:left w:val="nil"/>
-              <w:bottom w:val="single" w:sz="4" w:space="0" w:color="auto"/>
-              <w:right w:val="single" w:sz="4" w:space="0" w:color="auto"/>
-            </w:tcBorders>
-            <w:shd w:val="clear" w:color="auto" w:fill="auto"/>
-            <w:noWrap/>
-            <w:vAlign w:val="bottom"/>
-          </w:tcPr>
-          <w:p>
-            <w:pPr>
-              <w:spacing w:after="0" w:line="240" w:lineRule="auto"/>
-              <w:jc w:val="center"/>
-              <w:rPr>
-                <w:rFonts w:ascii="Arial" w:eastAsia="Times New Roman" w:hAnsi="Arial" w:cs="Arial"/>
-                <w:b/>
-                <w:bCs/>
-                <w:color w:val="FF0000"/>
-                <w:sz w:val="24"/>
-                <w:szCs w:val="24"/>
-                <w:lang w:eastAsia="pt-BR"/>
-              </w:rPr>
-            </w:pPr>
-          </w:p>
-        </w:tc>
-        <w:tc>
-          <w:tcPr>
-            <w:tcW w:w="2694" w:type="dxa"/>
-            <w:tcBorders>
-              <w:top w:val="nil"/>
-              <w:left w:val="nil"/>
-              <w:bottom w:val="single" w:sz="4" w:space="0" w:color="auto"/>
-              <w:right w:val="single" w:sz="4" w:space="0" w:color="auto"/>
-            </w:tcBorders>
-            <w:shd w:val="clear" w:color="auto" w:fill="auto"/>
-            <w:noWrap/>
-            <w:vAlign w:val="bottom"/>
-          </w:tcPr>
-          <w:p>
-            <w:pPr>
-              <w:spacing w:after="0" w:line="240" w:lineRule="auto"/>
-              <w:jc w:val="center"/>
-              <w:rPr>
-                <w:rFonts w:ascii="Arial" w:eastAsia="Times New Roman" w:hAnsi="Arial" w:cs="Arial"/>
-                <w:b/>
-                <w:bCs/>
-                <w:color w:val="FF0000"/>
-                <w:sz w:val="24"/>
-                <w:szCs w:val="24"/>
-                <w:lang w:eastAsia="pt-BR"/>
-              </w:rPr>
-            </w:pPr>
-          </w:p>
-        </w:tc>
-      </w:tr>
-      <w:tr>
-        <w:trPr>
-          <w:trHeight w:val="290"/>
-          <w:jc w:val="center"/>
-        </w:trPr>
-        <w:tc>
-          <w:tcPr>
-            <w:tcW w:w="1555" w:type="dxa"/>
-            <w:tcBorders>
-              <w:top w:val="nil"/>
-              <w:left w:val="single" w:sz="4" w:space="0" w:color="auto"/>
-              <w:bottom w:val="single" w:sz="4" w:space="0" w:color="auto"/>
-              <w:right w:val="single" w:sz="4" w:space="0" w:color="auto"/>
-            </w:tcBorders>
-            <w:shd w:val="clear" w:color="auto" w:fill="auto"/>
-            <w:noWrap/>
-            <w:vAlign w:val="bottom"/>
-            <w:hideMark/>
-          </w:tcPr>
-          <w:p>
-            <w:pPr>
-              <w:spacing w:after="0" w:line="240" w:lineRule="auto"/>
-              <w:jc w:val="center"/>
-              <w:rPr>
-                <w:rFonts w:ascii="Arial" w:eastAsia="Times New Roman" w:hAnsi="Arial" w:cs="Arial"/>
-                <w:b/>
-                <w:bCs/>
-                <w:color w:val="000000"/>
-                <w:sz w:val="24"/>
-                <w:szCs w:val="24"/>
-                <w:lang w:eastAsia="pt-BR"/>
-              </w:rPr>
-            </w:pPr>
-            <w:r>
-              <w:rPr>
-                <w:rFonts w:ascii="Arial" w:eastAsia="Times New Roman" w:hAnsi="Arial" w:cs="Arial"/>
-                <w:b/>
-                <w:bCs/>
-                <w:color w:val="000000"/>
-                <w:sz w:val="24"/>
-                <w:szCs w:val="24"/>
-                <w:lang w:eastAsia="pt-BR"/>
-              </w:rPr>
-              <w:t>F</w:t>
-            </w:r>
-          </w:p>
-        </w:tc>
-        <w:tc>
-          <w:tcPr>
-            <w:tcW w:w="1559" w:type="dxa"/>
-            <w:tcBorders>
-              <w:top w:val="nil"/>
-              <w:left w:val="nil"/>
-              <w:bottom w:val="single" w:sz="4" w:space="0" w:color="auto"/>
-              <w:right w:val="single" w:sz="4" w:space="0" w:color="auto"/>
-            </w:tcBorders>
-            <w:shd w:val="clear" w:color="auto" w:fill="auto"/>
-            <w:noWrap/>
-            <w:vAlign w:val="bottom"/>
-            <w:hideMark/>
-          </w:tcPr>
-          <w:p>
-            <w:pPr>
-              <w:spacing w:after="0" w:line="240" w:lineRule="auto"/>
-              <w:jc w:val="center"/>
-              <w:rPr>
-                <w:rFonts w:ascii="Arial" w:eastAsia="Times New Roman" w:hAnsi="Arial" w:cs="Arial"/>
-                <w:b/>
-                <w:bCs/>
-                <w:color w:val="000000"/>
-                <w:sz w:val="24"/>
-                <w:szCs w:val="24"/>
-                <w:lang w:eastAsia="pt-BR"/>
-              </w:rPr>
-            </w:pPr>
-            <w:r>
-              <w:rPr>
-                <w:rFonts w:ascii="Arial" w:eastAsia="Times New Roman" w:hAnsi="Arial" w:cs="Arial"/>
-                <w:b/>
-                <w:bCs/>
-                <w:color w:val="000000"/>
-                <w:sz w:val="24"/>
-                <w:szCs w:val="24"/>
-                <w:lang w:eastAsia="pt-BR"/>
-              </w:rPr>
-              <w:t>V</w:t>
-            </w:r>
-          </w:p>
-        </w:tc>
-        <w:tc>
-          <w:tcPr>
-            <w:tcW w:w="2551" w:type="dxa"/>
-            <w:tcBorders>
-              <w:top w:val="nil"/>
-              <w:left w:val="nil"/>
-              <w:bottom w:val="single" w:sz="4" w:space="0" w:color="auto"/>
-              <w:right w:val="single" w:sz="4" w:space="0" w:color="auto"/>
-            </w:tcBorders>
-            <w:shd w:val="clear" w:color="auto" w:fill="auto"/>
-            <w:noWrap/>
-            <w:vAlign w:val="bottom"/>
-          </w:tcPr>
-          <w:p>
-            <w:pPr>
-              <w:spacing w:after="0" w:line="240" w:lineRule="auto"/>
-              <w:jc w:val="center"/>
-              <w:rPr>
-                <w:rFonts w:ascii="Arial" w:eastAsia="Times New Roman" w:hAnsi="Arial" w:cs="Arial"/>
-                <w:b/>
-                <w:bCs/>
-                <w:color w:val="FF0000"/>
-                <w:sz w:val="24"/>
-                <w:szCs w:val="24"/>
-                <w:lang w:eastAsia="pt-BR"/>
-              </w:rPr>
-            </w:pPr>
-          </w:p>
-        </w:tc>
-        <w:tc>
-          <w:tcPr>
-            <w:tcW w:w="2694" w:type="dxa"/>
-            <w:tcBorders>
-              <w:top w:val="nil"/>
-              <w:left w:val="nil"/>
-              <w:bottom w:val="single" w:sz="4" w:space="0" w:color="auto"/>
-              <w:right w:val="single" w:sz="4" w:space="0" w:color="auto"/>
-            </w:tcBorders>
-            <w:shd w:val="clear" w:color="auto" w:fill="auto"/>
-            <w:noWrap/>
-            <w:vAlign w:val="bottom"/>
-          </w:tcPr>
-          <w:p>
-            <w:pPr>
-              <w:spacing w:after="0" w:line="240" w:lineRule="auto"/>
-              <w:jc w:val="center"/>
-              <w:rPr>
-                <w:rFonts w:ascii="Arial" w:eastAsia="Times New Roman" w:hAnsi="Arial" w:cs="Arial"/>
-                <w:b/>
-                <w:bCs/>
-                <w:color w:val="FF0000"/>
-                <w:sz w:val="24"/>
-                <w:szCs w:val="24"/>
-                <w:lang w:eastAsia="pt-BR"/>
-              </w:rPr>
-            </w:pPr>
-          </w:p>
-        </w:tc>
-      </w:tr>
-      <w:tr>
-        <w:trPr>
-          <w:trHeight w:val="290"/>
-          <w:jc w:val="center"/>
-        </w:trPr>
-        <w:tc>
-          <w:tcPr>
-            <w:tcW w:w="1555" w:type="dxa"/>
-            <w:tcBorders>
-              <w:top w:val="nil"/>
-              <w:left w:val="single" w:sz="4" w:space="0" w:color="auto"/>
-              <w:bottom w:val="single" w:sz="4" w:space="0" w:color="auto"/>
-              <w:right w:val="single" w:sz="4" w:space="0" w:color="auto"/>
-            </w:tcBorders>
-            <w:shd w:val="clear" w:color="auto" w:fill="auto"/>
-            <w:noWrap/>
-            <w:vAlign w:val="bottom"/>
-            <w:hideMark/>
-          </w:tcPr>
-          <w:p>
-            <w:pPr>
-              <w:spacing w:after="0" w:line="240" w:lineRule="auto"/>
-              <w:jc w:val="center"/>
-              <w:rPr>
-                <w:rFonts w:ascii="Arial" w:eastAsia="Times New Roman" w:hAnsi="Arial" w:cs="Arial"/>
-                <w:b/>
-                <w:bCs/>
-                <w:color w:val="000000"/>
-                <w:sz w:val="24"/>
-                <w:szCs w:val="24"/>
-                <w:lang w:eastAsia="pt-BR"/>
-              </w:rPr>
-            </w:pPr>
-            <w:r>
-              <w:rPr>
-                <w:rFonts w:ascii="Arial" w:eastAsia="Times New Roman" w:hAnsi="Arial" w:cs="Arial"/>
-                <w:b/>
-                <w:bCs/>
-                <w:color w:val="000000"/>
-                <w:sz w:val="24"/>
-                <w:szCs w:val="24"/>
-                <w:lang w:eastAsia="pt-BR"/>
-              </w:rPr>
-              <w:t>F</w:t>
-            </w:r>
-          </w:p>
-        </w:tc>
-        <w:tc>
-          <w:tcPr>
-            <w:tcW w:w="1559" w:type="dxa"/>
-            <w:tcBorders>
-              <w:top w:val="nil"/>
-              <w:left w:val="nil"/>
-              <w:bottom w:val="single" w:sz="4" w:space="0" w:color="auto"/>
-              <w:right w:val="single" w:sz="4" w:space="0" w:color="auto"/>
-            </w:tcBorders>
-            <w:shd w:val="clear" w:color="auto" w:fill="auto"/>
-            <w:noWrap/>
-            <w:vAlign w:val="bottom"/>
-            <w:hideMark/>
-          </w:tcPr>
-          <w:p>
-            <w:pPr>
-              <w:spacing w:after="0" w:line="240" w:lineRule="auto"/>
-              <w:jc w:val="center"/>
-              <w:rPr>
-                <w:rFonts w:ascii="Arial" w:eastAsia="Times New Roman" w:hAnsi="Arial" w:cs="Arial"/>
-                <w:b/>
-                <w:bCs/>
-                <w:color w:val="000000"/>
-                <w:sz w:val="24"/>
-                <w:szCs w:val="24"/>
-                <w:lang w:eastAsia="pt-BR"/>
-              </w:rPr>
-            </w:pPr>
-            <w:r>
-              <w:rPr>
-                <w:rFonts w:ascii="Arial" w:eastAsia="Times New Roman" w:hAnsi="Arial" w:cs="Arial"/>
-                <w:b/>
-                <w:bCs/>
-                <w:color w:val="000000"/>
-                <w:sz w:val="24"/>
-                <w:szCs w:val="24"/>
-                <w:lang w:eastAsia="pt-BR"/>
-              </w:rPr>
-              <w:t>F</w:t>
-            </w:r>
-          </w:p>
-        </w:tc>
-        <w:tc>
-          <w:tcPr>
-            <w:tcW w:w="2551" w:type="dxa"/>
-            <w:tcBorders>
-              <w:top w:val="nil"/>
-              <w:left w:val="nil"/>
-              <w:bottom w:val="single" w:sz="4" w:space="0" w:color="auto"/>
-              <w:right w:val="single" w:sz="4" w:space="0" w:color="auto"/>
-            </w:tcBorders>
-            <w:shd w:val="clear" w:color="auto" w:fill="auto"/>
-            <w:noWrap/>
-            <w:vAlign w:val="bottom"/>
-          </w:tcPr>
-          <w:p>
-            <w:pPr>
-              <w:spacing w:after="0" w:line="240" w:lineRule="auto"/>
-              <w:jc w:val="center"/>
-              <w:rPr>
-                <w:rFonts w:ascii="Arial" w:eastAsia="Times New Roman" w:hAnsi="Arial" w:cs="Arial"/>
-                <w:b/>
-                <w:bCs/>
-                <w:color w:val="FF0000"/>
-                <w:sz w:val="24"/>
-                <w:szCs w:val="24"/>
-                <w:lang w:eastAsia="pt-BR"/>
-              </w:rPr>
-            </w:pPr>
-          </w:p>
-        </w:tc>
-        <w:tc>
-          <w:tcPr>
-            <w:tcW w:w="2694" w:type="dxa"/>
-            <w:tcBorders>
-              <w:top w:val="nil"/>
-              <w:left w:val="nil"/>
-              <w:bottom w:val="single" w:sz="4" w:space="0" w:color="auto"/>
-              <w:right w:val="single" w:sz="4" w:space="0" w:color="auto"/>
-            </w:tcBorders>
-            <w:shd w:val="clear" w:color="auto" w:fill="auto"/>
-            <w:noWrap/>
-            <w:vAlign w:val="bottom"/>
-          </w:tcPr>
-          <w:p>
-            <w:pPr>
-              <w:spacing w:after="0" w:line="240" w:lineRule="auto"/>
-              <w:jc w:val="center"/>
-              <w:rPr>
-                <w:rFonts w:ascii="Arial" w:eastAsia="Times New Roman" w:hAnsi="Arial" w:cs="Arial"/>
-                <w:b/>
-                <w:bCs/>
-                <w:color w:val="FF0000"/>
-                <w:sz w:val="24"/>
-                <w:szCs w:val="24"/>
-                <w:lang w:eastAsia="pt-BR"/>
-              </w:rPr>
-            </w:pPr>
-          </w:p>
-        </w:tc>
-      </w:tr>
-      <w:tr>
-        <w:trPr>
-          <w:trHeight w:val="290"/>
-          <w:jc w:val="center"/>
-        </w:trPr>
-        <w:tc>
-          <w:tcPr>
-            <w:tcW w:w="1555" w:type="dxa"/>
-            <w:tcBorders>
-              <w:top w:val="nil"/>
-              <w:left w:val="nil"/>
-              <w:bottom w:val="nil"/>
-              <w:right w:val="nil"/>
-            </w:tcBorders>
-            <w:shd w:val="clear" w:color="auto" w:fill="auto"/>
-            <w:noWrap/>
-            <w:vAlign w:val="bottom"/>
-            <w:hideMark/>
-          </w:tcPr>
-          <w:p>
-            <w:pPr>
-              <w:spacing w:after="0" w:line="240" w:lineRule="auto"/>
-              <w:jc w:val="center"/>
-              <w:rPr>
-                <w:rFonts w:ascii="Arial" w:eastAsia="Times New Roman" w:hAnsi="Arial" w:cs="Arial"/>
-                <w:b/>
-                <w:bCs/>
-                <w:color w:val="FF0000"/>
-                <w:sz w:val="24"/>
-                <w:szCs w:val="24"/>
-                <w:lang w:eastAsia="pt-BR"/>
-              </w:rPr>
-            </w:pPr>
-          </w:p>
-        </w:tc>
-        <w:tc>
-          <w:tcPr>
-            <w:tcW w:w="1559" w:type="dxa"/>
-            <w:tcBorders>
-              <w:top w:val="nil"/>
-              <w:left w:val="nil"/>
-              <w:bottom w:val="nil"/>
-              <w:right w:val="nil"/>
-            </w:tcBorders>
-            <w:shd w:val="clear" w:color="auto" w:fill="auto"/>
-            <w:noWrap/>
-            <w:vAlign w:val="bottom"/>
-            <w:hideMark/>
-          </w:tcPr>
-          <w:p>
-            <w:pPr>
-              <w:spacing w:after="0" w:line="240" w:lineRule="auto"/>
-              <w:rPr>
-                <w:rFonts w:ascii="Arial" w:eastAsia="Times New Roman" w:hAnsi="Arial" w:cs="Arial"/>
-                <w:sz w:val="24"/>
-                <w:szCs w:val="24"/>
-                <w:lang w:eastAsia="pt-BR"/>
-              </w:rPr>
-            </w:pPr>
-          </w:p>
-        </w:tc>
-        <w:tc>
-          <w:tcPr>
-            <w:tcW w:w="2551" w:type="dxa"/>
-            <w:tcBorders>
-              <w:top w:val="nil"/>
-              <w:left w:val="nil"/>
-              <w:bottom w:val="nil"/>
-              <w:right w:val="nil"/>
-            </w:tcBorders>
-            <w:shd w:val="clear" w:color="auto" w:fill="auto"/>
-            <w:noWrap/>
-            <w:vAlign w:val="bottom"/>
-            <w:hideMark/>
-          </w:tcPr>
-          <w:p>
-            <w:pPr>
-              <w:spacing w:after="0" w:line="240" w:lineRule="auto"/>
-              <w:rPr>
-                <w:rFonts w:ascii="Arial" w:eastAsia="Times New Roman" w:hAnsi="Arial" w:cs="Arial"/>
-                <w:sz w:val="24"/>
-                <w:szCs w:val="24"/>
-                <w:lang w:eastAsia="pt-BR"/>
-              </w:rPr>
-            </w:pPr>
-          </w:p>
-        </w:tc>
-        <w:tc>
-          <w:tcPr>
-            <w:tcW w:w="2694" w:type="dxa"/>
-            <w:tcBorders>
-              <w:top w:val="nil"/>
-              <w:left w:val="nil"/>
-              <w:bottom w:val="nil"/>
-              <w:right w:val="nil"/>
-            </w:tcBorders>
-            <w:shd w:val="clear" w:color="auto" w:fill="auto"/>
-            <w:noWrap/>
-            <w:vAlign w:val="bottom"/>
-            <w:hideMark/>
-          </w:tcPr>
-          <w:p>
-            <w:pPr>
-              <w:spacing w:after="0" w:line="240" w:lineRule="auto"/>
-              <w:rPr>
-                <w:rFonts w:ascii="Arial" w:eastAsia="Times New Roman" w:hAnsi="Arial" w:cs="Arial"/>
-                <w:sz w:val="24"/>
-                <w:szCs w:val="24"/>
-                <w:lang w:eastAsia="pt-BR"/>
-              </w:rPr>
-            </w:pPr>
-          </w:p>
-        </w:tc>
-      </w:tr>
-      <w:tr>
-        <w:trPr>
-          <w:trHeight w:val="290"/>
-          <w:jc w:val="center"/>
-        </w:trPr>
-        <w:tc>
-          <w:tcPr>
-            <w:tcW w:w="1555" w:type="dxa"/>
-            <w:tcBorders>
-              <w:top w:val="single" w:sz="4" w:space="0" w:color="auto"/>
-              <w:left w:val="single" w:sz="4" w:space="0" w:color="auto"/>
-              <w:bottom w:val="single" w:sz="4" w:space="0" w:color="auto"/>
-              <w:right w:val="single" w:sz="4" w:space="0" w:color="auto"/>
-            </w:tcBorders>
-            <w:shd w:val="clear" w:color="000000" w:fill="0070C0"/>
-            <w:noWrap/>
-            <w:vAlign w:val="bottom"/>
-            <w:hideMark/>
-          </w:tcPr>
-          <w:p>
-            <w:pPr>
-              <w:spacing w:after="0" w:line="240" w:lineRule="auto"/>
-              <w:jc w:val="center"/>
-              <w:rPr>
-                <w:rFonts w:ascii="Arial" w:eastAsia="Times New Roman" w:hAnsi="Arial" w:cs="Arial"/>
-                <w:b/>
-                <w:bCs/>
-                <w:color w:val="FFFFFF"/>
-                <w:sz w:val="24"/>
-                <w:szCs w:val="24"/>
-                <w:lang w:eastAsia="pt-BR"/>
-              </w:rPr>
-            </w:pPr>
-            <w:r>
-              <w:rPr>
-                <w:rFonts w:ascii="Arial" w:eastAsia="Times New Roman" w:hAnsi="Arial" w:cs="Arial"/>
-                <w:b/>
-                <w:bCs/>
-                <w:color w:val="FFFFFF"/>
-                <w:sz w:val="24"/>
-                <w:szCs w:val="24"/>
-                <w:lang w:eastAsia="pt-BR"/>
-              </w:rPr>
-              <w:t>P</w:t>
-            </w:r>
-          </w:p>
-        </w:tc>
-        <w:tc>
-          <w:tcPr>
-            <w:tcW w:w="1559" w:type="dxa"/>
-            <w:tcBorders>
-              <w:top w:val="single" w:sz="4" w:space="0" w:color="auto"/>
-              <w:left w:val="nil"/>
-              <w:bottom w:val="single" w:sz="4" w:space="0" w:color="auto"/>
-              <w:right w:val="single" w:sz="4" w:space="0" w:color="auto"/>
-            </w:tcBorders>
-            <w:shd w:val="clear" w:color="000000" w:fill="0070C0"/>
-            <w:noWrap/>
-            <w:vAlign w:val="bottom"/>
-            <w:hideMark/>
-          </w:tcPr>
-          <w:p>
-            <w:pPr>
-              <w:spacing w:after="0" w:line="240" w:lineRule="auto"/>
-              <w:jc w:val="center"/>
-              <w:rPr>
-                <w:rFonts w:ascii="Arial" w:eastAsia="Times New Roman" w:hAnsi="Arial" w:cs="Arial"/>
-                <w:b/>
-                <w:bCs/>
-                <w:color w:val="FFFFFF"/>
-                <w:sz w:val="24"/>
-                <w:szCs w:val="24"/>
-                <w:lang w:eastAsia="pt-BR"/>
-              </w:rPr>
-            </w:pPr>
-            <w:r>
-              <w:rPr>
-                <w:rFonts w:ascii="Arial" w:eastAsia="Times New Roman" w:hAnsi="Arial" w:cs="Arial"/>
-                <w:b/>
-                <w:bCs/>
-                <w:color w:val="FFFFFF"/>
-                <w:sz w:val="24"/>
-                <w:szCs w:val="24"/>
-                <w:lang w:eastAsia="pt-BR"/>
-              </w:rPr>
-              <w:t>Q</w:t>
-            </w:r>
-          </w:p>
-        </w:tc>
-        <w:tc>
-          <w:tcPr>
-            <w:tcW w:w="2551" w:type="dxa"/>
-            <w:tcBorders>
-              <w:top w:val="single" w:sz="4" w:space="0" w:color="auto"/>
-              <w:left w:val="nil"/>
-              <w:bottom w:val="single" w:sz="4" w:space="0" w:color="auto"/>
-              <w:right w:val="single" w:sz="4" w:space="0" w:color="auto"/>
-            </w:tcBorders>
-            <w:shd w:val="clear" w:color="000000" w:fill="0070C0"/>
-            <w:noWrap/>
-            <w:vAlign w:val="bottom"/>
-            <w:hideMark/>
-          </w:tcPr>
-          <w:p>
-            <w:pPr>
-              <w:spacing w:after="0" w:line="240" w:lineRule="auto"/>
-              <w:jc w:val="center"/>
-              <w:rPr>
-                <w:rFonts w:ascii="Arial" w:eastAsia="Times New Roman" w:hAnsi="Arial" w:cs="Arial"/>
-                <w:b/>
-                <w:bCs/>
-                <w:color w:val="FFFFFF"/>
-                <w:sz w:val="24"/>
-                <w:szCs w:val="24"/>
-                <w:lang w:eastAsia="pt-BR"/>
-              </w:rPr>
-            </w:pPr>
-            <w:r>
-              <w:rPr>
-                <w:rFonts w:ascii="Arial" w:eastAsia="Times New Roman" w:hAnsi="Arial" w:cs="Arial"/>
-                <w:b/>
-                <w:bCs/>
-                <w:color w:val="FFFFFF"/>
-                <w:sz w:val="24"/>
-                <w:szCs w:val="24"/>
-                <w:lang w:eastAsia="pt-BR"/>
-              </w:rPr>
-              <w:t xml:space="preserve">P </w:t>
-            </w:r>
-            <w:r>
-              <w:rPr>
-                <w:rFonts w:ascii="Arial" w:eastAsia="Times New Roman" w:hAnsi="Arial" w:cs="Arial"/>
-                <w:b/>
-                <w:bCs/>
-                <w:color w:val="FFFFFF"/>
-                <w:sz w:val="24"/>
-                <w:szCs w:val="24"/>
-                <w:lang w:eastAsia="pt-BR"/>
-              </w:rPr>
-              <w:t>^</w:t>
-            </w:r>
-            <w:r>
-              <w:rPr>
-                <w:rFonts w:ascii="Arial" w:eastAsia="Times New Roman" w:hAnsi="Arial" w:cs="Arial"/>
-                <w:b/>
-                <w:bCs/>
-                <w:color w:val="FFFFFF"/>
-                <w:sz w:val="24"/>
-                <w:szCs w:val="24"/>
-                <w:lang w:eastAsia="pt-BR"/>
-              </w:rPr>
-              <w:t xml:space="preserve"> (Q ^ P)</w:t>
-            </w:r>
-          </w:p>
-        </w:tc>
-        <w:tc>
-          <w:tcPr>
-            <w:tcW w:w="2694" w:type="dxa"/>
-            <w:tcBorders>
-              <w:top w:val="single" w:sz="4" w:space="0" w:color="auto"/>
-              <w:left w:val="nil"/>
-              <w:bottom w:val="single" w:sz="4" w:space="0" w:color="auto"/>
-              <w:right w:val="single" w:sz="4" w:space="0" w:color="auto"/>
-            </w:tcBorders>
-            <w:shd w:val="clear" w:color="000000" w:fill="0070C0"/>
-            <w:noWrap/>
-            <w:vAlign w:val="bottom"/>
-            <w:hideMark/>
-          </w:tcPr>
-          <w:p>
-            <w:pPr>
-              <w:spacing w:after="0" w:line="240" w:lineRule="auto"/>
-              <w:jc w:val="center"/>
-              <w:rPr>
-                <w:rFonts w:ascii="Arial" w:eastAsia="Times New Roman" w:hAnsi="Arial" w:cs="Arial"/>
-                <w:b/>
-                <w:bCs/>
-                <w:color w:val="FFFFFF"/>
-                <w:sz w:val="24"/>
-                <w:szCs w:val="24"/>
-                <w:lang w:eastAsia="pt-BR"/>
-              </w:rPr>
-            </w:pPr>
-            <w:r>
-              <w:rPr>
-                <w:rFonts w:ascii="Arial" w:eastAsia="Times New Roman" w:hAnsi="Arial" w:cs="Arial"/>
-                <w:b/>
-                <w:bCs/>
-                <w:color w:val="FFFFFF"/>
-                <w:sz w:val="24"/>
-                <w:szCs w:val="24"/>
-                <w:lang w:eastAsia="pt-BR"/>
-              </w:rPr>
-              <w:t>(P ^ Q) v ~Q</w:t>
+              <w:t xml:space="preserve"> ~Q</w:t>
             </w:r>
           </w:p>
         </w:tc>

</xml_diff>

<commit_message>
update class 02 operators challenge
</commit_message>
<xml_diff>
--- a/JavaScript/documents/class-02-Expressions-Operators.docx
+++ b/JavaScript/documents/class-02-Expressions-Operators.docx
@@ -190,7 +190,6 @@
         </w:rPr>
         <w:t xml:space="preserve"> </w:t>
       </w:r>
-      <w:proofErr w:type="gramStart"/>
       <w:r>
         <w:rPr>
           <w:rFonts w:ascii="Arial" w:hAnsi="Arial" w:cs="Arial"/>
@@ -203,7 +202,6 @@
         </w:rPr>
         <w:t>+</w:t>
       </w:r>
-      <w:proofErr w:type="gramEnd"/>
       <w:r>
         <w:rPr>
           <w:rFonts w:ascii="Arial" w:hAnsi="Arial" w:cs="Arial"/>
@@ -236,7 +234,6 @@
         </w:rPr>
         <w:t xml:space="preserve"> </w:t>
       </w:r>
-      <w:proofErr w:type="gramStart"/>
       <w:r>
         <w:rPr>
           <w:rFonts w:ascii="Arial" w:hAnsi="Arial" w:cs="Arial"/>
@@ -249,7 +246,6 @@
         </w:rPr>
         <w:t>-</w:t>
       </w:r>
-      <w:proofErr w:type="gramEnd"/>
       <w:r>
         <w:rPr>
           <w:rFonts w:ascii="Arial" w:hAnsi="Arial" w:cs="Arial"/>
@@ -282,7 +278,6 @@
         </w:rPr>
         <w:t xml:space="preserve"> </w:t>
       </w:r>
-      <w:proofErr w:type="gramStart"/>
       <w:r>
         <w:rPr>
           <w:rFonts w:ascii="Arial" w:hAnsi="Arial" w:cs="Arial"/>
@@ -295,7 +290,6 @@
         </w:rPr>
         <w:t>*</w:t>
       </w:r>
-      <w:proofErr w:type="gramEnd"/>
       <w:r>
         <w:rPr>
           <w:rFonts w:ascii="Arial" w:hAnsi="Arial" w:cs="Arial"/>
@@ -328,7 +322,6 @@
         </w:rPr>
         <w:t xml:space="preserve"> </w:t>
       </w:r>
-      <w:proofErr w:type="gramStart"/>
       <w:r>
         <w:rPr>
           <w:rFonts w:ascii="Arial" w:hAnsi="Arial" w:cs="Arial"/>
@@ -341,7 +334,6 @@
         </w:rPr>
         <w:t>/</w:t>
       </w:r>
-      <w:proofErr w:type="gramEnd"/>
       <w:r>
         <w:rPr>
           <w:rFonts w:ascii="Arial" w:hAnsi="Arial" w:cs="Arial"/>
@@ -374,7 +366,6 @@
         </w:rPr>
         <w:t xml:space="preserve"> </w:t>
       </w:r>
-      <w:proofErr w:type="gramStart"/>
       <w:r>
         <w:rPr>
           <w:rFonts w:ascii="Arial" w:hAnsi="Arial" w:cs="Arial"/>
@@ -387,7 +378,6 @@
         </w:rPr>
         <w:t>%</w:t>
       </w:r>
-      <w:proofErr w:type="gramEnd"/>
       <w:r>
         <w:rPr>
           <w:rFonts w:ascii="Arial" w:hAnsi="Arial" w:cs="Arial"/>
@@ -420,7 +410,6 @@
         </w:rPr>
         <w:t xml:space="preserve"> </w:t>
       </w:r>
-      <w:proofErr w:type="gramStart"/>
       <w:r>
         <w:rPr>
           <w:rFonts w:ascii="Arial" w:hAnsi="Arial" w:cs="Arial"/>
@@ -431,14 +420,7 @@
         <w:rPr>
           <w:rFonts w:ascii="Arial" w:hAnsi="Arial" w:cs="Arial"/>
         </w:rPr>
-        <w:t>*</w:t>
-      </w:r>
-      <w:proofErr w:type="gramEnd"/>
-      <w:r>
-        <w:rPr>
-          <w:rFonts w:ascii="Arial" w:hAnsi="Arial" w:cs="Arial"/>
-        </w:rPr>
-        <w:t>*</w:t>
+        <w:t>**</w:t>
       </w:r>
       <w:r>
         <w:rPr>
@@ -512,7 +494,6 @@
         </w:rPr>
         <w:t xml:space="preserve"> </w:t>
       </w:r>
-      <w:proofErr w:type="gramStart"/>
       <w:r>
         <w:rPr>
           <w:rFonts w:ascii="Arial" w:hAnsi="Arial" w:cs="Arial"/>
@@ -523,14 +504,7 @@
         <w:rPr>
           <w:rFonts w:ascii="Arial" w:hAnsi="Arial" w:cs="Arial"/>
         </w:rPr>
-        <w:t>+</w:t>
-      </w:r>
-      <w:proofErr w:type="gramEnd"/>
-      <w:r>
-        <w:rPr>
-          <w:rFonts w:ascii="Arial" w:hAnsi="Arial" w:cs="Arial"/>
-        </w:rPr>
-        <w:t>+</w:t>
+        <w:t>++</w:t>
       </w:r>
       <w:r>
         <w:rPr>
@@ -564,7 +538,6 @@
         </w:rPr>
         <w:t xml:space="preserve"> </w:t>
       </w:r>
-      <w:proofErr w:type="gramStart"/>
       <w:r>
         <w:rPr>
           <w:rFonts w:ascii="Arial" w:hAnsi="Arial" w:cs="Arial"/>
@@ -577,7 +550,6 @@
         </w:rPr>
         <w:t>--</w:t>
       </w:r>
-      <w:proofErr w:type="gramEnd"/>
       <w:r>
         <w:rPr>
           <w:rFonts w:ascii="Arial" w:hAnsi="Arial" w:cs="Arial"/>
@@ -985,7 +957,6 @@
         </w:rPr>
         <w:t xml:space="preserve">        </w:t>
       </w:r>
-      <w:proofErr w:type="gramStart"/>
       <w:r>
         <w:rPr>
           <w:rFonts w:ascii="Arial" w:eastAsia="Times New Roman" w:hAnsi="Arial" w:cs="Arial"/>
@@ -1026,7 +997,6 @@
         </w:rPr>
         <w:t>(</w:t>
       </w:r>
-      <w:proofErr w:type="gramEnd"/>
       <w:r>
         <w:rPr>
           <w:rFonts w:ascii="Arial" w:eastAsia="Times New Roman" w:hAnsi="Arial" w:cs="Arial"/>
@@ -1090,7 +1060,6 @@
         </w:rPr>
         <w:t xml:space="preserve">        </w:t>
       </w:r>
-      <w:proofErr w:type="gramStart"/>
       <w:r>
         <w:rPr>
           <w:rFonts w:ascii="Arial" w:eastAsia="Times New Roman" w:hAnsi="Arial" w:cs="Arial"/>
@@ -1131,7 +1100,6 @@
         </w:rPr>
         <w:t>(</w:t>
       </w:r>
-      <w:proofErr w:type="gramEnd"/>
       <w:r>
         <w:rPr>
           <w:rFonts w:ascii="Arial" w:eastAsia="Times New Roman" w:hAnsi="Arial" w:cs="Arial"/>
@@ -1195,7 +1163,6 @@
         </w:rPr>
         <w:t xml:space="preserve">        </w:t>
       </w:r>
-      <w:proofErr w:type="gramStart"/>
       <w:r>
         <w:rPr>
           <w:rFonts w:ascii="Arial" w:eastAsia="Times New Roman" w:hAnsi="Arial" w:cs="Arial"/>
@@ -1236,7 +1203,6 @@
         </w:rPr>
         <w:t>(</w:t>
       </w:r>
-      <w:proofErr w:type="gramEnd"/>
       <w:r>
         <w:rPr>
           <w:rFonts w:ascii="Arial" w:eastAsia="Times New Roman" w:hAnsi="Arial" w:cs="Arial"/>
@@ -1300,7 +1266,6 @@
         </w:rPr>
         <w:t xml:space="preserve">        </w:t>
       </w:r>
-      <w:proofErr w:type="gramStart"/>
       <w:r>
         <w:rPr>
           <w:rFonts w:ascii="Arial" w:eastAsia="Times New Roman" w:hAnsi="Arial" w:cs="Arial"/>
@@ -1341,7 +1306,6 @@
         </w:rPr>
         <w:t>(</w:t>
       </w:r>
-      <w:proofErr w:type="gramEnd"/>
       <w:r>
         <w:rPr>
           <w:rFonts w:ascii="Arial" w:eastAsia="Times New Roman" w:hAnsi="Arial" w:cs="Arial"/>
@@ -1405,7 +1369,6 @@
         </w:rPr>
         <w:t xml:space="preserve">        </w:t>
       </w:r>
-      <w:proofErr w:type="gramStart"/>
       <w:r>
         <w:rPr>
           <w:rFonts w:ascii="Arial" w:eastAsia="Times New Roman" w:hAnsi="Arial" w:cs="Arial"/>
@@ -1446,7 +1409,6 @@
         </w:rPr>
         <w:t>(</w:t>
       </w:r>
-      <w:proofErr w:type="gramEnd"/>
       <w:r>
         <w:rPr>
           <w:rFonts w:ascii="Arial" w:eastAsia="Times New Roman" w:hAnsi="Arial" w:cs="Arial"/>
@@ -1510,7 +1472,6 @@
         </w:rPr>
         <w:t xml:space="preserve">        </w:t>
       </w:r>
-      <w:proofErr w:type="gramStart"/>
       <w:r>
         <w:rPr>
           <w:rFonts w:ascii="Arial" w:eastAsia="Times New Roman" w:hAnsi="Arial" w:cs="Arial"/>
@@ -1551,7 +1512,6 @@
         </w:rPr>
         <w:t>(</w:t>
       </w:r>
-      <w:proofErr w:type="gramEnd"/>
       <w:r>
         <w:rPr>
           <w:rFonts w:ascii="Arial" w:eastAsia="Times New Roman" w:hAnsi="Arial" w:cs="Arial"/>
@@ -1638,7 +1598,6 @@
         </w:rPr>
         <w:t xml:space="preserve">        </w:t>
       </w:r>
-      <w:proofErr w:type="gramStart"/>
       <w:r>
         <w:rPr>
           <w:rFonts w:ascii="Arial" w:eastAsia="Times New Roman" w:hAnsi="Arial" w:cs="Arial"/>
@@ -1677,18 +1636,7 @@
           <w:szCs w:val="21"/>
           <w:lang w:eastAsia="pt-BR"/>
         </w:rPr>
-        <w:t>(</w:t>
-      </w:r>
-      <w:proofErr w:type="gramEnd"/>
-      <w:r>
-        <w:rPr>
-          <w:rFonts w:ascii="Arial" w:eastAsia="Times New Roman" w:hAnsi="Arial" w:cs="Arial"/>
-          <w:color w:val="D4D4D4"/>
-          <w:sz w:val="21"/>
-          <w:szCs w:val="21"/>
-          <w:lang w:eastAsia="pt-BR"/>
-        </w:rPr>
-        <w:t>--</w:t>
+        <w:t>(--</w:t>
       </w:r>
       <w:r>
         <w:rPr>
@@ -1733,7 +1681,6 @@
         </w:rPr>
         <w:t xml:space="preserve">        </w:t>
       </w:r>
-      <w:proofErr w:type="gramStart"/>
       <w:r>
         <w:rPr>
           <w:rFonts w:ascii="Arial" w:eastAsia="Times New Roman" w:hAnsi="Arial" w:cs="Arial"/>
@@ -1772,18 +1719,7 @@
           <w:szCs w:val="21"/>
           <w:lang w:eastAsia="pt-BR"/>
         </w:rPr>
-        <w:t>(</w:t>
-      </w:r>
-      <w:proofErr w:type="gramEnd"/>
-      <w:r>
-        <w:rPr>
-          <w:rFonts w:ascii="Arial" w:eastAsia="Times New Roman" w:hAnsi="Arial" w:cs="Arial"/>
-          <w:color w:val="D4D4D4"/>
-          <w:sz w:val="21"/>
-          <w:szCs w:val="21"/>
-          <w:lang w:eastAsia="pt-BR"/>
-        </w:rPr>
-        <w:t>++</w:t>
+        <w:t>(++</w:t>
       </w:r>
       <w:r>
         <w:rPr>
@@ -2150,7 +2086,6 @@
         </w:rPr>
         <w:t xml:space="preserve">      </w:t>
       </w:r>
-      <w:proofErr w:type="gramStart"/>
       <w:r>
         <w:rPr>
           <w:rFonts w:ascii="Arial" w:eastAsia="Times New Roman" w:hAnsi="Arial" w:cs="Arial"/>
@@ -2191,7 +2126,6 @@
         </w:rPr>
         <w:t>(</w:t>
       </w:r>
-      <w:proofErr w:type="gramEnd"/>
       <w:r>
         <w:rPr>
           <w:rFonts w:ascii="Arial" w:eastAsia="Times New Roman" w:hAnsi="Arial" w:cs="Arial"/>
@@ -2255,7 +2189,6 @@
         </w:rPr>
         <w:t xml:space="preserve">      </w:t>
       </w:r>
-      <w:proofErr w:type="gramStart"/>
       <w:r>
         <w:rPr>
           <w:rFonts w:ascii="Arial" w:eastAsia="Times New Roman" w:hAnsi="Arial" w:cs="Arial"/>
@@ -2296,7 +2229,6 @@
         </w:rPr>
         <w:t>(</w:t>
       </w:r>
-      <w:proofErr w:type="gramEnd"/>
       <w:r>
         <w:rPr>
           <w:rFonts w:ascii="Arial" w:eastAsia="Times New Roman" w:hAnsi="Arial" w:cs="Arial"/>
@@ -2360,7 +2292,6 @@
         </w:rPr>
         <w:t xml:space="preserve">      </w:t>
       </w:r>
-      <w:proofErr w:type="gramStart"/>
       <w:r>
         <w:rPr>
           <w:rFonts w:ascii="Arial" w:eastAsia="Times New Roman" w:hAnsi="Arial" w:cs="Arial"/>
@@ -2401,7 +2332,6 @@
         </w:rPr>
         <w:t>(</w:t>
       </w:r>
-      <w:proofErr w:type="gramEnd"/>
       <w:r>
         <w:rPr>
           <w:rFonts w:ascii="Arial" w:eastAsia="Times New Roman" w:hAnsi="Arial" w:cs="Arial"/>
@@ -2465,7 +2395,6 @@
         </w:rPr>
         <w:t xml:space="preserve">      </w:t>
       </w:r>
-      <w:proofErr w:type="gramStart"/>
       <w:r>
         <w:rPr>
           <w:rFonts w:ascii="Arial" w:eastAsia="Times New Roman" w:hAnsi="Arial" w:cs="Arial"/>
@@ -2506,7 +2435,6 @@
         </w:rPr>
         <w:t>(</w:t>
       </w:r>
-      <w:proofErr w:type="gramEnd"/>
       <w:r>
         <w:rPr>
           <w:rFonts w:ascii="Arial" w:eastAsia="Times New Roman" w:hAnsi="Arial" w:cs="Arial"/>
@@ -2703,7 +2631,6 @@
         </w:rPr>
       </w:pPr>
       <w:proofErr w:type="spellStart"/>
-      <w:proofErr w:type="gramStart"/>
       <w:r>
         <w:rPr>
           <w:rFonts w:ascii="Arial" w:hAnsi="Arial" w:cs="Arial"/>
@@ -2715,14 +2642,7 @@
         <w:rPr>
           <w:rFonts w:ascii="Arial" w:hAnsi="Arial" w:cs="Arial"/>
         </w:rPr>
-        <w:t xml:space="preserve">  (</w:t>
-      </w:r>
-      <w:proofErr w:type="gramEnd"/>
-      <w:r>
-        <w:rPr>
-          <w:rFonts w:ascii="Arial" w:hAnsi="Arial" w:cs="Arial"/>
-        </w:rPr>
-        <w:t xml:space="preserve"> &amp;&amp; )</w:t>
+        <w:t xml:space="preserve">  ( &amp;&amp; )</w:t>
       </w:r>
     </w:p>
     <w:p>
@@ -2737,7 +2657,6 @@
         </w:rPr>
       </w:pPr>
       <w:proofErr w:type="spellStart"/>
-      <w:proofErr w:type="gramStart"/>
       <w:r>
         <w:rPr>
           <w:rFonts w:ascii="Arial" w:hAnsi="Arial" w:cs="Arial"/>
@@ -2749,14 +2668,7 @@
         <w:rPr>
           <w:rFonts w:ascii="Arial" w:hAnsi="Arial" w:cs="Arial"/>
         </w:rPr>
-        <w:t xml:space="preserve">  (</w:t>
-      </w:r>
-      <w:proofErr w:type="gramEnd"/>
-      <w:r>
-        <w:rPr>
-          <w:rFonts w:ascii="Arial" w:hAnsi="Arial" w:cs="Arial"/>
-        </w:rPr>
-        <w:t xml:space="preserve"> || )</w:t>
+        <w:t xml:space="preserve">  ( || )</w:t>
       </w:r>
     </w:p>
     <w:p>
@@ -2782,21 +2694,7 @@
         <w:rPr>
           <w:rFonts w:ascii="Arial" w:hAnsi="Arial" w:cs="Arial"/>
         </w:rPr>
-        <w:t xml:space="preserve"> </w:t>
-      </w:r>
-      <w:proofErr w:type="gramStart"/>
-      <w:r>
-        <w:rPr>
-          <w:rFonts w:ascii="Arial" w:hAnsi="Arial" w:cs="Arial"/>
-        </w:rPr>
-        <w:t>( !</w:t>
-      </w:r>
-      <w:proofErr w:type="gramEnd"/>
-      <w:r>
-        <w:rPr>
-          <w:rFonts w:ascii="Arial" w:hAnsi="Arial" w:cs="Arial"/>
-        </w:rPr>
-        <w:t xml:space="preserve"> )</w:t>
+        <w:t xml:space="preserve"> ( ! )</w:t>
       </w:r>
     </w:p>
     <w:p>
@@ -3079,7 +2977,6 @@
         </w:rPr>
         <w:t xml:space="preserve">        </w:t>
       </w:r>
-      <w:proofErr w:type="gramStart"/>
       <w:r>
         <w:rPr>
           <w:rFonts w:ascii="Arial" w:eastAsia="Times New Roman" w:hAnsi="Arial" w:cs="Arial"/>
@@ -3121,7 +3018,6 @@
         <w:t>(</w:t>
       </w:r>
       <w:proofErr w:type="spellStart"/>
-      <w:proofErr w:type="gramEnd"/>
       <w:r>
         <w:rPr>
           <w:rFonts w:ascii="Arial" w:eastAsia="Times New Roman" w:hAnsi="Arial" w:cs="Arial"/>
@@ -3380,7 +3276,6 @@
         </w:rPr>
         <w:t xml:space="preserve">        </w:t>
       </w:r>
-      <w:proofErr w:type="gramStart"/>
       <w:r>
         <w:rPr>
           <w:rFonts w:ascii="Arial" w:eastAsia="Times New Roman" w:hAnsi="Arial" w:cs="Arial"/>
@@ -3422,7 +3317,6 @@
         <w:t>(</w:t>
       </w:r>
       <w:proofErr w:type="spellStart"/>
-      <w:proofErr w:type="gramEnd"/>
       <w:r>
         <w:rPr>
           <w:rFonts w:ascii="Arial" w:eastAsia="Times New Roman" w:hAnsi="Arial" w:cs="Arial"/>
@@ -3532,7 +3426,6 @@
         </w:rPr>
         <w:t>log</w:t>
       </w:r>
-      <w:proofErr w:type="gramStart"/>
       <w:r>
         <w:rPr>
           <w:rFonts w:ascii="Arial" w:eastAsia="Times New Roman" w:hAnsi="Arial" w:cs="Arial"/>
@@ -3555,7 +3448,6 @@
         <w:t>guardarPoupanca</w:t>
       </w:r>
       <w:proofErr w:type="spellEnd"/>
-      <w:proofErr w:type="gramEnd"/>
       <w:r>
         <w:rPr>
           <w:rFonts w:ascii="Arial" w:eastAsia="Times New Roman" w:hAnsi="Arial" w:cs="Arial"/>
@@ -7002,7 +6894,6 @@
                 <w:lang w:eastAsia="pt-BR"/>
               </w:rPr>
             </w:pPr>
-            <w:proofErr w:type="gramStart"/>
             <w:r>
               <w:rPr>
                 <w:rFonts w:ascii="Arial" w:eastAsia="Times New Roman" w:hAnsi="Arial" w:cs="Arial"/>
@@ -7013,20 +6904,7 @@
                 <w:szCs w:val="24"/>
                 <w:lang w:eastAsia="pt-BR"/>
               </w:rPr>
-              <w:t>~(</w:t>
-            </w:r>
-            <w:proofErr w:type="gramEnd"/>
-            <w:r>
-              <w:rPr>
-                <w:rFonts w:ascii="Arial" w:eastAsia="Times New Roman" w:hAnsi="Arial" w:cs="Arial"/>
-                <w:b/>
-                <w:bCs/>
-                <w:color w:val="FFFFFF"/>
-                <w:sz w:val="24"/>
-                <w:szCs w:val="24"/>
-                <w:lang w:eastAsia="pt-BR"/>
-              </w:rPr>
-              <w:t xml:space="preserve">P </w:t>
+              <w:t xml:space="preserve">~(P </w:t>
             </w:r>
             <w:r>
               <w:rPr>
@@ -8874,7 +8752,6 @@
         </w:rPr>
         <w:t xml:space="preserve">        </w:t>
       </w:r>
-      <w:proofErr w:type="gramStart"/>
       <w:r>
         <w:rPr>
           <w:rFonts w:ascii="Arial" w:eastAsia="Times New Roman" w:hAnsi="Arial" w:cs="Arial"/>
@@ -8915,7 +8792,6 @@
         </w:rPr>
         <w:t>(</w:t>
       </w:r>
-      <w:proofErr w:type="gramEnd"/>
       <w:r>
         <w:rPr>
           <w:rFonts w:ascii="Arial" w:eastAsia="Times New Roman" w:hAnsi="Arial" w:cs="Arial"/>
@@ -8979,7 +8855,6 @@
         </w:rPr>
         <w:t xml:space="preserve">        </w:t>
       </w:r>
-      <w:proofErr w:type="gramStart"/>
       <w:r>
         <w:rPr>
           <w:rFonts w:ascii="Arial" w:eastAsia="Times New Roman" w:hAnsi="Arial" w:cs="Arial"/>
@@ -9020,7 +8895,6 @@
         </w:rPr>
         <w:t>(</w:t>
       </w:r>
-      <w:proofErr w:type="gramEnd"/>
       <w:r>
         <w:rPr>
           <w:rFonts w:ascii="Arial" w:eastAsia="Times New Roman" w:hAnsi="Arial" w:cs="Arial"/>
@@ -9403,7 +9277,6 @@
         </w:rPr>
         <w:t xml:space="preserve">        </w:t>
       </w:r>
-      <w:proofErr w:type="gramStart"/>
       <w:r>
         <w:rPr>
           <w:rFonts w:ascii="Arial" w:eastAsia="Times New Roman" w:hAnsi="Arial" w:cs="Arial"/>
@@ -9445,7 +9318,6 @@
         <w:t>(</w:t>
       </w:r>
       <w:proofErr w:type="spellStart"/>
-      <w:proofErr w:type="gramEnd"/>
       <w:r>
         <w:rPr>
           <w:rFonts w:ascii="Arial" w:eastAsia="Times New Roman" w:hAnsi="Arial" w:cs="Arial"/>
@@ -9681,7 +9553,6 @@
         <w:t xml:space="preserve"> </w:t>
       </w:r>
       <w:proofErr w:type="spellStart"/>
-      <w:proofErr w:type="gramStart"/>
       <w:r>
         <w:rPr>
           <w:rFonts w:ascii="Arial" w:eastAsia="Times New Roman" w:hAnsi="Arial" w:cs="Arial"/>
@@ -9703,7 +9574,6 @@
         </w:rPr>
         <w:t>[</w:t>
       </w:r>
-      <w:proofErr w:type="gramEnd"/>
       <w:r>
         <w:rPr>
           <w:rFonts w:ascii="Arial" w:eastAsia="Times New Roman" w:hAnsi="Arial" w:cs="Arial"/>
@@ -9878,7 +9748,6 @@
         <w:tab/>
       </w:r>
       <w:proofErr w:type="spellStart"/>
-      <w:proofErr w:type="gramStart"/>
       <w:r>
         <w:rPr>
           <w:rFonts w:ascii="Arial" w:hAnsi="Arial" w:cs="Arial"/>
@@ -9894,43 +9763,34 @@
           <w:b/>
           <w:bCs/>
         </w:rPr>
-        <w:t xml:space="preserve"> ?</w:t>
-      </w:r>
-      <w:proofErr w:type="gramEnd"/>
+        <w:t xml:space="preserve"> ? </w:t>
+      </w:r>
+      <w:proofErr w:type="spellStart"/>
       <w:r>
         <w:rPr>
           <w:rFonts w:ascii="Arial" w:hAnsi="Arial" w:cs="Arial"/>
           <w:b/>
           <w:bCs/>
         </w:rPr>
-        <w:t xml:space="preserve"> </w:t>
-      </w:r>
-      <w:proofErr w:type="spellStart"/>
+        <w:t>true</w:t>
+      </w:r>
+      <w:proofErr w:type="spellEnd"/>
       <w:r>
         <w:rPr>
           <w:rFonts w:ascii="Arial" w:hAnsi="Arial" w:cs="Arial"/>
           <w:b/>
           <w:bCs/>
         </w:rPr>
-        <w:t>true</w:t>
-      </w:r>
-      <w:proofErr w:type="spellEnd"/>
-      <w:r>
+        <w:t xml:space="preserve"> : false</w:t>
+      </w:r>
+    </w:p>
+    <w:p>
+      <w:pPr>
         <w:rPr>
           <w:rFonts w:ascii="Arial" w:hAnsi="Arial" w:cs="Arial"/>
           <w:b/>
           <w:bCs/>
         </w:rPr>
-        <w:t xml:space="preserve"> : false</w:t>
-      </w:r>
-    </w:p>
-    <w:p>
-      <w:pPr>
-        <w:rPr>
-          <w:rFonts w:ascii="Arial" w:hAnsi="Arial" w:cs="Arial"/>
-          <w:b/>
-          <w:bCs/>
-        </w:rPr>
       </w:pPr>
     </w:p>
     <w:p>
@@ -10054,7 +9914,6 @@
         </w:rPr>
         <w:t xml:space="preserve">        </w:t>
       </w:r>
-      <w:proofErr w:type="gramStart"/>
       <w:r>
         <w:rPr>
           <w:rFonts w:ascii="Arial" w:eastAsia="Times New Roman" w:hAnsi="Arial" w:cs="Arial"/>
@@ -10096,7 +9955,6 @@
         <w:t>(</w:t>
       </w:r>
       <w:proofErr w:type="spellStart"/>
-      <w:proofErr w:type="gramEnd"/>
       <w:r>
         <w:rPr>
           <w:rFonts w:ascii="Arial" w:eastAsia="Times New Roman" w:hAnsi="Arial" w:cs="Arial"/>
@@ -10893,7 +10751,6 @@
         </w:rPr>
         <w:t xml:space="preserve">        </w:t>
       </w:r>
-      <w:proofErr w:type="gramStart"/>
       <w:r>
         <w:rPr>
           <w:rFonts w:ascii="Arial" w:eastAsia="Times New Roman" w:hAnsi="Arial" w:cs="Arial"/>
@@ -10944,7 +10801,6 @@
         </w:rPr>
         <w:t>1</w:t>
       </w:r>
-      <w:proofErr w:type="gramEnd"/>
       <w:r>
         <w:rPr>
           <w:rFonts w:ascii="Arial" w:eastAsia="Times New Roman" w:hAnsi="Arial" w:cs="Arial"/>
@@ -10977,7 +10833,6 @@
         <w:t>yes</w:t>
       </w:r>
       <w:proofErr w:type="spellEnd"/>
-      <w:proofErr w:type="gramStart"/>
       <w:r>
         <w:rPr>
           <w:rFonts w:ascii="Arial" w:eastAsia="Times New Roman" w:hAnsi="Arial" w:cs="Arial"/>
@@ -10996,18 +10851,7 @@
           <w:szCs w:val="21"/>
           <w:lang w:eastAsia="pt-BR"/>
         </w:rPr>
-        <w:t xml:space="preserve"> :</w:t>
-      </w:r>
-      <w:proofErr w:type="gramEnd"/>
-      <w:r>
-        <w:rPr>
-          <w:rFonts w:ascii="Arial" w:eastAsia="Times New Roman" w:hAnsi="Arial" w:cs="Arial"/>
-          <w:color w:val="D4D4D4"/>
-          <w:sz w:val="21"/>
-          <w:szCs w:val="21"/>
-          <w:lang w:eastAsia="pt-BR"/>
-        </w:rPr>
-        <w:t xml:space="preserve"> </w:t>
+        <w:t xml:space="preserve"> : </w:t>
       </w:r>
       <w:r>
         <w:rPr>
@@ -11052,7 +10896,6 @@
         </w:rPr>
         <w:t xml:space="preserve">        </w:t>
       </w:r>
-      <w:proofErr w:type="gramStart"/>
       <w:r>
         <w:rPr>
           <w:rFonts w:ascii="Arial" w:eastAsia="Times New Roman" w:hAnsi="Arial" w:cs="Arial"/>
@@ -11101,9 +10944,18 @@
           <w:szCs w:val="21"/>
           <w:lang w:eastAsia="pt-BR"/>
         </w:rPr>
-        <w:t>"</w:t>
-      </w:r>
-      <w:proofErr w:type="gramEnd"/>
+        <w:t>""</w:t>
+      </w:r>
+      <w:r>
+        <w:rPr>
+          <w:rFonts w:ascii="Arial" w:eastAsia="Times New Roman" w:hAnsi="Arial" w:cs="Arial"/>
+          <w:color w:val="D4D4D4"/>
+          <w:sz w:val="21"/>
+          <w:szCs w:val="21"/>
+          <w:lang w:eastAsia="pt-BR"/>
+        </w:rPr>
+        <w:t xml:space="preserve"> ? </w:t>
+      </w:r>
       <w:r>
         <w:rPr>
           <w:rFonts w:ascii="Arial" w:eastAsia="Times New Roman" w:hAnsi="Arial" w:cs="Arial"/>
@@ -11112,18 +10964,9 @@
           <w:szCs w:val="21"/>
           <w:lang w:eastAsia="pt-BR"/>
         </w:rPr>
-        <w:t>"</w:t>
-      </w:r>
-      <w:r>
-        <w:rPr>
-          <w:rFonts w:ascii="Arial" w:eastAsia="Times New Roman" w:hAnsi="Arial" w:cs="Arial"/>
-          <w:color w:val="D4D4D4"/>
-          <w:sz w:val="21"/>
-          <w:szCs w:val="21"/>
-          <w:lang w:eastAsia="pt-BR"/>
-        </w:rPr>
-        <w:t xml:space="preserve"> ? </w:t>
-      </w:r>
+        <w:t>'</w:t>
+      </w:r>
+      <w:proofErr w:type="spellStart"/>
       <w:r>
         <w:rPr>
           <w:rFonts w:ascii="Arial" w:eastAsia="Times New Roman" w:hAnsi="Arial" w:cs="Arial"/>
@@ -11132,51 +10975,28 @@
           <w:szCs w:val="21"/>
           <w:lang w:eastAsia="pt-BR"/>
         </w:rPr>
+        <w:t>yes</w:t>
+      </w:r>
+      <w:proofErr w:type="spellEnd"/>
+      <w:r>
+        <w:rPr>
+          <w:rFonts w:ascii="Arial" w:eastAsia="Times New Roman" w:hAnsi="Arial" w:cs="Arial"/>
+          <w:color w:val="CE9178"/>
+          <w:sz w:val="21"/>
+          <w:szCs w:val="21"/>
+          <w:lang w:eastAsia="pt-BR"/>
+        </w:rPr>
         <w:t>'</w:t>
       </w:r>
-      <w:proofErr w:type="spellStart"/>
-      <w:r>
-        <w:rPr>
-          <w:rFonts w:ascii="Arial" w:eastAsia="Times New Roman" w:hAnsi="Arial" w:cs="Arial"/>
-          <w:color w:val="CE9178"/>
-          <w:sz w:val="21"/>
-          <w:szCs w:val="21"/>
-          <w:lang w:eastAsia="pt-BR"/>
-        </w:rPr>
-        <w:t>yes</w:t>
-      </w:r>
-      <w:proofErr w:type="spellEnd"/>
-      <w:proofErr w:type="gramStart"/>
-      <w:r>
-        <w:rPr>
-          <w:rFonts w:ascii="Arial" w:eastAsia="Times New Roman" w:hAnsi="Arial" w:cs="Arial"/>
-          <w:color w:val="CE9178"/>
-          <w:sz w:val="21"/>
-          <w:szCs w:val="21"/>
-          <w:lang w:eastAsia="pt-BR"/>
-        </w:rPr>
-        <w:t>'</w:t>
-      </w:r>
-      <w:r>
-        <w:rPr>
-          <w:rFonts w:ascii="Arial" w:eastAsia="Times New Roman" w:hAnsi="Arial" w:cs="Arial"/>
-          <w:color w:val="D4D4D4"/>
-          <w:sz w:val="21"/>
-          <w:szCs w:val="21"/>
-          <w:lang w:eastAsia="pt-BR"/>
-        </w:rPr>
-        <w:t xml:space="preserve"> :</w:t>
-      </w:r>
-      <w:proofErr w:type="gramEnd"/>
-      <w:r>
-        <w:rPr>
-          <w:rFonts w:ascii="Arial" w:eastAsia="Times New Roman" w:hAnsi="Arial" w:cs="Arial"/>
-          <w:color w:val="D4D4D4"/>
-          <w:sz w:val="21"/>
-          <w:szCs w:val="21"/>
-          <w:lang w:eastAsia="pt-BR"/>
-        </w:rPr>
-        <w:t xml:space="preserve"> </w:t>
+      <w:r>
+        <w:rPr>
+          <w:rFonts w:ascii="Arial" w:eastAsia="Times New Roman" w:hAnsi="Arial" w:cs="Arial"/>
+          <w:color w:val="D4D4D4"/>
+          <w:sz w:val="21"/>
+          <w:szCs w:val="21"/>
+          <w:lang w:eastAsia="pt-BR"/>
+        </w:rPr>
+        <w:t xml:space="preserve"> : </w:t>
       </w:r>
       <w:r>
         <w:rPr>
@@ -11221,7 +11041,6 @@
         </w:rPr>
         <w:t xml:space="preserve">        </w:t>
       </w:r>
-      <w:proofErr w:type="gramStart"/>
       <w:r>
         <w:rPr>
           <w:rFonts w:ascii="Arial" w:eastAsia="Times New Roman" w:hAnsi="Arial" w:cs="Arial"/>
@@ -11270,9 +11089,18 @@
           <w:szCs w:val="21"/>
           <w:lang w:eastAsia="pt-BR"/>
         </w:rPr>
-        <w:t>"</w:t>
-      </w:r>
-      <w:proofErr w:type="gramEnd"/>
+        <w:t>"0"</w:t>
+      </w:r>
+      <w:r>
+        <w:rPr>
+          <w:rFonts w:ascii="Arial" w:eastAsia="Times New Roman" w:hAnsi="Arial" w:cs="Arial"/>
+          <w:color w:val="D4D4D4"/>
+          <w:sz w:val="21"/>
+          <w:szCs w:val="21"/>
+          <w:lang w:eastAsia="pt-BR"/>
+        </w:rPr>
+        <w:t xml:space="preserve">? </w:t>
+      </w:r>
       <w:r>
         <w:rPr>
           <w:rFonts w:ascii="Arial" w:eastAsia="Times New Roman" w:hAnsi="Arial" w:cs="Arial"/>
@@ -11281,18 +11109,9 @@
           <w:szCs w:val="21"/>
           <w:lang w:eastAsia="pt-BR"/>
         </w:rPr>
-        <w:t>0"</w:t>
-      </w:r>
-      <w:r>
-        <w:rPr>
-          <w:rFonts w:ascii="Arial" w:eastAsia="Times New Roman" w:hAnsi="Arial" w:cs="Arial"/>
-          <w:color w:val="D4D4D4"/>
-          <w:sz w:val="21"/>
-          <w:szCs w:val="21"/>
-          <w:lang w:eastAsia="pt-BR"/>
-        </w:rPr>
-        <w:t xml:space="preserve">? </w:t>
-      </w:r>
+        <w:t>'</w:t>
+      </w:r>
+      <w:proofErr w:type="spellStart"/>
       <w:r>
         <w:rPr>
           <w:rFonts w:ascii="Arial" w:eastAsia="Times New Roman" w:hAnsi="Arial" w:cs="Arial"/>
@@ -11301,51 +11120,28 @@
           <w:szCs w:val="21"/>
           <w:lang w:eastAsia="pt-BR"/>
         </w:rPr>
+        <w:t>yes</w:t>
+      </w:r>
+      <w:proofErr w:type="spellEnd"/>
+      <w:r>
+        <w:rPr>
+          <w:rFonts w:ascii="Arial" w:eastAsia="Times New Roman" w:hAnsi="Arial" w:cs="Arial"/>
+          <w:color w:val="CE9178"/>
+          <w:sz w:val="21"/>
+          <w:szCs w:val="21"/>
+          <w:lang w:eastAsia="pt-BR"/>
+        </w:rPr>
         <w:t>'</w:t>
       </w:r>
-      <w:proofErr w:type="spellStart"/>
-      <w:r>
-        <w:rPr>
-          <w:rFonts w:ascii="Arial" w:eastAsia="Times New Roman" w:hAnsi="Arial" w:cs="Arial"/>
-          <w:color w:val="CE9178"/>
-          <w:sz w:val="21"/>
-          <w:szCs w:val="21"/>
-          <w:lang w:eastAsia="pt-BR"/>
-        </w:rPr>
-        <w:t>yes</w:t>
-      </w:r>
-      <w:proofErr w:type="spellEnd"/>
-      <w:proofErr w:type="gramStart"/>
-      <w:r>
-        <w:rPr>
-          <w:rFonts w:ascii="Arial" w:eastAsia="Times New Roman" w:hAnsi="Arial" w:cs="Arial"/>
-          <w:color w:val="CE9178"/>
-          <w:sz w:val="21"/>
-          <w:szCs w:val="21"/>
-          <w:lang w:eastAsia="pt-BR"/>
-        </w:rPr>
-        <w:t>'</w:t>
-      </w:r>
-      <w:r>
-        <w:rPr>
-          <w:rFonts w:ascii="Arial" w:eastAsia="Times New Roman" w:hAnsi="Arial" w:cs="Arial"/>
-          <w:color w:val="D4D4D4"/>
-          <w:sz w:val="21"/>
-          <w:szCs w:val="21"/>
-          <w:lang w:eastAsia="pt-BR"/>
-        </w:rPr>
-        <w:t xml:space="preserve"> :</w:t>
-      </w:r>
-      <w:proofErr w:type="gramEnd"/>
-      <w:r>
-        <w:rPr>
-          <w:rFonts w:ascii="Arial" w:eastAsia="Times New Roman" w:hAnsi="Arial" w:cs="Arial"/>
-          <w:color w:val="D4D4D4"/>
-          <w:sz w:val="21"/>
-          <w:szCs w:val="21"/>
-          <w:lang w:eastAsia="pt-BR"/>
-        </w:rPr>
-        <w:t xml:space="preserve"> </w:t>
+      <w:r>
+        <w:rPr>
+          <w:rFonts w:ascii="Arial" w:eastAsia="Times New Roman" w:hAnsi="Arial" w:cs="Arial"/>
+          <w:color w:val="D4D4D4"/>
+          <w:sz w:val="21"/>
+          <w:szCs w:val="21"/>
+          <w:lang w:eastAsia="pt-BR"/>
+        </w:rPr>
+        <w:t xml:space="preserve"> : </w:t>
       </w:r>
       <w:r>
         <w:rPr>
@@ -11390,7 +11186,6 @@
         </w:rPr>
         <w:t xml:space="preserve">        </w:t>
       </w:r>
-      <w:proofErr w:type="gramStart"/>
       <w:r>
         <w:rPr>
           <w:rFonts w:ascii="Arial" w:eastAsia="Times New Roman" w:hAnsi="Arial" w:cs="Arial"/>
@@ -11429,18 +11224,7 @@
           <w:szCs w:val="21"/>
           <w:lang w:eastAsia="pt-BR"/>
         </w:rPr>
-        <w:t>( {</w:t>
-      </w:r>
-      <w:proofErr w:type="gramEnd"/>
-      <w:r>
-        <w:rPr>
-          <w:rFonts w:ascii="Arial" w:eastAsia="Times New Roman" w:hAnsi="Arial" w:cs="Arial"/>
-          <w:color w:val="D4D4D4"/>
-          <w:sz w:val="21"/>
-          <w:szCs w:val="21"/>
-          <w:lang w:eastAsia="pt-BR"/>
-        </w:rPr>
-        <w:t xml:space="preserve">} ? </w:t>
+        <w:t xml:space="preserve">( {} ? </w:t>
       </w:r>
       <w:r>
         <w:rPr>
@@ -11464,7 +11248,6 @@
         <w:t>yes</w:t>
       </w:r>
       <w:proofErr w:type="spellEnd"/>
-      <w:proofErr w:type="gramStart"/>
       <w:r>
         <w:rPr>
           <w:rFonts w:ascii="Arial" w:eastAsia="Times New Roman" w:hAnsi="Arial" w:cs="Arial"/>
@@ -11483,18 +11266,7 @@
           <w:szCs w:val="21"/>
           <w:lang w:eastAsia="pt-BR"/>
         </w:rPr>
-        <w:t xml:space="preserve"> :</w:t>
-      </w:r>
-      <w:proofErr w:type="gramEnd"/>
-      <w:r>
-        <w:rPr>
-          <w:rFonts w:ascii="Arial" w:eastAsia="Times New Roman" w:hAnsi="Arial" w:cs="Arial"/>
-          <w:color w:val="D4D4D4"/>
-          <w:sz w:val="21"/>
-          <w:szCs w:val="21"/>
-          <w:lang w:eastAsia="pt-BR"/>
-        </w:rPr>
-        <w:t xml:space="preserve"> </w:t>
+        <w:t xml:space="preserve"> : </w:t>
       </w:r>
       <w:r>
         <w:rPr>
@@ -11539,7 +11311,6 @@
         </w:rPr>
         <w:t xml:space="preserve">        </w:t>
       </w:r>
-      <w:proofErr w:type="gramStart"/>
       <w:r>
         <w:rPr>
           <w:rFonts w:ascii="Arial" w:eastAsia="Times New Roman" w:hAnsi="Arial" w:cs="Arial"/>
@@ -11592,7 +11363,6 @@
         <w:t>null</w:t>
       </w:r>
       <w:proofErr w:type="spellEnd"/>
-      <w:proofErr w:type="gramEnd"/>
       <w:r>
         <w:rPr>
           <w:rFonts w:ascii="Arial" w:eastAsia="Times New Roman" w:hAnsi="Arial" w:cs="Arial"/>
@@ -11625,7 +11395,6 @@
         <w:t>yes</w:t>
       </w:r>
       <w:proofErr w:type="spellEnd"/>
-      <w:proofErr w:type="gramStart"/>
       <w:r>
         <w:rPr>
           <w:rFonts w:ascii="Arial" w:eastAsia="Times New Roman" w:hAnsi="Arial" w:cs="Arial"/>
@@ -11644,18 +11413,7 @@
           <w:szCs w:val="21"/>
           <w:lang w:eastAsia="pt-BR"/>
         </w:rPr>
-        <w:t xml:space="preserve"> :</w:t>
-      </w:r>
-      <w:proofErr w:type="gramEnd"/>
-      <w:r>
-        <w:rPr>
-          <w:rFonts w:ascii="Arial" w:eastAsia="Times New Roman" w:hAnsi="Arial" w:cs="Arial"/>
-          <w:color w:val="D4D4D4"/>
-          <w:sz w:val="21"/>
-          <w:szCs w:val="21"/>
-          <w:lang w:eastAsia="pt-BR"/>
-        </w:rPr>
-        <w:t xml:space="preserve"> </w:t>
+        <w:t xml:space="preserve"> : </w:t>
       </w:r>
       <w:r>
         <w:rPr>
@@ -11700,7 +11458,6 @@
         </w:rPr>
         <w:t xml:space="preserve">        </w:t>
       </w:r>
-      <w:proofErr w:type="gramStart"/>
       <w:r>
         <w:rPr>
           <w:rFonts w:ascii="Arial" w:eastAsia="Times New Roman" w:hAnsi="Arial" w:cs="Arial"/>
@@ -11753,7 +11510,6 @@
         <w:t>Infinity</w:t>
       </w:r>
       <w:proofErr w:type="spellEnd"/>
-      <w:proofErr w:type="gramEnd"/>
       <w:r>
         <w:rPr>
           <w:rFonts w:ascii="Arial" w:eastAsia="Times New Roman" w:hAnsi="Arial" w:cs="Arial"/>
@@ -11786,7 +11542,6 @@
         <w:t>yes</w:t>
       </w:r>
       <w:proofErr w:type="spellEnd"/>
-      <w:proofErr w:type="gramStart"/>
       <w:r>
         <w:rPr>
           <w:rFonts w:ascii="Arial" w:eastAsia="Times New Roman" w:hAnsi="Arial" w:cs="Arial"/>
@@ -11805,18 +11560,7 @@
           <w:szCs w:val="21"/>
           <w:lang w:eastAsia="pt-BR"/>
         </w:rPr>
-        <w:t xml:space="preserve"> :</w:t>
-      </w:r>
-      <w:proofErr w:type="gramEnd"/>
-      <w:r>
-        <w:rPr>
-          <w:rFonts w:ascii="Arial" w:eastAsia="Times New Roman" w:hAnsi="Arial" w:cs="Arial"/>
-          <w:color w:val="D4D4D4"/>
-          <w:sz w:val="21"/>
-          <w:szCs w:val="21"/>
-          <w:lang w:eastAsia="pt-BR"/>
-        </w:rPr>
-        <w:t xml:space="preserve"> </w:t>
+        <w:t xml:space="preserve"> : </w:t>
       </w:r>
       <w:r>
         <w:rPr>
@@ -13218,7 +12962,6 @@
           <w:lang w:eastAsia="pt-BR"/>
         </w:rPr>
       </w:pPr>
-      <w:proofErr w:type="gramStart"/>
       <w:r>
         <w:rPr>
           <w:rFonts w:ascii="Arial" w:eastAsia="Times New Roman" w:hAnsi="Arial" w:cs="Arial"/>
@@ -13259,7 +13002,6 @@
         </w:rPr>
         <w:t>(</w:t>
       </w:r>
-      <w:proofErr w:type="gramEnd"/>
       <w:r>
         <w:rPr>
           <w:rFonts w:ascii="Arial" w:eastAsia="Times New Roman" w:hAnsi="Arial" w:cs="Arial"/>
@@ -13334,7 +13076,6 @@
           <w:lang w:eastAsia="pt-BR"/>
         </w:rPr>
       </w:pPr>
-      <w:proofErr w:type="gramStart"/>
       <w:r>
         <w:rPr>
           <w:rFonts w:ascii="Arial" w:eastAsia="Times New Roman" w:hAnsi="Arial" w:cs="Arial"/>
@@ -13373,18 +13114,7 @@
           <w:szCs w:val="21"/>
           <w:lang w:eastAsia="pt-BR"/>
         </w:rPr>
-        <w:t>(</w:t>
-      </w:r>
-      <w:proofErr w:type="gramEnd"/>
-      <w:r>
-        <w:rPr>
-          <w:rFonts w:ascii="Arial" w:eastAsia="Times New Roman" w:hAnsi="Arial" w:cs="Arial"/>
-          <w:color w:val="D4D4D4"/>
-          <w:sz w:val="21"/>
-          <w:szCs w:val="21"/>
-          <w:lang w:eastAsia="pt-BR"/>
-        </w:rPr>
-        <w:t>(</w:t>
+        <w:t>((</w:t>
       </w:r>
       <w:r>
         <w:rPr>
@@ -13460,7 +13190,6 @@
           <w:lang w:eastAsia="pt-BR"/>
         </w:rPr>
       </w:pPr>
-      <w:proofErr w:type="gramStart"/>
       <w:r>
         <w:rPr>
           <w:rFonts w:ascii="Arial" w:eastAsia="Times New Roman" w:hAnsi="Arial" w:cs="Arial"/>
@@ -13501,7 +13230,6 @@
         </w:rPr>
         <w:t>(</w:t>
       </w:r>
-      <w:proofErr w:type="gramEnd"/>
       <w:r>
         <w:rPr>
           <w:rFonts w:ascii="Arial" w:eastAsia="Times New Roman" w:hAnsi="Arial" w:cs="Arial"/>
@@ -13596,7 +13324,6 @@
           <w:lang w:eastAsia="pt-BR"/>
         </w:rPr>
       </w:pPr>
-      <w:proofErr w:type="gramStart"/>
       <w:r>
         <w:rPr>
           <w:rFonts w:ascii="Arial" w:eastAsia="Times New Roman" w:hAnsi="Arial" w:cs="Arial"/>
@@ -13637,7 +13364,6 @@
         </w:rPr>
         <w:t>(</w:t>
       </w:r>
-      <w:proofErr w:type="gramEnd"/>
       <w:r>
         <w:rPr>
           <w:rFonts w:ascii="Arial" w:eastAsia="Times New Roman" w:hAnsi="Arial" w:cs="Arial"/>
@@ -13732,7 +13458,6 @@
           <w:lang w:eastAsia="pt-BR"/>
         </w:rPr>
       </w:pPr>
-      <w:proofErr w:type="gramStart"/>
       <w:r>
         <w:rPr>
           <w:rFonts w:ascii="Arial" w:eastAsia="Times New Roman" w:hAnsi="Arial" w:cs="Arial"/>
@@ -13773,7 +13498,6 @@
         </w:rPr>
         <w:t>(</w:t>
       </w:r>
-      <w:proofErr w:type="gramEnd"/>
       <w:r>
         <w:rPr>
           <w:rFonts w:ascii="Arial" w:eastAsia="Times New Roman" w:hAnsi="Arial" w:cs="Arial"/>
@@ -13868,7 +13592,6 @@
           <w:lang w:eastAsia="pt-BR"/>
         </w:rPr>
       </w:pPr>
-      <w:proofErr w:type="gramStart"/>
       <w:r>
         <w:rPr>
           <w:rFonts w:ascii="Arial" w:eastAsia="Times New Roman" w:hAnsi="Arial" w:cs="Arial"/>
@@ -13909,7 +13632,6 @@
         </w:rPr>
         <w:t>(</w:t>
       </w:r>
-      <w:proofErr w:type="gramEnd"/>
       <w:r>
         <w:rPr>
           <w:rFonts w:ascii="Arial" w:eastAsia="Times New Roman" w:hAnsi="Arial" w:cs="Arial"/>
@@ -14016,7 +13738,6 @@
           <w:lang w:eastAsia="pt-BR"/>
         </w:rPr>
       </w:pPr>
-      <w:proofErr w:type="gramStart"/>
       <w:r>
         <w:rPr>
           <w:rFonts w:ascii="Arial" w:eastAsia="Times New Roman" w:hAnsi="Arial" w:cs="Arial"/>
@@ -14057,7 +13778,6 @@
         </w:rPr>
         <w:t>(</w:t>
       </w:r>
-      <w:proofErr w:type="gramEnd"/>
       <w:r>
         <w:rPr>
           <w:rFonts w:ascii="Arial" w:eastAsia="Times New Roman" w:hAnsi="Arial" w:cs="Arial"/>
@@ -14152,7 +13872,6 @@
           <w:lang w:eastAsia="pt-BR"/>
         </w:rPr>
       </w:pPr>
-      <w:proofErr w:type="gramStart"/>
       <w:r>
         <w:rPr>
           <w:rFonts w:ascii="Arial" w:eastAsia="Times New Roman" w:hAnsi="Arial" w:cs="Arial"/>
@@ -14194,7 +13913,6 @@
         <w:t>(</w:t>
       </w:r>
       <w:proofErr w:type="spellStart"/>
-      <w:proofErr w:type="gramEnd"/>
       <w:r>
         <w:rPr>
           <w:rFonts w:ascii="Arial" w:eastAsia="Times New Roman" w:hAnsi="Arial" w:cs="Arial"/>
@@ -14250,7 +13968,6 @@
           <w:lang w:eastAsia="pt-BR"/>
         </w:rPr>
       </w:pPr>
-      <w:proofErr w:type="gramStart"/>
       <w:r>
         <w:rPr>
           <w:rFonts w:ascii="Arial" w:eastAsia="Times New Roman" w:hAnsi="Arial" w:cs="Arial"/>
@@ -14292,7 +14009,6 @@
         <w:t>(</w:t>
       </w:r>
       <w:proofErr w:type="spellStart"/>
-      <w:proofErr w:type="gramEnd"/>
       <w:r>
         <w:rPr>
           <w:rFonts w:ascii="Arial" w:eastAsia="Times New Roman" w:hAnsi="Arial" w:cs="Arial"/>
@@ -14398,9 +14114,32 @@
             <w:rStyle w:val="Hyperlink"/>
             <w:rFonts w:ascii="Arial" w:hAnsi="Arial" w:cs="Arial"/>
           </w:rPr>
-          <w:t>https://developer.mozilla.org/pt-BR/docs/Web/JavaScri</w:t>
+          <w:t>https://developer.mozilla.org/pt-BR/docs/Web/JavaScript/Guide</w:t>
+        </w:r>
+        <w:r>
+          <w:rPr>
+            <w:rStyle w:val="Hyperlink"/>
+            <w:rFonts w:ascii="Arial" w:hAnsi="Arial" w:cs="Arial"/>
+          </w:rPr>
+          <w:t>/</w:t>
+        </w:r>
+        <w:r>
+          <w:rPr>
+            <w:rStyle w:val="Hyperlink"/>
+            <w:rFonts w:ascii="Arial" w:hAnsi="Arial" w:cs="Arial"/>
+          </w:rPr>
+          <w:t>Expressions_and_Operators</w:t>
         </w:r>
       </w:hyperlink>
+    </w:p>
+    <w:p>
+      <w:pPr>
+        <w:spacing w:after="120" w:line="240" w:lineRule="auto"/>
+        <w:ind w:right="141"/>
+        <w:rPr>
+          <w:rFonts w:ascii="Arial" w:hAnsi="Arial" w:cs="Arial"/>
+        </w:rPr>
+      </w:pPr>
     </w:p>
     <w:p>
       <w:pPr>

</xml_diff>

<commit_message>
update class 02 file txt
</commit_message>
<xml_diff>
--- a/JavaScript/documents/class-02-Expressions-Operators.docx
+++ b/JavaScript/documents/class-02-Expressions-Operators.docx
@@ -190,6 +190,7 @@
         </w:rPr>
         <w:t xml:space="preserve"> </w:t>
       </w:r>
+      <w:proofErr w:type="gramStart"/>
       <w:r>
         <w:rPr>
           <w:rFonts w:ascii="Arial" w:hAnsi="Arial" w:cs="Arial"/>
@@ -202,6 +203,7 @@
         </w:rPr>
         <w:t>+</w:t>
       </w:r>
+      <w:proofErr w:type="gramEnd"/>
       <w:r>
         <w:rPr>
           <w:rFonts w:ascii="Arial" w:hAnsi="Arial" w:cs="Arial"/>
@@ -234,6 +236,7 @@
         </w:rPr>
         <w:t xml:space="preserve"> </w:t>
       </w:r>
+      <w:proofErr w:type="gramStart"/>
       <w:r>
         <w:rPr>
           <w:rFonts w:ascii="Arial" w:hAnsi="Arial" w:cs="Arial"/>
@@ -246,6 +249,7 @@
         </w:rPr>
         <w:t>-</w:t>
       </w:r>
+      <w:proofErr w:type="gramEnd"/>
       <w:r>
         <w:rPr>
           <w:rFonts w:ascii="Arial" w:hAnsi="Arial" w:cs="Arial"/>
@@ -278,6 +282,7 @@
         </w:rPr>
         <w:t xml:space="preserve"> </w:t>
       </w:r>
+      <w:proofErr w:type="gramStart"/>
       <w:r>
         <w:rPr>
           <w:rFonts w:ascii="Arial" w:hAnsi="Arial" w:cs="Arial"/>
@@ -290,6 +295,7 @@
         </w:rPr>
         <w:t>*</w:t>
       </w:r>
+      <w:proofErr w:type="gramEnd"/>
       <w:r>
         <w:rPr>
           <w:rFonts w:ascii="Arial" w:hAnsi="Arial" w:cs="Arial"/>
@@ -322,6 +328,7 @@
         </w:rPr>
         <w:t xml:space="preserve"> </w:t>
       </w:r>
+      <w:proofErr w:type="gramStart"/>
       <w:r>
         <w:rPr>
           <w:rFonts w:ascii="Arial" w:hAnsi="Arial" w:cs="Arial"/>
@@ -334,6 +341,7 @@
         </w:rPr>
         <w:t>/</w:t>
       </w:r>
+      <w:proofErr w:type="gramEnd"/>
       <w:r>
         <w:rPr>
           <w:rFonts w:ascii="Arial" w:hAnsi="Arial" w:cs="Arial"/>
@@ -366,6 +374,7 @@
         </w:rPr>
         <w:t xml:space="preserve"> </w:t>
       </w:r>
+      <w:proofErr w:type="gramStart"/>
       <w:r>
         <w:rPr>
           <w:rFonts w:ascii="Arial" w:hAnsi="Arial" w:cs="Arial"/>
@@ -378,6 +387,7 @@
         </w:rPr>
         <w:t>%</w:t>
       </w:r>
+      <w:proofErr w:type="gramEnd"/>
       <w:r>
         <w:rPr>
           <w:rFonts w:ascii="Arial" w:hAnsi="Arial" w:cs="Arial"/>
@@ -410,6 +420,7 @@
         </w:rPr>
         <w:t xml:space="preserve"> </w:t>
       </w:r>
+      <w:proofErr w:type="gramStart"/>
       <w:r>
         <w:rPr>
           <w:rFonts w:ascii="Arial" w:hAnsi="Arial" w:cs="Arial"/>
@@ -420,7 +431,14 @@
         <w:rPr>
           <w:rFonts w:ascii="Arial" w:hAnsi="Arial" w:cs="Arial"/>
         </w:rPr>
-        <w:t>**</w:t>
+        <w:t>*</w:t>
+      </w:r>
+      <w:proofErr w:type="gramEnd"/>
+      <w:r>
+        <w:rPr>
+          <w:rFonts w:ascii="Arial" w:hAnsi="Arial" w:cs="Arial"/>
+        </w:rPr>
+        <w:t>*</w:t>
       </w:r>
       <w:r>
         <w:rPr>
@@ -494,6 +512,7 @@
         </w:rPr>
         <w:t xml:space="preserve"> </w:t>
       </w:r>
+      <w:proofErr w:type="gramStart"/>
       <w:r>
         <w:rPr>
           <w:rFonts w:ascii="Arial" w:hAnsi="Arial" w:cs="Arial"/>
@@ -504,7 +523,14 @@
         <w:rPr>
           <w:rFonts w:ascii="Arial" w:hAnsi="Arial" w:cs="Arial"/>
         </w:rPr>
-        <w:t>++</w:t>
+        <w:t>+</w:t>
+      </w:r>
+      <w:proofErr w:type="gramEnd"/>
+      <w:r>
+        <w:rPr>
+          <w:rFonts w:ascii="Arial" w:hAnsi="Arial" w:cs="Arial"/>
+        </w:rPr>
+        <w:t>+</w:t>
       </w:r>
       <w:r>
         <w:rPr>
@@ -538,6 +564,7 @@
         </w:rPr>
         <w:t xml:space="preserve"> </w:t>
       </w:r>
+      <w:proofErr w:type="gramStart"/>
       <w:r>
         <w:rPr>
           <w:rFonts w:ascii="Arial" w:hAnsi="Arial" w:cs="Arial"/>
@@ -550,6 +577,7 @@
         </w:rPr>
         <w:t>--</w:t>
       </w:r>
+      <w:proofErr w:type="gramEnd"/>
       <w:r>
         <w:rPr>
           <w:rFonts w:ascii="Arial" w:hAnsi="Arial" w:cs="Arial"/>
@@ -957,6 +985,7 @@
         </w:rPr>
         <w:t xml:space="preserve">        </w:t>
       </w:r>
+      <w:proofErr w:type="gramStart"/>
       <w:r>
         <w:rPr>
           <w:rFonts w:ascii="Arial" w:eastAsia="Times New Roman" w:hAnsi="Arial" w:cs="Arial"/>
@@ -997,6 +1026,7 @@
         </w:rPr>
         <w:t>(</w:t>
       </w:r>
+      <w:proofErr w:type="gramEnd"/>
       <w:r>
         <w:rPr>
           <w:rFonts w:ascii="Arial" w:eastAsia="Times New Roman" w:hAnsi="Arial" w:cs="Arial"/>
@@ -1060,6 +1090,7 @@
         </w:rPr>
         <w:t xml:space="preserve">        </w:t>
       </w:r>
+      <w:proofErr w:type="gramStart"/>
       <w:r>
         <w:rPr>
           <w:rFonts w:ascii="Arial" w:eastAsia="Times New Roman" w:hAnsi="Arial" w:cs="Arial"/>
@@ -1100,6 +1131,7 @@
         </w:rPr>
         <w:t>(</w:t>
       </w:r>
+      <w:proofErr w:type="gramEnd"/>
       <w:r>
         <w:rPr>
           <w:rFonts w:ascii="Arial" w:eastAsia="Times New Roman" w:hAnsi="Arial" w:cs="Arial"/>
@@ -1163,6 +1195,7 @@
         </w:rPr>
         <w:t xml:space="preserve">        </w:t>
       </w:r>
+      <w:proofErr w:type="gramStart"/>
       <w:r>
         <w:rPr>
           <w:rFonts w:ascii="Arial" w:eastAsia="Times New Roman" w:hAnsi="Arial" w:cs="Arial"/>
@@ -1203,6 +1236,7 @@
         </w:rPr>
         <w:t>(</w:t>
       </w:r>
+      <w:proofErr w:type="gramEnd"/>
       <w:r>
         <w:rPr>
           <w:rFonts w:ascii="Arial" w:eastAsia="Times New Roman" w:hAnsi="Arial" w:cs="Arial"/>
@@ -1266,6 +1300,7 @@
         </w:rPr>
         <w:t xml:space="preserve">        </w:t>
       </w:r>
+      <w:proofErr w:type="gramStart"/>
       <w:r>
         <w:rPr>
           <w:rFonts w:ascii="Arial" w:eastAsia="Times New Roman" w:hAnsi="Arial" w:cs="Arial"/>
@@ -1306,6 +1341,7 @@
         </w:rPr>
         <w:t>(</w:t>
       </w:r>
+      <w:proofErr w:type="gramEnd"/>
       <w:r>
         <w:rPr>
           <w:rFonts w:ascii="Arial" w:eastAsia="Times New Roman" w:hAnsi="Arial" w:cs="Arial"/>
@@ -1369,6 +1405,7 @@
         </w:rPr>
         <w:t xml:space="preserve">        </w:t>
       </w:r>
+      <w:proofErr w:type="gramStart"/>
       <w:r>
         <w:rPr>
           <w:rFonts w:ascii="Arial" w:eastAsia="Times New Roman" w:hAnsi="Arial" w:cs="Arial"/>
@@ -1409,6 +1446,7 @@
         </w:rPr>
         <w:t>(</w:t>
       </w:r>
+      <w:proofErr w:type="gramEnd"/>
       <w:r>
         <w:rPr>
           <w:rFonts w:ascii="Arial" w:eastAsia="Times New Roman" w:hAnsi="Arial" w:cs="Arial"/>
@@ -1472,6 +1510,7 @@
         </w:rPr>
         <w:t xml:space="preserve">        </w:t>
       </w:r>
+      <w:proofErr w:type="gramStart"/>
       <w:r>
         <w:rPr>
           <w:rFonts w:ascii="Arial" w:eastAsia="Times New Roman" w:hAnsi="Arial" w:cs="Arial"/>
@@ -1512,6 +1551,7 @@
         </w:rPr>
         <w:t>(</w:t>
       </w:r>
+      <w:proofErr w:type="gramEnd"/>
       <w:r>
         <w:rPr>
           <w:rFonts w:ascii="Arial" w:eastAsia="Times New Roman" w:hAnsi="Arial" w:cs="Arial"/>
@@ -1598,6 +1638,7 @@
         </w:rPr>
         <w:t xml:space="preserve">        </w:t>
       </w:r>
+      <w:proofErr w:type="gramStart"/>
       <w:r>
         <w:rPr>
           <w:rFonts w:ascii="Arial" w:eastAsia="Times New Roman" w:hAnsi="Arial" w:cs="Arial"/>
@@ -1636,7 +1677,18 @@
           <w:szCs w:val="21"/>
           <w:lang w:eastAsia="pt-BR"/>
         </w:rPr>
-        <w:t>(--</w:t>
+        <w:t>(</w:t>
+      </w:r>
+      <w:proofErr w:type="gramEnd"/>
+      <w:r>
+        <w:rPr>
+          <w:rFonts w:ascii="Arial" w:eastAsia="Times New Roman" w:hAnsi="Arial" w:cs="Arial"/>
+          <w:color w:val="D4D4D4"/>
+          <w:sz w:val="21"/>
+          <w:szCs w:val="21"/>
+          <w:lang w:eastAsia="pt-BR"/>
+        </w:rPr>
+        <w:t>--</w:t>
       </w:r>
       <w:r>
         <w:rPr>
@@ -1681,6 +1733,7 @@
         </w:rPr>
         <w:t xml:space="preserve">        </w:t>
       </w:r>
+      <w:proofErr w:type="gramStart"/>
       <w:r>
         <w:rPr>
           <w:rFonts w:ascii="Arial" w:eastAsia="Times New Roman" w:hAnsi="Arial" w:cs="Arial"/>
@@ -1719,7 +1772,18 @@
           <w:szCs w:val="21"/>
           <w:lang w:eastAsia="pt-BR"/>
         </w:rPr>
-        <w:t>(++</w:t>
+        <w:t>(</w:t>
+      </w:r>
+      <w:proofErr w:type="gramEnd"/>
+      <w:r>
+        <w:rPr>
+          <w:rFonts w:ascii="Arial" w:eastAsia="Times New Roman" w:hAnsi="Arial" w:cs="Arial"/>
+          <w:color w:val="D4D4D4"/>
+          <w:sz w:val="21"/>
+          <w:szCs w:val="21"/>
+          <w:lang w:eastAsia="pt-BR"/>
+        </w:rPr>
+        <w:t>++</w:t>
       </w:r>
       <w:r>
         <w:rPr>
@@ -2086,6 +2150,7 @@
         </w:rPr>
         <w:t xml:space="preserve">      </w:t>
       </w:r>
+      <w:proofErr w:type="gramStart"/>
       <w:r>
         <w:rPr>
           <w:rFonts w:ascii="Arial" w:eastAsia="Times New Roman" w:hAnsi="Arial" w:cs="Arial"/>
@@ -2126,6 +2191,7 @@
         </w:rPr>
         <w:t>(</w:t>
       </w:r>
+      <w:proofErr w:type="gramEnd"/>
       <w:r>
         <w:rPr>
           <w:rFonts w:ascii="Arial" w:eastAsia="Times New Roman" w:hAnsi="Arial" w:cs="Arial"/>
@@ -2189,6 +2255,7 @@
         </w:rPr>
         <w:t xml:space="preserve">      </w:t>
       </w:r>
+      <w:proofErr w:type="gramStart"/>
       <w:r>
         <w:rPr>
           <w:rFonts w:ascii="Arial" w:eastAsia="Times New Roman" w:hAnsi="Arial" w:cs="Arial"/>
@@ -2229,6 +2296,7 @@
         </w:rPr>
         <w:t>(</w:t>
       </w:r>
+      <w:proofErr w:type="gramEnd"/>
       <w:r>
         <w:rPr>
           <w:rFonts w:ascii="Arial" w:eastAsia="Times New Roman" w:hAnsi="Arial" w:cs="Arial"/>
@@ -2292,6 +2360,7 @@
         </w:rPr>
         <w:t xml:space="preserve">      </w:t>
       </w:r>
+      <w:proofErr w:type="gramStart"/>
       <w:r>
         <w:rPr>
           <w:rFonts w:ascii="Arial" w:eastAsia="Times New Roman" w:hAnsi="Arial" w:cs="Arial"/>
@@ -2332,6 +2401,7 @@
         </w:rPr>
         <w:t>(</w:t>
       </w:r>
+      <w:proofErr w:type="gramEnd"/>
       <w:r>
         <w:rPr>
           <w:rFonts w:ascii="Arial" w:eastAsia="Times New Roman" w:hAnsi="Arial" w:cs="Arial"/>
@@ -2395,6 +2465,7 @@
         </w:rPr>
         <w:t xml:space="preserve">      </w:t>
       </w:r>
+      <w:proofErr w:type="gramStart"/>
       <w:r>
         <w:rPr>
           <w:rFonts w:ascii="Arial" w:eastAsia="Times New Roman" w:hAnsi="Arial" w:cs="Arial"/>
@@ -2435,6 +2506,7 @@
         </w:rPr>
         <w:t>(</w:t>
       </w:r>
+      <w:proofErr w:type="gramEnd"/>
       <w:r>
         <w:rPr>
           <w:rFonts w:ascii="Arial" w:eastAsia="Times New Roman" w:hAnsi="Arial" w:cs="Arial"/>
@@ -2631,6 +2703,7 @@
         </w:rPr>
       </w:pPr>
       <w:proofErr w:type="spellStart"/>
+      <w:proofErr w:type="gramStart"/>
       <w:r>
         <w:rPr>
           <w:rFonts w:ascii="Arial" w:hAnsi="Arial" w:cs="Arial"/>
@@ -2642,7 +2715,14 @@
         <w:rPr>
           <w:rFonts w:ascii="Arial" w:hAnsi="Arial" w:cs="Arial"/>
         </w:rPr>
-        <w:t xml:space="preserve">  ( &amp;&amp; )</w:t>
+        <w:t xml:space="preserve">  (</w:t>
+      </w:r>
+      <w:proofErr w:type="gramEnd"/>
+      <w:r>
+        <w:rPr>
+          <w:rFonts w:ascii="Arial" w:hAnsi="Arial" w:cs="Arial"/>
+        </w:rPr>
+        <w:t xml:space="preserve"> &amp;&amp; )</w:t>
       </w:r>
     </w:p>
     <w:p>
@@ -2657,6 +2737,7 @@
         </w:rPr>
       </w:pPr>
       <w:proofErr w:type="spellStart"/>
+      <w:proofErr w:type="gramStart"/>
       <w:r>
         <w:rPr>
           <w:rFonts w:ascii="Arial" w:hAnsi="Arial" w:cs="Arial"/>
@@ -2668,7 +2749,14 @@
         <w:rPr>
           <w:rFonts w:ascii="Arial" w:hAnsi="Arial" w:cs="Arial"/>
         </w:rPr>
-        <w:t xml:space="preserve">  ( || )</w:t>
+        <w:t xml:space="preserve">  (</w:t>
+      </w:r>
+      <w:proofErr w:type="gramEnd"/>
+      <w:r>
+        <w:rPr>
+          <w:rFonts w:ascii="Arial" w:hAnsi="Arial" w:cs="Arial"/>
+        </w:rPr>
+        <w:t xml:space="preserve"> || )</w:t>
       </w:r>
     </w:p>
     <w:p>
@@ -2694,7 +2782,21 @@
         <w:rPr>
           <w:rFonts w:ascii="Arial" w:hAnsi="Arial" w:cs="Arial"/>
         </w:rPr>
-        <w:t xml:space="preserve"> ( ! )</w:t>
+        <w:t xml:space="preserve"> </w:t>
+      </w:r>
+      <w:proofErr w:type="gramStart"/>
+      <w:r>
+        <w:rPr>
+          <w:rFonts w:ascii="Arial" w:hAnsi="Arial" w:cs="Arial"/>
+        </w:rPr>
+        <w:t>( !</w:t>
+      </w:r>
+      <w:proofErr w:type="gramEnd"/>
+      <w:r>
+        <w:rPr>
+          <w:rFonts w:ascii="Arial" w:hAnsi="Arial" w:cs="Arial"/>
+        </w:rPr>
+        <w:t xml:space="preserve"> )</w:t>
       </w:r>
     </w:p>
     <w:p>
@@ -2977,6 +3079,7 @@
         </w:rPr>
         <w:t xml:space="preserve">        </w:t>
       </w:r>
+      <w:proofErr w:type="gramStart"/>
       <w:r>
         <w:rPr>
           <w:rFonts w:ascii="Arial" w:eastAsia="Times New Roman" w:hAnsi="Arial" w:cs="Arial"/>
@@ -3018,6 +3121,7 @@
         <w:t>(</w:t>
       </w:r>
       <w:proofErr w:type="spellStart"/>
+      <w:proofErr w:type="gramEnd"/>
       <w:r>
         <w:rPr>
           <w:rFonts w:ascii="Arial" w:eastAsia="Times New Roman" w:hAnsi="Arial" w:cs="Arial"/>
@@ -3276,6 +3380,7 @@
         </w:rPr>
         <w:t xml:space="preserve">        </w:t>
       </w:r>
+      <w:proofErr w:type="gramStart"/>
       <w:r>
         <w:rPr>
           <w:rFonts w:ascii="Arial" w:eastAsia="Times New Roman" w:hAnsi="Arial" w:cs="Arial"/>
@@ -3317,6 +3422,7 @@
         <w:t>(</w:t>
       </w:r>
       <w:proofErr w:type="spellStart"/>
+      <w:proofErr w:type="gramEnd"/>
       <w:r>
         <w:rPr>
           <w:rFonts w:ascii="Arial" w:eastAsia="Times New Roman" w:hAnsi="Arial" w:cs="Arial"/>
@@ -3426,6 +3532,7 @@
         </w:rPr>
         <w:t>log</w:t>
       </w:r>
+      <w:proofErr w:type="gramStart"/>
       <w:r>
         <w:rPr>
           <w:rFonts w:ascii="Arial" w:eastAsia="Times New Roman" w:hAnsi="Arial" w:cs="Arial"/>
@@ -3448,6 +3555,7 @@
         <w:t>guardarPoupanca</w:t>
       </w:r>
       <w:proofErr w:type="spellEnd"/>
+      <w:proofErr w:type="gramEnd"/>
       <w:r>
         <w:rPr>
           <w:rFonts w:ascii="Arial" w:eastAsia="Times New Roman" w:hAnsi="Arial" w:cs="Arial"/>
@@ -6894,6 +7002,7 @@
                 <w:lang w:eastAsia="pt-BR"/>
               </w:rPr>
             </w:pPr>
+            <w:proofErr w:type="gramStart"/>
             <w:r>
               <w:rPr>
                 <w:rFonts w:ascii="Arial" w:eastAsia="Times New Roman" w:hAnsi="Arial" w:cs="Arial"/>
@@ -6904,7 +7013,20 @@
                 <w:szCs w:val="24"/>
                 <w:lang w:eastAsia="pt-BR"/>
               </w:rPr>
-              <w:t xml:space="preserve">~(P </w:t>
+              <w:t>~(</w:t>
+            </w:r>
+            <w:proofErr w:type="gramEnd"/>
+            <w:r>
+              <w:rPr>
+                <w:rFonts w:ascii="Arial" w:eastAsia="Times New Roman" w:hAnsi="Arial" w:cs="Arial"/>
+                <w:b/>
+                <w:bCs/>
+                <w:color w:val="FFFFFF"/>
+                <w:sz w:val="24"/>
+                <w:szCs w:val="24"/>
+                <w:lang w:eastAsia="pt-BR"/>
+              </w:rPr>
+              <w:t xml:space="preserve">P </w:t>
             </w:r>
             <w:r>
               <w:rPr>
@@ -8752,6 +8874,7 @@
         </w:rPr>
         <w:t xml:space="preserve">        </w:t>
       </w:r>
+      <w:proofErr w:type="gramStart"/>
       <w:r>
         <w:rPr>
           <w:rFonts w:ascii="Arial" w:eastAsia="Times New Roman" w:hAnsi="Arial" w:cs="Arial"/>
@@ -8792,6 +8915,7 @@
         </w:rPr>
         <w:t>(</w:t>
       </w:r>
+      <w:proofErr w:type="gramEnd"/>
       <w:r>
         <w:rPr>
           <w:rFonts w:ascii="Arial" w:eastAsia="Times New Roman" w:hAnsi="Arial" w:cs="Arial"/>
@@ -8855,6 +8979,7 @@
         </w:rPr>
         <w:t xml:space="preserve">        </w:t>
       </w:r>
+      <w:proofErr w:type="gramStart"/>
       <w:r>
         <w:rPr>
           <w:rFonts w:ascii="Arial" w:eastAsia="Times New Roman" w:hAnsi="Arial" w:cs="Arial"/>
@@ -8895,6 +9020,7 @@
         </w:rPr>
         <w:t>(</w:t>
       </w:r>
+      <w:proofErr w:type="gramEnd"/>
       <w:r>
         <w:rPr>
           <w:rFonts w:ascii="Arial" w:eastAsia="Times New Roman" w:hAnsi="Arial" w:cs="Arial"/>
@@ -9277,6 +9403,7 @@
         </w:rPr>
         <w:t xml:space="preserve">        </w:t>
       </w:r>
+      <w:proofErr w:type="gramStart"/>
       <w:r>
         <w:rPr>
           <w:rFonts w:ascii="Arial" w:eastAsia="Times New Roman" w:hAnsi="Arial" w:cs="Arial"/>
@@ -9318,6 +9445,7 @@
         <w:t>(</w:t>
       </w:r>
       <w:proofErr w:type="spellStart"/>
+      <w:proofErr w:type="gramEnd"/>
       <w:r>
         <w:rPr>
           <w:rFonts w:ascii="Arial" w:eastAsia="Times New Roman" w:hAnsi="Arial" w:cs="Arial"/>
@@ -9553,6 +9681,7 @@
         <w:t xml:space="preserve"> </w:t>
       </w:r>
       <w:proofErr w:type="spellStart"/>
+      <w:proofErr w:type="gramStart"/>
       <w:r>
         <w:rPr>
           <w:rFonts w:ascii="Arial" w:eastAsia="Times New Roman" w:hAnsi="Arial" w:cs="Arial"/>
@@ -9574,6 +9703,7 @@
         </w:rPr>
         <w:t>[</w:t>
       </w:r>
+      <w:proofErr w:type="gramEnd"/>
       <w:r>
         <w:rPr>
           <w:rFonts w:ascii="Arial" w:eastAsia="Times New Roman" w:hAnsi="Arial" w:cs="Arial"/>
@@ -9748,6 +9878,7 @@
         <w:tab/>
       </w:r>
       <w:proofErr w:type="spellStart"/>
+      <w:proofErr w:type="gramStart"/>
       <w:r>
         <w:rPr>
           <w:rFonts w:ascii="Arial" w:hAnsi="Arial" w:cs="Arial"/>
@@ -9763,34 +9894,43 @@
           <w:b/>
           <w:bCs/>
         </w:rPr>
-        <w:t xml:space="preserve"> ? </w:t>
-      </w:r>
-      <w:proofErr w:type="spellStart"/>
+        <w:t xml:space="preserve"> ?</w:t>
+      </w:r>
+      <w:proofErr w:type="gramEnd"/>
       <w:r>
         <w:rPr>
           <w:rFonts w:ascii="Arial" w:hAnsi="Arial" w:cs="Arial"/>
           <w:b/>
           <w:bCs/>
         </w:rPr>
-        <w:t>true</w:t>
-      </w:r>
-      <w:proofErr w:type="spellEnd"/>
+        <w:t xml:space="preserve"> </w:t>
+      </w:r>
+      <w:proofErr w:type="spellStart"/>
       <w:r>
         <w:rPr>
           <w:rFonts w:ascii="Arial" w:hAnsi="Arial" w:cs="Arial"/>
           <w:b/>
           <w:bCs/>
         </w:rPr>
-        <w:t xml:space="preserve"> : false</w:t>
-      </w:r>
-    </w:p>
-    <w:p>
-      <w:pPr>
+        <w:t>true</w:t>
+      </w:r>
+      <w:proofErr w:type="spellEnd"/>
+      <w:r>
         <w:rPr>
           <w:rFonts w:ascii="Arial" w:hAnsi="Arial" w:cs="Arial"/>
           <w:b/>
           <w:bCs/>
         </w:rPr>
+        <w:t xml:space="preserve"> : false</w:t>
+      </w:r>
+    </w:p>
+    <w:p>
+      <w:pPr>
+        <w:rPr>
+          <w:rFonts w:ascii="Arial" w:hAnsi="Arial" w:cs="Arial"/>
+          <w:b/>
+          <w:bCs/>
+        </w:rPr>
       </w:pPr>
     </w:p>
     <w:p>
@@ -9914,6 +10054,7 @@
         </w:rPr>
         <w:t xml:space="preserve">        </w:t>
       </w:r>
+      <w:proofErr w:type="gramStart"/>
       <w:r>
         <w:rPr>
           <w:rFonts w:ascii="Arial" w:eastAsia="Times New Roman" w:hAnsi="Arial" w:cs="Arial"/>
@@ -9955,6 +10096,7 @@
         <w:t>(</w:t>
       </w:r>
       <w:proofErr w:type="spellStart"/>
+      <w:proofErr w:type="gramEnd"/>
       <w:r>
         <w:rPr>
           <w:rFonts w:ascii="Arial" w:eastAsia="Times New Roman" w:hAnsi="Arial" w:cs="Arial"/>
@@ -10751,6 +10893,7 @@
         </w:rPr>
         <w:t xml:space="preserve">        </w:t>
       </w:r>
+      <w:proofErr w:type="gramStart"/>
       <w:r>
         <w:rPr>
           <w:rFonts w:ascii="Arial" w:eastAsia="Times New Roman" w:hAnsi="Arial" w:cs="Arial"/>
@@ -10801,6 +10944,7 @@
         </w:rPr>
         <w:t>1</w:t>
       </w:r>
+      <w:proofErr w:type="gramEnd"/>
       <w:r>
         <w:rPr>
           <w:rFonts w:ascii="Arial" w:eastAsia="Times New Roman" w:hAnsi="Arial" w:cs="Arial"/>
@@ -10833,6 +10977,7 @@
         <w:t>yes</w:t>
       </w:r>
       <w:proofErr w:type="spellEnd"/>
+      <w:proofErr w:type="gramStart"/>
       <w:r>
         <w:rPr>
           <w:rFonts w:ascii="Arial" w:eastAsia="Times New Roman" w:hAnsi="Arial" w:cs="Arial"/>
@@ -10851,7 +10996,18 @@
           <w:szCs w:val="21"/>
           <w:lang w:eastAsia="pt-BR"/>
         </w:rPr>
-        <w:t xml:space="preserve"> : </w:t>
+        <w:t xml:space="preserve"> :</w:t>
+      </w:r>
+      <w:proofErr w:type="gramEnd"/>
+      <w:r>
+        <w:rPr>
+          <w:rFonts w:ascii="Arial" w:eastAsia="Times New Roman" w:hAnsi="Arial" w:cs="Arial"/>
+          <w:color w:val="D4D4D4"/>
+          <w:sz w:val="21"/>
+          <w:szCs w:val="21"/>
+          <w:lang w:eastAsia="pt-BR"/>
+        </w:rPr>
+        <w:t xml:space="preserve"> </w:t>
       </w:r>
       <w:r>
         <w:rPr>
@@ -10896,6 +11052,7 @@
         </w:rPr>
         <w:t xml:space="preserve">        </w:t>
       </w:r>
+      <w:proofErr w:type="gramStart"/>
       <w:r>
         <w:rPr>
           <w:rFonts w:ascii="Arial" w:eastAsia="Times New Roman" w:hAnsi="Arial" w:cs="Arial"/>
@@ -10944,7 +11101,18 @@
           <w:szCs w:val="21"/>
           <w:lang w:eastAsia="pt-BR"/>
         </w:rPr>
-        <w:t>""</w:t>
+        <w:t>"</w:t>
+      </w:r>
+      <w:proofErr w:type="gramEnd"/>
+      <w:r>
+        <w:rPr>
+          <w:rFonts w:ascii="Arial" w:eastAsia="Times New Roman" w:hAnsi="Arial" w:cs="Arial"/>
+          <w:color w:val="CE9178"/>
+          <w:sz w:val="21"/>
+          <w:szCs w:val="21"/>
+          <w:lang w:eastAsia="pt-BR"/>
+        </w:rPr>
+        <w:t>"</w:t>
       </w:r>
       <w:r>
         <w:rPr>
@@ -10978,6 +11146,7 @@
         <w:t>yes</w:t>
       </w:r>
       <w:proofErr w:type="spellEnd"/>
+      <w:proofErr w:type="gramStart"/>
       <w:r>
         <w:rPr>
           <w:rFonts w:ascii="Arial" w:eastAsia="Times New Roman" w:hAnsi="Arial" w:cs="Arial"/>
@@ -10996,7 +11165,18 @@
           <w:szCs w:val="21"/>
           <w:lang w:eastAsia="pt-BR"/>
         </w:rPr>
-        <w:t xml:space="preserve"> : </w:t>
+        <w:t xml:space="preserve"> :</w:t>
+      </w:r>
+      <w:proofErr w:type="gramEnd"/>
+      <w:r>
+        <w:rPr>
+          <w:rFonts w:ascii="Arial" w:eastAsia="Times New Roman" w:hAnsi="Arial" w:cs="Arial"/>
+          <w:color w:val="D4D4D4"/>
+          <w:sz w:val="21"/>
+          <w:szCs w:val="21"/>
+          <w:lang w:eastAsia="pt-BR"/>
+        </w:rPr>
+        <w:t xml:space="preserve"> </w:t>
       </w:r>
       <w:r>
         <w:rPr>
@@ -11041,6 +11221,7 @@
         </w:rPr>
         <w:t xml:space="preserve">        </w:t>
       </w:r>
+      <w:proofErr w:type="gramStart"/>
       <w:r>
         <w:rPr>
           <w:rFonts w:ascii="Arial" w:eastAsia="Times New Roman" w:hAnsi="Arial" w:cs="Arial"/>
@@ -11089,7 +11270,18 @@
           <w:szCs w:val="21"/>
           <w:lang w:eastAsia="pt-BR"/>
         </w:rPr>
-        <w:t>"0"</w:t>
+        <w:t>"</w:t>
+      </w:r>
+      <w:proofErr w:type="gramEnd"/>
+      <w:r>
+        <w:rPr>
+          <w:rFonts w:ascii="Arial" w:eastAsia="Times New Roman" w:hAnsi="Arial" w:cs="Arial"/>
+          <w:color w:val="CE9178"/>
+          <w:sz w:val="21"/>
+          <w:szCs w:val="21"/>
+          <w:lang w:eastAsia="pt-BR"/>
+        </w:rPr>
+        <w:t>0"</w:t>
       </w:r>
       <w:r>
         <w:rPr>
@@ -11123,6 +11315,7 @@
         <w:t>yes</w:t>
       </w:r>
       <w:proofErr w:type="spellEnd"/>
+      <w:proofErr w:type="gramStart"/>
       <w:r>
         <w:rPr>
           <w:rFonts w:ascii="Arial" w:eastAsia="Times New Roman" w:hAnsi="Arial" w:cs="Arial"/>
@@ -11141,7 +11334,18 @@
           <w:szCs w:val="21"/>
           <w:lang w:eastAsia="pt-BR"/>
         </w:rPr>
-        <w:t xml:space="preserve"> : </w:t>
+        <w:t xml:space="preserve"> :</w:t>
+      </w:r>
+      <w:proofErr w:type="gramEnd"/>
+      <w:r>
+        <w:rPr>
+          <w:rFonts w:ascii="Arial" w:eastAsia="Times New Roman" w:hAnsi="Arial" w:cs="Arial"/>
+          <w:color w:val="D4D4D4"/>
+          <w:sz w:val="21"/>
+          <w:szCs w:val="21"/>
+          <w:lang w:eastAsia="pt-BR"/>
+        </w:rPr>
+        <w:t xml:space="preserve"> </w:t>
       </w:r>
       <w:r>
         <w:rPr>
@@ -11186,6 +11390,7 @@
         </w:rPr>
         <w:t xml:space="preserve">        </w:t>
       </w:r>
+      <w:proofErr w:type="gramStart"/>
       <w:r>
         <w:rPr>
           <w:rFonts w:ascii="Arial" w:eastAsia="Times New Roman" w:hAnsi="Arial" w:cs="Arial"/>
@@ -11224,7 +11429,18 @@
           <w:szCs w:val="21"/>
           <w:lang w:eastAsia="pt-BR"/>
         </w:rPr>
-        <w:t xml:space="preserve">( {} ? </w:t>
+        <w:t>( {</w:t>
+      </w:r>
+      <w:proofErr w:type="gramEnd"/>
+      <w:r>
+        <w:rPr>
+          <w:rFonts w:ascii="Arial" w:eastAsia="Times New Roman" w:hAnsi="Arial" w:cs="Arial"/>
+          <w:color w:val="D4D4D4"/>
+          <w:sz w:val="21"/>
+          <w:szCs w:val="21"/>
+          <w:lang w:eastAsia="pt-BR"/>
+        </w:rPr>
+        <w:t xml:space="preserve">} ? </w:t>
       </w:r>
       <w:r>
         <w:rPr>
@@ -11248,6 +11464,7 @@
         <w:t>yes</w:t>
       </w:r>
       <w:proofErr w:type="spellEnd"/>
+      <w:proofErr w:type="gramStart"/>
       <w:r>
         <w:rPr>
           <w:rFonts w:ascii="Arial" w:eastAsia="Times New Roman" w:hAnsi="Arial" w:cs="Arial"/>
@@ -11266,7 +11483,18 @@
           <w:szCs w:val="21"/>
           <w:lang w:eastAsia="pt-BR"/>
         </w:rPr>
-        <w:t xml:space="preserve"> : </w:t>
+        <w:t xml:space="preserve"> :</w:t>
+      </w:r>
+      <w:proofErr w:type="gramEnd"/>
+      <w:r>
+        <w:rPr>
+          <w:rFonts w:ascii="Arial" w:eastAsia="Times New Roman" w:hAnsi="Arial" w:cs="Arial"/>
+          <w:color w:val="D4D4D4"/>
+          <w:sz w:val="21"/>
+          <w:szCs w:val="21"/>
+          <w:lang w:eastAsia="pt-BR"/>
+        </w:rPr>
+        <w:t xml:space="preserve"> </w:t>
       </w:r>
       <w:r>
         <w:rPr>
@@ -11311,6 +11539,7 @@
         </w:rPr>
         <w:t xml:space="preserve">        </w:t>
       </w:r>
+      <w:proofErr w:type="gramStart"/>
       <w:r>
         <w:rPr>
           <w:rFonts w:ascii="Arial" w:eastAsia="Times New Roman" w:hAnsi="Arial" w:cs="Arial"/>
@@ -11363,6 +11592,7 @@
         <w:t>null</w:t>
       </w:r>
       <w:proofErr w:type="spellEnd"/>
+      <w:proofErr w:type="gramEnd"/>
       <w:r>
         <w:rPr>
           <w:rFonts w:ascii="Arial" w:eastAsia="Times New Roman" w:hAnsi="Arial" w:cs="Arial"/>
@@ -11395,6 +11625,7 @@
         <w:t>yes</w:t>
       </w:r>
       <w:proofErr w:type="spellEnd"/>
+      <w:proofErr w:type="gramStart"/>
       <w:r>
         <w:rPr>
           <w:rFonts w:ascii="Arial" w:eastAsia="Times New Roman" w:hAnsi="Arial" w:cs="Arial"/>
@@ -11413,7 +11644,18 @@
           <w:szCs w:val="21"/>
           <w:lang w:eastAsia="pt-BR"/>
         </w:rPr>
-        <w:t xml:space="preserve"> : </w:t>
+        <w:t xml:space="preserve"> :</w:t>
+      </w:r>
+      <w:proofErr w:type="gramEnd"/>
+      <w:r>
+        <w:rPr>
+          <w:rFonts w:ascii="Arial" w:eastAsia="Times New Roman" w:hAnsi="Arial" w:cs="Arial"/>
+          <w:color w:val="D4D4D4"/>
+          <w:sz w:val="21"/>
+          <w:szCs w:val="21"/>
+          <w:lang w:eastAsia="pt-BR"/>
+        </w:rPr>
+        <w:t xml:space="preserve"> </w:t>
       </w:r>
       <w:r>
         <w:rPr>
@@ -11458,6 +11700,7 @@
         </w:rPr>
         <w:t xml:space="preserve">        </w:t>
       </w:r>
+      <w:proofErr w:type="gramStart"/>
       <w:r>
         <w:rPr>
           <w:rFonts w:ascii="Arial" w:eastAsia="Times New Roman" w:hAnsi="Arial" w:cs="Arial"/>
@@ -11510,6 +11753,7 @@
         <w:t>Infinity</w:t>
       </w:r>
       <w:proofErr w:type="spellEnd"/>
+      <w:proofErr w:type="gramEnd"/>
       <w:r>
         <w:rPr>
           <w:rFonts w:ascii="Arial" w:eastAsia="Times New Roman" w:hAnsi="Arial" w:cs="Arial"/>
@@ -11542,6 +11786,7 @@
         <w:t>yes</w:t>
       </w:r>
       <w:proofErr w:type="spellEnd"/>
+      <w:proofErr w:type="gramStart"/>
       <w:r>
         <w:rPr>
           <w:rFonts w:ascii="Arial" w:eastAsia="Times New Roman" w:hAnsi="Arial" w:cs="Arial"/>
@@ -11560,7 +11805,18 @@
           <w:szCs w:val="21"/>
           <w:lang w:eastAsia="pt-BR"/>
         </w:rPr>
-        <w:t xml:space="preserve"> : </w:t>
+        <w:t xml:space="preserve"> :</w:t>
+      </w:r>
+      <w:proofErr w:type="gramEnd"/>
+      <w:r>
+        <w:rPr>
+          <w:rFonts w:ascii="Arial" w:eastAsia="Times New Roman" w:hAnsi="Arial" w:cs="Arial"/>
+          <w:color w:val="D4D4D4"/>
+          <w:sz w:val="21"/>
+          <w:szCs w:val="21"/>
+          <w:lang w:eastAsia="pt-BR"/>
+        </w:rPr>
+        <w:t xml:space="preserve"> </w:t>
       </w:r>
       <w:r>
         <w:rPr>
@@ -12302,47 +12558,15 @@
               <w:rPr>
                 <w:rFonts w:ascii="Arial" w:hAnsi="Arial" w:cs="Arial"/>
               </w:rPr>
-              <w:t>M</w:t>
+              <w:t>E</w:t>
             </w:r>
             <w:r>
               <w:rPr>
                 <w:rFonts w:ascii="Arial" w:hAnsi="Arial" w:cs="Arial"/>
               </w:rPr>
-              <w:t>ultiplication</w:t>
+              <w:t>xponentiation</w:t>
             </w:r>
             <w:proofErr w:type="spellEnd"/>
-            <w:r>
-              <w:rPr>
-                <w:rFonts w:ascii="Arial" w:hAnsi="Arial" w:cs="Arial"/>
-              </w:rPr>
-              <w:t xml:space="preserve"> </w:t>
-            </w:r>
-            <w:proofErr w:type="spellStart"/>
-            <w:r>
-              <w:rPr>
-                <w:rFonts w:ascii="Arial" w:hAnsi="Arial" w:cs="Arial"/>
-              </w:rPr>
-              <w:t>and</w:t>
-            </w:r>
-            <w:proofErr w:type="spellEnd"/>
-            <w:r>
-              <w:rPr>
-                <w:rFonts w:ascii="Arial" w:hAnsi="Arial" w:cs="Arial"/>
-              </w:rPr>
-              <w:t xml:space="preserve"> </w:t>
-            </w:r>
-            <w:r>
-              <w:rPr>
-                <w:rFonts w:ascii="Arial" w:hAnsi="Arial" w:cs="Arial"/>
-              </w:rPr>
-              <w:t>D</w:t>
-            </w:r>
-            <w:r>
-              <w:rPr>
-                <w:rFonts w:ascii="Arial" w:hAnsi="Arial" w:cs="Arial"/>
-              </w:rPr>
-              <w:t xml:space="preserve">ivision   </w:t>
-            </w:r>
           </w:p>
         </w:tc>
         <w:tc>
@@ -12360,19 +12584,7 @@
               <w:rPr>
                 <w:rFonts w:ascii="Arial" w:hAnsi="Arial" w:cs="Arial"/>
               </w:rPr>
-              <w:t xml:space="preserve">* </w:t>
-            </w:r>
-            <w:r>
-              <w:rPr>
-                <w:rFonts w:ascii="Arial" w:hAnsi="Arial" w:cs="Arial"/>
-              </w:rPr>
-              <w:t xml:space="preserve"> </w:t>
-            </w:r>
-            <w:r>
-              <w:rPr>
-                <w:rFonts w:ascii="Arial" w:hAnsi="Arial" w:cs="Arial"/>
-              </w:rPr>
-              <w:t>/</w:t>
+              <w:t>**</w:t>
             </w:r>
           </w:p>
         </w:tc>
@@ -12398,13 +12610,13 @@
               <w:rPr>
                 <w:rFonts w:ascii="Arial" w:hAnsi="Arial" w:cs="Arial"/>
               </w:rPr>
-              <w:t>A</w:t>
+              <w:t>M</w:t>
             </w:r>
             <w:r>
               <w:rPr>
                 <w:rFonts w:ascii="Arial" w:hAnsi="Arial" w:cs="Arial"/>
               </w:rPr>
-              <w:t>ddition</w:t>
+              <w:t>ultiplication</w:t>
             </w:r>
             <w:proofErr w:type="spellEnd"/>
             <w:r>
@@ -12427,25 +12639,17 @@
               </w:rPr>
               <w:t xml:space="preserve"> </w:t>
             </w:r>
-            <w:proofErr w:type="spellStart"/>
             <w:r>
               <w:rPr>
                 <w:rFonts w:ascii="Arial" w:hAnsi="Arial" w:cs="Arial"/>
               </w:rPr>
-              <w:t>S</w:t>
+              <w:t>D</w:t>
             </w:r>
             <w:r>
               <w:rPr>
                 <w:rFonts w:ascii="Arial" w:hAnsi="Arial" w:cs="Arial"/>
               </w:rPr>
-              <w:t>ubtraction</w:t>
-            </w:r>
-            <w:proofErr w:type="spellEnd"/>
-            <w:r>
-              <w:rPr>
-                <w:rFonts w:ascii="Arial" w:hAnsi="Arial" w:cs="Arial"/>
-              </w:rPr>
-              <w:t xml:space="preserve">      </w:t>
+              <w:t xml:space="preserve">ivision   </w:t>
             </w:r>
           </w:p>
         </w:tc>
@@ -12464,7 +12668,7 @@
               <w:rPr>
                 <w:rFonts w:ascii="Arial" w:hAnsi="Arial" w:cs="Arial"/>
               </w:rPr>
-              <w:t xml:space="preserve">+ </w:t>
+              <w:t xml:space="preserve">* </w:t>
             </w:r>
             <w:r>
               <w:rPr>
@@ -12476,7 +12680,7 @@
               <w:rPr>
                 <w:rFonts w:ascii="Arial" w:hAnsi="Arial" w:cs="Arial"/>
               </w:rPr>
-              <w:t>-</w:t>
+              <w:t>/</w:t>
             </w:r>
           </w:p>
         </w:tc>
@@ -12501,15 +12705,55 @@
               <w:rPr>
                 <w:rFonts w:ascii="Arial" w:hAnsi="Arial" w:cs="Arial"/>
               </w:rPr>
-              <w:t>C</w:t>
+              <w:t>A</w:t>
             </w:r>
             <w:r>
               <w:rPr>
                 <w:rFonts w:ascii="Arial" w:hAnsi="Arial" w:cs="Arial"/>
               </w:rPr>
-              <w:t>omparison</w:t>
+              <w:t>ddition</w:t>
             </w:r>
             <w:proofErr w:type="spellEnd"/>
+            <w:r>
+              <w:rPr>
+                <w:rFonts w:ascii="Arial" w:hAnsi="Arial" w:cs="Arial"/>
+              </w:rPr>
+              <w:t xml:space="preserve"> </w:t>
+            </w:r>
+            <w:proofErr w:type="spellStart"/>
+            <w:r>
+              <w:rPr>
+                <w:rFonts w:ascii="Arial" w:hAnsi="Arial" w:cs="Arial"/>
+              </w:rPr>
+              <w:t>and</w:t>
+            </w:r>
+            <w:proofErr w:type="spellEnd"/>
+            <w:r>
+              <w:rPr>
+                <w:rFonts w:ascii="Arial" w:hAnsi="Arial" w:cs="Arial"/>
+              </w:rPr>
+              <w:t xml:space="preserve"> </w:t>
+            </w:r>
+            <w:proofErr w:type="spellStart"/>
+            <w:r>
+              <w:rPr>
+                <w:rFonts w:ascii="Arial" w:hAnsi="Arial" w:cs="Arial"/>
+              </w:rPr>
+              <w:t>S</w:t>
+            </w:r>
+            <w:r>
+              <w:rPr>
+                <w:rFonts w:ascii="Arial" w:hAnsi="Arial" w:cs="Arial"/>
+              </w:rPr>
+              <w:t>ubtraction</w:t>
+            </w:r>
+            <w:proofErr w:type="spellEnd"/>
+            <w:r>
+              <w:rPr>
+                <w:rFonts w:ascii="Arial" w:hAnsi="Arial" w:cs="Arial"/>
+              </w:rPr>
+              <w:t xml:space="preserve">      </w:t>
+            </w:r>
           </w:p>
         </w:tc>
         <w:tc>
@@ -12527,7 +12771,7 @@
               <w:rPr>
                 <w:rFonts w:ascii="Arial" w:hAnsi="Arial" w:cs="Arial"/>
               </w:rPr>
-              <w:t xml:space="preserve">&lt; </w:t>
+              <w:t xml:space="preserve">+ </w:t>
             </w:r>
             <w:r>
               <w:rPr>
@@ -12539,31 +12783,7 @@
               <w:rPr>
                 <w:rFonts w:ascii="Arial" w:hAnsi="Arial" w:cs="Arial"/>
               </w:rPr>
-              <w:t xml:space="preserve">&lt;= </w:t>
-            </w:r>
-            <w:r>
-              <w:rPr>
-                <w:rFonts w:ascii="Arial" w:hAnsi="Arial" w:cs="Arial"/>
-              </w:rPr>
-              <w:t xml:space="preserve"> </w:t>
-            </w:r>
-            <w:r>
-              <w:rPr>
-                <w:rFonts w:ascii="Arial" w:hAnsi="Arial" w:cs="Arial"/>
-              </w:rPr>
-              <w:t xml:space="preserve">&gt; </w:t>
-            </w:r>
-            <w:r>
-              <w:rPr>
-                <w:rFonts w:ascii="Arial" w:hAnsi="Arial" w:cs="Arial"/>
-              </w:rPr>
-              <w:t xml:space="preserve"> </w:t>
-            </w:r>
-            <w:r>
-              <w:rPr>
-                <w:rFonts w:ascii="Arial" w:hAnsi="Arial" w:cs="Arial"/>
-              </w:rPr>
-              <w:t>&gt;=</w:t>
+              <w:t>-</w:t>
             </w:r>
           </w:p>
         </w:tc>
@@ -12589,21 +12809,15 @@
               <w:rPr>
                 <w:rFonts w:ascii="Arial" w:hAnsi="Arial" w:cs="Arial"/>
               </w:rPr>
-              <w:t>E</w:t>
+              <w:t>C</w:t>
             </w:r>
             <w:r>
               <w:rPr>
                 <w:rFonts w:ascii="Arial" w:hAnsi="Arial" w:cs="Arial"/>
               </w:rPr>
-              <w:t>quality</w:t>
+              <w:t>omparison</w:t>
             </w:r>
             <w:proofErr w:type="spellEnd"/>
-            <w:r>
-              <w:rPr>
-                <w:rFonts w:ascii="Arial" w:hAnsi="Arial" w:cs="Arial"/>
-              </w:rPr>
-              <w:t xml:space="preserve">    </w:t>
-            </w:r>
           </w:p>
         </w:tc>
         <w:tc>
@@ -12621,7 +12835,7 @@
               <w:rPr>
                 <w:rFonts w:ascii="Arial" w:hAnsi="Arial" w:cs="Arial"/>
               </w:rPr>
-              <w:t xml:space="preserve">== </w:t>
+              <w:t xml:space="preserve">&lt; </w:t>
             </w:r>
             <w:r>
               <w:rPr>
@@ -12633,7 +12847,7 @@
               <w:rPr>
                 <w:rFonts w:ascii="Arial" w:hAnsi="Arial" w:cs="Arial"/>
               </w:rPr>
-              <w:t xml:space="preserve">!= </w:t>
+              <w:t xml:space="preserve">&lt;= </w:t>
             </w:r>
             <w:r>
               <w:rPr>
@@ -12645,7 +12859,7 @@
               <w:rPr>
                 <w:rFonts w:ascii="Arial" w:hAnsi="Arial" w:cs="Arial"/>
               </w:rPr>
-              <w:t xml:space="preserve">=== </w:t>
+              <w:t xml:space="preserve">&gt; </w:t>
             </w:r>
             <w:r>
               <w:rPr>
@@ -12657,7 +12871,7 @@
               <w:rPr>
                 <w:rFonts w:ascii="Arial" w:hAnsi="Arial" w:cs="Arial"/>
               </w:rPr>
-              <w:t>!==</w:t>
+              <w:t>&gt;=</w:t>
             </w:r>
           </w:p>
         </w:tc>
@@ -12682,15 +12896,21 @@
               <w:rPr>
                 <w:rFonts w:ascii="Arial" w:hAnsi="Arial" w:cs="Arial"/>
               </w:rPr>
-              <w:t>A</w:t>
+              <w:t>E</w:t>
             </w:r>
             <w:r>
               <w:rPr>
                 <w:rFonts w:ascii="Arial" w:hAnsi="Arial" w:cs="Arial"/>
               </w:rPr>
-              <w:t>nd</w:t>
+              <w:t>quality</w:t>
             </w:r>
             <w:proofErr w:type="spellEnd"/>
+            <w:r>
+              <w:rPr>
+                <w:rFonts w:ascii="Arial" w:hAnsi="Arial" w:cs="Arial"/>
+              </w:rPr>
+              <w:t xml:space="preserve">    </w:t>
+            </w:r>
           </w:p>
         </w:tc>
         <w:tc>
@@ -12708,7 +12928,43 @@
               <w:rPr>
                 <w:rFonts w:ascii="Arial" w:hAnsi="Arial" w:cs="Arial"/>
               </w:rPr>
-              <w:t>&amp;&amp;</w:t>
+              <w:t xml:space="preserve">== </w:t>
+            </w:r>
+            <w:r>
+              <w:rPr>
+                <w:rFonts w:ascii="Arial" w:hAnsi="Arial" w:cs="Arial"/>
+              </w:rPr>
+              <w:t xml:space="preserve"> </w:t>
+            </w:r>
+            <w:r>
+              <w:rPr>
+                <w:rFonts w:ascii="Arial" w:hAnsi="Arial" w:cs="Arial"/>
+              </w:rPr>
+              <w:t xml:space="preserve">!= </w:t>
+            </w:r>
+            <w:r>
+              <w:rPr>
+                <w:rFonts w:ascii="Arial" w:hAnsi="Arial" w:cs="Arial"/>
+              </w:rPr>
+              <w:t xml:space="preserve"> </w:t>
+            </w:r>
+            <w:r>
+              <w:rPr>
+                <w:rFonts w:ascii="Arial" w:hAnsi="Arial" w:cs="Arial"/>
+              </w:rPr>
+              <w:t xml:space="preserve">=== </w:t>
+            </w:r>
+            <w:r>
+              <w:rPr>
+                <w:rFonts w:ascii="Arial" w:hAnsi="Arial" w:cs="Arial"/>
+              </w:rPr>
+              <w:t xml:space="preserve"> </w:t>
+            </w:r>
+            <w:r>
+              <w:rPr>
+                <w:rFonts w:ascii="Arial" w:hAnsi="Arial" w:cs="Arial"/>
+              </w:rPr>
+              <w:t>!==</w:t>
             </w:r>
           </w:p>
         </w:tc>
@@ -12734,13 +12990,13 @@
               <w:rPr>
                 <w:rFonts w:ascii="Arial" w:hAnsi="Arial" w:cs="Arial"/>
               </w:rPr>
-              <w:t>O</w:t>
+              <w:t>A</w:t>
             </w:r>
             <w:r>
               <w:rPr>
                 <w:rFonts w:ascii="Arial" w:hAnsi="Arial" w:cs="Arial"/>
               </w:rPr>
-              <w:t>r</w:t>
+              <w:t>nd</w:t>
             </w:r>
             <w:proofErr w:type="spellEnd"/>
           </w:p>
@@ -12760,7 +13016,7 @@
               <w:rPr>
                 <w:rFonts w:ascii="Arial" w:hAnsi="Arial" w:cs="Arial"/>
               </w:rPr>
-              <w:t>||</w:t>
+              <w:t>&amp;&amp;</w:t>
             </w:r>
           </w:p>
         </w:tc>
@@ -12785,13 +13041,13 @@
               <w:rPr>
                 <w:rFonts w:ascii="Arial" w:hAnsi="Arial" w:cs="Arial"/>
               </w:rPr>
-              <w:t>C</w:t>
+              <w:t>O</w:t>
             </w:r>
             <w:r>
               <w:rPr>
                 <w:rFonts w:ascii="Arial" w:hAnsi="Arial" w:cs="Arial"/>
               </w:rPr>
-              <w:t>onditional</w:t>
+              <w:t>r</w:t>
             </w:r>
             <w:proofErr w:type="spellEnd"/>
           </w:p>
@@ -12811,19 +13067,7 @@
               <w:rPr>
                 <w:rFonts w:ascii="Arial" w:hAnsi="Arial" w:cs="Arial"/>
               </w:rPr>
-              <w:t xml:space="preserve">? </w:t>
-            </w:r>
-            <w:r>
-              <w:rPr>
-                <w:rFonts w:ascii="Arial" w:hAnsi="Arial" w:cs="Arial"/>
-              </w:rPr>
-              <w:t xml:space="preserve"> </w:t>
-            </w:r>
-            <w:r>
-              <w:rPr>
-                <w:rFonts w:ascii="Arial" w:hAnsi="Arial" w:cs="Arial"/>
-              </w:rPr>
-              <w:t>:</w:t>
+              <w:t>||</w:t>
             </w:r>
           </w:p>
         </w:tc>
@@ -12849,13 +13093,13 @@
               <w:rPr>
                 <w:rFonts w:ascii="Arial" w:hAnsi="Arial" w:cs="Arial"/>
               </w:rPr>
-              <w:t>A</w:t>
+              <w:t>C</w:t>
             </w:r>
             <w:r>
               <w:rPr>
                 <w:rFonts w:ascii="Arial" w:hAnsi="Arial" w:cs="Arial"/>
               </w:rPr>
-              <w:t>ssignment</w:t>
+              <w:t>onditional</w:t>
             </w:r>
             <w:proofErr w:type="spellEnd"/>
           </w:p>
@@ -12875,6 +13119,69 @@
               <w:rPr>
                 <w:rFonts w:ascii="Arial" w:hAnsi="Arial" w:cs="Arial"/>
               </w:rPr>
+              <w:t xml:space="preserve">? </w:t>
+            </w:r>
+            <w:r>
+              <w:rPr>
+                <w:rFonts w:ascii="Arial" w:hAnsi="Arial" w:cs="Arial"/>
+              </w:rPr>
+              <w:t xml:space="preserve"> </w:t>
+            </w:r>
+            <w:r>
+              <w:rPr>
+                <w:rFonts w:ascii="Arial" w:hAnsi="Arial" w:cs="Arial"/>
+              </w:rPr>
+              <w:t>:</w:t>
+            </w:r>
+          </w:p>
+        </w:tc>
+      </w:tr>
+      <w:tr>
+        <w:trPr>
+          <w:jc w:val="center"/>
+        </w:trPr>
+        <w:tc>
+          <w:tcPr>
+            <w:cnfStyle w:val="001000000000" w:firstRow="0" w:lastRow="0" w:firstColumn="1" w:lastColumn="0" w:oddVBand="0" w:evenVBand="0" w:oddHBand="0" w:evenHBand="0" w:firstRowFirstColumn="0" w:firstRowLastColumn="0" w:lastRowFirstColumn="0" w:lastRowLastColumn="0"/>
+            <w:tcW w:w="4248" w:type="dxa"/>
+          </w:tcPr>
+          <w:p>
+            <w:pPr>
+              <w:rPr>
+                <w:rFonts w:ascii="Arial" w:hAnsi="Arial" w:cs="Arial"/>
+              </w:rPr>
+            </w:pPr>
+            <w:proofErr w:type="spellStart"/>
+            <w:r>
+              <w:rPr>
+                <w:rFonts w:ascii="Arial" w:hAnsi="Arial" w:cs="Arial"/>
+              </w:rPr>
+              <w:t>A</w:t>
+            </w:r>
+            <w:r>
+              <w:rPr>
+                <w:rFonts w:ascii="Arial" w:hAnsi="Arial" w:cs="Arial"/>
+              </w:rPr>
+              <w:t>ssignment</w:t>
+            </w:r>
+            <w:proofErr w:type="spellEnd"/>
+          </w:p>
+        </w:tc>
+        <w:tc>
+          <w:tcPr>
+            <w:tcW w:w="2977" w:type="dxa"/>
+          </w:tcPr>
+          <w:p>
+            <w:pPr>
+              <w:cnfStyle w:val="000000000000" w:firstRow="0" w:lastRow="0" w:firstColumn="0" w:lastColumn="0" w:oddVBand="0" w:evenVBand="0" w:oddHBand="0" w:evenHBand="0" w:firstRowFirstColumn="0" w:firstRowLastColumn="0" w:lastRowFirstColumn="0" w:lastRowLastColumn="0"/>
+              <w:rPr>
+                <w:rFonts w:ascii="Arial" w:hAnsi="Arial" w:cs="Arial"/>
+              </w:rPr>
+            </w:pPr>
+            <w:r>
+              <w:rPr>
+                <w:rFonts w:ascii="Arial" w:hAnsi="Arial" w:cs="Arial"/>
+              </w:rPr>
               <w:t xml:space="preserve">= </w:t>
             </w:r>
             <w:r>
@@ -12962,6 +13269,7 @@
           <w:lang w:eastAsia="pt-BR"/>
         </w:rPr>
       </w:pPr>
+      <w:proofErr w:type="gramStart"/>
       <w:r>
         <w:rPr>
           <w:rFonts w:ascii="Arial" w:eastAsia="Times New Roman" w:hAnsi="Arial" w:cs="Arial"/>
@@ -13002,6 +13310,7 @@
         </w:rPr>
         <w:t>(</w:t>
       </w:r>
+      <w:proofErr w:type="gramEnd"/>
       <w:r>
         <w:rPr>
           <w:rFonts w:ascii="Arial" w:eastAsia="Times New Roman" w:hAnsi="Arial" w:cs="Arial"/>
@@ -13076,6 +13385,7 @@
           <w:lang w:eastAsia="pt-BR"/>
         </w:rPr>
       </w:pPr>
+      <w:proofErr w:type="gramStart"/>
       <w:r>
         <w:rPr>
           <w:rFonts w:ascii="Arial" w:eastAsia="Times New Roman" w:hAnsi="Arial" w:cs="Arial"/>
@@ -13114,7 +13424,18 @@
           <w:szCs w:val="21"/>
           <w:lang w:eastAsia="pt-BR"/>
         </w:rPr>
-        <w:t>((</w:t>
+        <w:t>(</w:t>
+      </w:r>
+      <w:proofErr w:type="gramEnd"/>
+      <w:r>
+        <w:rPr>
+          <w:rFonts w:ascii="Arial" w:eastAsia="Times New Roman" w:hAnsi="Arial" w:cs="Arial"/>
+          <w:color w:val="D4D4D4"/>
+          <w:sz w:val="21"/>
+          <w:szCs w:val="21"/>
+          <w:lang w:eastAsia="pt-BR"/>
+        </w:rPr>
+        <w:t>(</w:t>
       </w:r>
       <w:r>
         <w:rPr>
@@ -13190,6 +13511,7 @@
           <w:lang w:eastAsia="pt-BR"/>
         </w:rPr>
       </w:pPr>
+      <w:proofErr w:type="gramStart"/>
       <w:r>
         <w:rPr>
           <w:rFonts w:ascii="Arial" w:eastAsia="Times New Roman" w:hAnsi="Arial" w:cs="Arial"/>
@@ -13230,6 +13552,7 @@
         </w:rPr>
         <w:t>(</w:t>
       </w:r>
+      <w:proofErr w:type="gramEnd"/>
       <w:r>
         <w:rPr>
           <w:rFonts w:ascii="Arial" w:eastAsia="Times New Roman" w:hAnsi="Arial" w:cs="Arial"/>
@@ -13324,6 +13647,7 @@
           <w:lang w:eastAsia="pt-BR"/>
         </w:rPr>
       </w:pPr>
+      <w:proofErr w:type="gramStart"/>
       <w:r>
         <w:rPr>
           <w:rFonts w:ascii="Arial" w:eastAsia="Times New Roman" w:hAnsi="Arial" w:cs="Arial"/>
@@ -13364,6 +13688,7 @@
         </w:rPr>
         <w:t>(</w:t>
       </w:r>
+      <w:proofErr w:type="gramEnd"/>
       <w:r>
         <w:rPr>
           <w:rFonts w:ascii="Arial" w:eastAsia="Times New Roman" w:hAnsi="Arial" w:cs="Arial"/>
@@ -13458,6 +13783,7 @@
           <w:lang w:eastAsia="pt-BR"/>
         </w:rPr>
       </w:pPr>
+      <w:proofErr w:type="gramStart"/>
       <w:r>
         <w:rPr>
           <w:rFonts w:ascii="Arial" w:eastAsia="Times New Roman" w:hAnsi="Arial" w:cs="Arial"/>
@@ -13498,6 +13824,7 @@
         </w:rPr>
         <w:t>(</w:t>
       </w:r>
+      <w:proofErr w:type="gramEnd"/>
       <w:r>
         <w:rPr>
           <w:rFonts w:ascii="Arial" w:eastAsia="Times New Roman" w:hAnsi="Arial" w:cs="Arial"/>
@@ -13592,6 +13919,7 @@
           <w:lang w:eastAsia="pt-BR"/>
         </w:rPr>
       </w:pPr>
+      <w:proofErr w:type="gramStart"/>
       <w:r>
         <w:rPr>
           <w:rFonts w:ascii="Arial" w:eastAsia="Times New Roman" w:hAnsi="Arial" w:cs="Arial"/>
@@ -13632,6 +13960,7 @@
         </w:rPr>
         <w:t>(</w:t>
       </w:r>
+      <w:proofErr w:type="gramEnd"/>
       <w:r>
         <w:rPr>
           <w:rFonts w:ascii="Arial" w:eastAsia="Times New Roman" w:hAnsi="Arial" w:cs="Arial"/>
@@ -13738,6 +14067,7 @@
           <w:lang w:eastAsia="pt-BR"/>
         </w:rPr>
       </w:pPr>
+      <w:proofErr w:type="gramStart"/>
       <w:r>
         <w:rPr>
           <w:rFonts w:ascii="Arial" w:eastAsia="Times New Roman" w:hAnsi="Arial" w:cs="Arial"/>
@@ -13778,6 +14108,7 @@
         </w:rPr>
         <w:t>(</w:t>
       </w:r>
+      <w:proofErr w:type="gramEnd"/>
       <w:r>
         <w:rPr>
           <w:rFonts w:ascii="Arial" w:eastAsia="Times New Roman" w:hAnsi="Arial" w:cs="Arial"/>
@@ -13872,6 +14203,7 @@
           <w:lang w:eastAsia="pt-BR"/>
         </w:rPr>
       </w:pPr>
+      <w:proofErr w:type="gramStart"/>
       <w:r>
         <w:rPr>
           <w:rFonts w:ascii="Arial" w:eastAsia="Times New Roman" w:hAnsi="Arial" w:cs="Arial"/>
@@ -13913,6 +14245,7 @@
         <w:t>(</w:t>
       </w:r>
       <w:proofErr w:type="spellStart"/>
+      <w:proofErr w:type="gramEnd"/>
       <w:r>
         <w:rPr>
           <w:rFonts w:ascii="Arial" w:eastAsia="Times New Roman" w:hAnsi="Arial" w:cs="Arial"/>
@@ -13968,6 +14301,7 @@
           <w:lang w:eastAsia="pt-BR"/>
         </w:rPr>
       </w:pPr>
+      <w:proofErr w:type="gramStart"/>
       <w:r>
         <w:rPr>
           <w:rFonts w:ascii="Arial" w:eastAsia="Times New Roman" w:hAnsi="Arial" w:cs="Arial"/>
@@ -14009,6 +14343,7 @@
         <w:t>(</w:t>
       </w:r>
       <w:proofErr w:type="spellStart"/>
+      <w:proofErr w:type="gramEnd"/>
       <w:r>
         <w:rPr>
           <w:rFonts w:ascii="Arial" w:eastAsia="Times New Roman" w:hAnsi="Arial" w:cs="Arial"/>
@@ -14114,21 +14449,7 @@
             <w:rStyle w:val="Hyperlink"/>
             <w:rFonts w:ascii="Arial" w:hAnsi="Arial" w:cs="Arial"/>
           </w:rPr>
-          <w:t>https://developer.mozilla.org/pt-BR/docs/Web/JavaScript/Guide</w:t>
-        </w:r>
-        <w:r>
-          <w:rPr>
-            <w:rStyle w:val="Hyperlink"/>
-            <w:rFonts w:ascii="Arial" w:hAnsi="Arial" w:cs="Arial"/>
-          </w:rPr>
-          <w:t>/</w:t>
-        </w:r>
-        <w:r>
-          <w:rPr>
-            <w:rStyle w:val="Hyperlink"/>
-            <w:rFonts w:ascii="Arial" w:hAnsi="Arial" w:cs="Arial"/>
-          </w:rPr>
-          <w:t>Expressions_and_Operators</w:t>
+          <w:t>https://developer.mozilla.org/pt-BR/docs/Web/JavaScript/Guide/Expressions_and_Operators</w:t>
         </w:r>
       </w:hyperlink>
     </w:p>

</xml_diff>